<commit_message>
Modificaciones en ABM factura
</commit_message>
<xml_diff>
--- a/ESTRATEGIA GRUPO PERO_COMPILA.docx
+++ b/ESTRATEGIA GRUPO PERO_COMPILA.docx
@@ -16,14 +16,54 @@
     <w:p/>
     <w:p>
       <w:r>
-        <w:t>Cambiamos el DER , modificando la tabla Clientes en la cual pusimos como clave compuesta al mail junto con el dni para que puedan existir distintas personas (dni) pero el mail será el mismo, identificando de manera únivoca al registro, preferimos este modo de uso debido a que sino teníamos que realizar cambios sobre los datos otorgados por la cátedra.</w:t>
+        <w:t xml:space="preserve">Cambiamos el DER , modificando la tabla Clientes en la cual pusimos como clave compuesta al mail junto con el </w:t>
+      </w:r>
+      <w:proofErr w:type="spellStart"/>
+      <w:r>
+        <w:t>dni</w:t>
+      </w:r>
+      <w:proofErr w:type="spellEnd"/>
+      <w:r>
+        <w:t xml:space="preserve"> para que puedan existir distintas personas (</w:t>
+      </w:r>
+      <w:proofErr w:type="spellStart"/>
+      <w:r>
+        <w:t>dni</w:t>
+      </w:r>
+      <w:proofErr w:type="spellEnd"/>
+      <w:r>
+        <w:t xml:space="preserve">) pero el mail será el mismo, identificando de manera </w:t>
+      </w:r>
+      <w:proofErr w:type="spellStart"/>
+      <w:r>
+        <w:t>únivoca</w:t>
+      </w:r>
+      <w:proofErr w:type="spellEnd"/>
+      <w:r>
+        <w:t xml:space="preserve"> al registro, preferimos este modo de uso debido a que </w:t>
+      </w:r>
+      <w:proofErr w:type="spellStart"/>
+      <w:r>
+        <w:t>sino</w:t>
+      </w:r>
+      <w:proofErr w:type="spellEnd"/>
+      <w:r>
+        <w:t xml:space="preserve"> teníamos que realizar cambios sobre los datos otorgados por la cátedra.</w:t>
       </w:r>
     </w:p>
     <w:p/>
     <w:p/>
     <w:p>
       <w:r>
-        <w:t>Agregue estos procedure:</w:t>
+        <w:t xml:space="preserve">Agregue estos </w:t>
+      </w:r>
+      <w:proofErr w:type="spellStart"/>
+      <w:r>
+        <w:t>procedure</w:t>
+      </w:r>
+      <w:proofErr w:type="spellEnd"/>
+      <w:r>
+        <w:t>:</w:t>
       </w:r>
     </w:p>
     <w:p>
@@ -51,36 +91,85 @@
           <w:color w:val="0000FF"/>
           <w:sz w:val="28"/>
           <w:szCs w:val="28"/>
-          <w:lang w:val="en-US"/>
-        </w:rPr>
-      </w:pPr>
-      <w:r>
-        <w:rPr>
-          <w:rFonts w:ascii="Consolas" w:hAnsi="Consolas" w:cs="Consolas"/>
-          <w:color w:val="0000FF"/>
-          <w:sz w:val="28"/>
-          <w:szCs w:val="28"/>
-          <w:lang w:val="en-US"/>
-        </w:rPr>
-        <w:t xml:space="preserve">create procedure </w:t>
-      </w:r>
-      <w:r>
-        <w:rPr>
-          <w:rFonts w:ascii="Consolas" w:hAnsi="Consolas" w:cs="Consolas"/>
-          <w:color w:val="008080"/>
-          <w:sz w:val="28"/>
-          <w:szCs w:val="28"/>
-          <w:lang w:val="en-US"/>
-        </w:rPr>
-        <w:t>[pero_compila]</w:t>
-      </w:r>
-      <w:r>
-        <w:rPr>
-          <w:rFonts w:ascii="Consolas" w:hAnsi="Consolas" w:cs="Consolas"/>
-          <w:color w:val="808080"/>
-          <w:sz w:val="28"/>
-          <w:szCs w:val="28"/>
-          <w:lang w:val="en-US"/>
+        </w:rPr>
+      </w:pPr>
+      <w:proofErr w:type="spellStart"/>
+      <w:proofErr w:type="gramStart"/>
+      <w:r>
+        <w:rPr>
+          <w:rFonts w:ascii="Consolas" w:hAnsi="Consolas" w:cs="Consolas"/>
+          <w:color w:val="0000FF"/>
+          <w:sz w:val="28"/>
+          <w:szCs w:val="28"/>
+        </w:rPr>
+        <w:t>create</w:t>
+      </w:r>
+      <w:proofErr w:type="spellEnd"/>
+      <w:proofErr w:type="gramEnd"/>
+      <w:r>
+        <w:rPr>
+          <w:rFonts w:ascii="Consolas" w:hAnsi="Consolas" w:cs="Consolas"/>
+          <w:color w:val="0000FF"/>
+          <w:sz w:val="28"/>
+          <w:szCs w:val="28"/>
+        </w:rPr>
+        <w:t xml:space="preserve"> </w:t>
+      </w:r>
+      <w:proofErr w:type="spellStart"/>
+      <w:r>
+        <w:rPr>
+          <w:rFonts w:ascii="Consolas" w:hAnsi="Consolas" w:cs="Consolas"/>
+          <w:color w:val="0000FF"/>
+          <w:sz w:val="28"/>
+          <w:szCs w:val="28"/>
+        </w:rPr>
+        <w:t>procedure</w:t>
+      </w:r>
+      <w:proofErr w:type="spellEnd"/>
+      <w:r>
+        <w:rPr>
+          <w:rFonts w:ascii="Consolas" w:hAnsi="Consolas" w:cs="Consolas"/>
+          <w:color w:val="0000FF"/>
+          <w:sz w:val="28"/>
+          <w:szCs w:val="28"/>
+        </w:rPr>
+        <w:t xml:space="preserve"> </w:t>
+      </w:r>
+      <w:r>
+        <w:rPr>
+          <w:rFonts w:ascii="Consolas" w:hAnsi="Consolas" w:cs="Consolas"/>
+          <w:color w:val="008080"/>
+          <w:sz w:val="28"/>
+          <w:szCs w:val="28"/>
+        </w:rPr>
+        <w:t>[</w:t>
+      </w:r>
+      <w:proofErr w:type="spellStart"/>
+      <w:r>
+        <w:rPr>
+          <w:rFonts w:ascii="Consolas" w:hAnsi="Consolas" w:cs="Consolas"/>
+          <w:color w:val="008080"/>
+          <w:sz w:val="28"/>
+          <w:szCs w:val="28"/>
+        </w:rPr>
+        <w:t>pero_compila</w:t>
+      </w:r>
+      <w:proofErr w:type="spellEnd"/>
+      <w:r>
+        <w:rPr>
+          <w:rFonts w:ascii="Consolas" w:hAnsi="Consolas" w:cs="Consolas"/>
+          <w:color w:val="008080"/>
+          <w:sz w:val="28"/>
+          <w:szCs w:val="28"/>
+        </w:rPr>
+        <w:t>]</w:t>
+      </w:r>
+      <w:r>
+        <w:rPr>
+          <w:rFonts w:ascii="Consolas" w:hAnsi="Consolas" w:cs="Consolas"/>
+          <w:color w:val="808080"/>
+          <w:sz w:val="28"/>
+          <w:szCs w:val="28"/>
         </w:rPr>
         <w:t>.</w:t>
       </w:r>
@@ -90,9 +179,28 @@
           <w:color w:val="008080"/>
           <w:sz w:val="28"/>
           <w:szCs w:val="28"/>
-          <w:lang w:val="en-US"/>
-        </w:rPr>
-        <w:t>[sp_get_empresas]</w:t>
+        </w:rPr>
+        <w:t>[</w:t>
+      </w:r>
+      <w:proofErr w:type="spellStart"/>
+      <w:r>
+        <w:rPr>
+          <w:rFonts w:ascii="Consolas" w:hAnsi="Consolas" w:cs="Consolas"/>
+          <w:color w:val="008080"/>
+          <w:sz w:val="28"/>
+          <w:szCs w:val="28"/>
+        </w:rPr>
+        <w:t>sp_get_empresas</w:t>
+      </w:r>
+      <w:proofErr w:type="spellEnd"/>
+      <w:r>
+        <w:rPr>
+          <w:rFonts w:ascii="Consolas" w:hAnsi="Consolas" w:cs="Consolas"/>
+          <w:color w:val="008080"/>
+          <w:sz w:val="28"/>
+          <w:szCs w:val="28"/>
+        </w:rPr>
+        <w:t>]</w:t>
       </w:r>
     </w:p>
     <w:p>
@@ -106,7 +214,6 @@
           <w:color w:val="0000FF"/>
           <w:sz w:val="28"/>
           <w:szCs w:val="28"/>
-          <w:lang w:val="en-US"/>
         </w:rPr>
       </w:pPr>
     </w:p>
@@ -124,6 +231,7 @@
           <w:lang w:val="en-US"/>
         </w:rPr>
       </w:pPr>
+      <w:proofErr w:type="gramStart"/>
       <w:r>
         <w:rPr>
           <w:rFonts w:ascii="Consolas" w:hAnsi="Consolas" w:cs="Consolas"/>
@@ -134,6 +242,7 @@
         </w:rPr>
         <w:t>as</w:t>
       </w:r>
+      <w:proofErr w:type="gramEnd"/>
     </w:p>
     <w:p>
       <w:pPr>
@@ -149,6 +258,7 @@
           <w:lang w:val="en-US"/>
         </w:rPr>
       </w:pPr>
+      <w:proofErr w:type="gramStart"/>
       <w:r>
         <w:rPr>
           <w:rFonts w:ascii="Consolas" w:hAnsi="Consolas" w:cs="Consolas"/>
@@ -159,6 +269,7 @@
         </w:rPr>
         <w:t>begin</w:t>
       </w:r>
+      <w:proofErr w:type="gramEnd"/>
     </w:p>
     <w:p>
       <w:pPr>
@@ -171,33 +282,48 @@
           <w:color w:val="0000FF"/>
           <w:sz w:val="28"/>
           <w:szCs w:val="28"/>
-        </w:rPr>
-      </w:pPr>
-      <w:r>
-        <w:rPr>
-          <w:rFonts w:ascii="Consolas" w:hAnsi="Consolas" w:cs="Consolas"/>
-          <w:color w:val="0000FF"/>
-          <w:sz w:val="28"/>
-          <w:szCs w:val="28"/>
-          <w:lang w:val="en-US"/>
-        </w:rPr>
-        <w:tab/>
-      </w:r>
-      <w:r>
-        <w:rPr>
-          <w:rFonts w:ascii="Consolas" w:hAnsi="Consolas" w:cs="Consolas"/>
-          <w:color w:val="0000FF"/>
-          <w:sz w:val="28"/>
-          <w:szCs w:val="28"/>
-        </w:rPr>
-        <w:t xml:space="preserve">select </w:t>
-      </w:r>
-      <w:r>
-        <w:rPr>
-          <w:rFonts w:ascii="Consolas" w:hAnsi="Consolas" w:cs="Consolas"/>
-          <w:color w:val="808080"/>
-          <w:sz w:val="28"/>
-          <w:szCs w:val="28"/>
+          <w:lang w:val="en-US"/>
+        </w:rPr>
+      </w:pPr>
+      <w:r>
+        <w:rPr>
+          <w:rFonts w:ascii="Consolas" w:hAnsi="Consolas" w:cs="Consolas"/>
+          <w:color w:val="0000FF"/>
+          <w:sz w:val="28"/>
+          <w:szCs w:val="28"/>
+          <w:lang w:val="en-US"/>
+        </w:rPr>
+        <w:tab/>
+      </w:r>
+      <w:proofErr w:type="gramStart"/>
+      <w:r>
+        <w:rPr>
+          <w:rFonts w:ascii="Consolas" w:hAnsi="Consolas" w:cs="Consolas"/>
+          <w:color w:val="0000FF"/>
+          <w:sz w:val="28"/>
+          <w:szCs w:val="28"/>
+          <w:lang w:val="en-US"/>
+        </w:rPr>
+        <w:t>select</w:t>
+      </w:r>
+      <w:proofErr w:type="gramEnd"/>
+      <w:r>
+        <w:rPr>
+          <w:rFonts w:ascii="Consolas" w:hAnsi="Consolas" w:cs="Consolas"/>
+          <w:color w:val="0000FF"/>
+          <w:sz w:val="28"/>
+          <w:szCs w:val="28"/>
+          <w:lang w:val="en-US"/>
+        </w:rPr>
+        <w:t xml:space="preserve"> </w:t>
+      </w:r>
+      <w:r>
+        <w:rPr>
+          <w:rFonts w:ascii="Consolas" w:hAnsi="Consolas" w:cs="Consolas"/>
+          <w:color w:val="808080"/>
+          <w:sz w:val="28"/>
+          <w:szCs w:val="28"/>
+          <w:lang w:val="en-US"/>
         </w:rPr>
         <w:t>*</w:t>
       </w:r>
@@ -207,15 +333,18 @@
           <w:color w:val="0000FF"/>
           <w:sz w:val="28"/>
           <w:szCs w:val="28"/>
+          <w:lang w:val="en-US"/>
         </w:rPr>
         <w:t xml:space="preserve"> from </w:t>
       </w:r>
-      <w:r>
-        <w:rPr>
-          <w:rFonts w:ascii="Consolas" w:hAnsi="Consolas" w:cs="Consolas"/>
-          <w:color w:val="008080"/>
-          <w:sz w:val="28"/>
-          <w:szCs w:val="28"/>
+      <w:proofErr w:type="spellStart"/>
+      <w:r>
+        <w:rPr>
+          <w:rFonts w:ascii="Consolas" w:hAnsi="Consolas" w:cs="Consolas"/>
+          <w:color w:val="008080"/>
+          <w:sz w:val="28"/>
+          <w:szCs w:val="28"/>
+          <w:lang w:val="en-US"/>
         </w:rPr>
         <w:t>pero_compila</w:t>
       </w:r>
@@ -225,6 +354,7 @@
           <w:color w:val="808080"/>
           <w:sz w:val="28"/>
           <w:szCs w:val="28"/>
+          <w:lang w:val="en-US"/>
         </w:rPr>
         <w:t>.</w:t>
       </w:r>
@@ -234,33 +364,40 @@
           <w:color w:val="008080"/>
           <w:sz w:val="28"/>
           <w:szCs w:val="28"/>
+          <w:lang w:val="en-US"/>
         </w:rPr>
         <w:t>Empresa</w:t>
       </w:r>
-      <w:r>
-        <w:rPr>
-          <w:rFonts w:ascii="Consolas" w:hAnsi="Consolas" w:cs="Consolas"/>
-          <w:color w:val="0000FF"/>
-          <w:sz w:val="28"/>
-          <w:szCs w:val="28"/>
+      <w:proofErr w:type="spellEnd"/>
+      <w:r>
+        <w:rPr>
+          <w:rFonts w:ascii="Consolas" w:hAnsi="Consolas" w:cs="Consolas"/>
+          <w:color w:val="0000FF"/>
+          <w:sz w:val="28"/>
+          <w:szCs w:val="28"/>
+          <w:lang w:val="en-US"/>
         </w:rPr>
         <w:t xml:space="preserve"> where </w:t>
       </w:r>
-      <w:r>
-        <w:rPr>
-          <w:rFonts w:ascii="Consolas" w:hAnsi="Consolas" w:cs="Consolas"/>
-          <w:color w:val="008080"/>
-          <w:sz w:val="28"/>
-          <w:szCs w:val="28"/>
+      <w:proofErr w:type="spellStart"/>
+      <w:r>
+        <w:rPr>
+          <w:rFonts w:ascii="Consolas" w:hAnsi="Consolas" w:cs="Consolas"/>
+          <w:color w:val="008080"/>
+          <w:sz w:val="28"/>
+          <w:szCs w:val="28"/>
+          <w:lang w:val="en-US"/>
         </w:rPr>
         <w:t>empresa_estado</w:t>
       </w:r>
-      <w:r>
-        <w:rPr>
-          <w:rFonts w:ascii="Consolas" w:hAnsi="Consolas" w:cs="Consolas"/>
-          <w:color w:val="808080"/>
-          <w:sz w:val="28"/>
-          <w:szCs w:val="28"/>
+      <w:proofErr w:type="spellEnd"/>
+      <w:r>
+        <w:rPr>
+          <w:rFonts w:ascii="Consolas" w:hAnsi="Consolas" w:cs="Consolas"/>
+          <w:color w:val="808080"/>
+          <w:sz w:val="28"/>
+          <w:szCs w:val="28"/>
+          <w:lang w:val="en-US"/>
         </w:rPr>
         <w:t>=</w:t>
       </w:r>
@@ -270,6 +407,7 @@
           <w:color w:val="0000FF"/>
           <w:sz w:val="28"/>
           <w:szCs w:val="28"/>
+          <w:lang w:val="en-US"/>
         </w:rPr>
         <w:t>1</w:t>
       </w:r>
@@ -288,6 +426,7 @@
           <w:lang w:val="en-US"/>
         </w:rPr>
       </w:pPr>
+      <w:proofErr w:type="gramStart"/>
       <w:r>
         <w:rPr>
           <w:rFonts w:ascii="Consolas" w:hAnsi="Consolas" w:cs="Consolas"/>
@@ -298,6 +437,7 @@
         </w:rPr>
         <w:t>end</w:t>
       </w:r>
+      <w:proofErr w:type="gramEnd"/>
     </w:p>
     <w:p>
       <w:pPr>
@@ -328,16 +468,29 @@
           <w:lang w:val="en-US"/>
         </w:rPr>
       </w:pPr>
-      <w:r>
-        <w:rPr>
-          <w:rFonts w:ascii="Consolas" w:hAnsi="Consolas" w:cs="Consolas"/>
-          <w:color w:val="0000FF"/>
-          <w:sz w:val="28"/>
-          <w:szCs w:val="28"/>
-          <w:lang w:val="en-US"/>
-        </w:rPr>
-        <w:t xml:space="preserve">create procedure </w:t>
-      </w:r>
+      <w:proofErr w:type="gramStart"/>
+      <w:r>
+        <w:rPr>
+          <w:rFonts w:ascii="Consolas" w:hAnsi="Consolas" w:cs="Consolas"/>
+          <w:color w:val="0000FF"/>
+          <w:sz w:val="28"/>
+          <w:szCs w:val="28"/>
+          <w:lang w:val="en-US"/>
+        </w:rPr>
+        <w:t>create</w:t>
+      </w:r>
+      <w:proofErr w:type="gramEnd"/>
+      <w:r>
+        <w:rPr>
+          <w:rFonts w:ascii="Consolas" w:hAnsi="Consolas" w:cs="Consolas"/>
+          <w:color w:val="0000FF"/>
+          <w:sz w:val="28"/>
+          <w:szCs w:val="28"/>
+          <w:lang w:val="en-US"/>
+        </w:rPr>
+        <w:t xml:space="preserve"> procedure </w:t>
+      </w:r>
+      <w:proofErr w:type="spellStart"/>
       <w:r>
         <w:rPr>
           <w:rFonts w:ascii="Consolas" w:hAnsi="Consolas" w:cs="Consolas"/>
@@ -368,6 +521,7 @@
         </w:rPr>
         <w:t>sp_get_clientes</w:t>
       </w:r>
+      <w:proofErr w:type="spellEnd"/>
     </w:p>
     <w:p>
       <w:pPr>
@@ -383,6 +537,7 @@
           <w:lang w:val="en-US"/>
         </w:rPr>
       </w:pPr>
+      <w:proofErr w:type="gramStart"/>
       <w:r>
         <w:rPr>
           <w:rFonts w:ascii="Consolas" w:hAnsi="Consolas" w:cs="Consolas"/>
@@ -393,6 +548,7 @@
         </w:rPr>
         <w:t>as</w:t>
       </w:r>
+      <w:proofErr w:type="gramEnd"/>
     </w:p>
     <w:p>
       <w:pPr>
@@ -408,15 +564,27 @@
           <w:lang w:val="en-US"/>
         </w:rPr>
       </w:pPr>
-      <w:r>
-        <w:rPr>
-          <w:rFonts w:ascii="Consolas" w:hAnsi="Consolas" w:cs="Consolas"/>
-          <w:color w:val="0000FF"/>
-          <w:sz w:val="28"/>
-          <w:szCs w:val="28"/>
-          <w:lang w:val="en-US"/>
-        </w:rPr>
-        <w:t xml:space="preserve">begin </w:t>
+      <w:proofErr w:type="gramStart"/>
+      <w:r>
+        <w:rPr>
+          <w:rFonts w:ascii="Consolas" w:hAnsi="Consolas" w:cs="Consolas"/>
+          <w:color w:val="0000FF"/>
+          <w:sz w:val="28"/>
+          <w:szCs w:val="28"/>
+          <w:lang w:val="en-US"/>
+        </w:rPr>
+        <w:t>begin</w:t>
+      </w:r>
+      <w:proofErr w:type="gramEnd"/>
+      <w:r>
+        <w:rPr>
+          <w:rFonts w:ascii="Consolas" w:hAnsi="Consolas" w:cs="Consolas"/>
+          <w:color w:val="0000FF"/>
+          <w:sz w:val="28"/>
+          <w:szCs w:val="28"/>
+          <w:lang w:val="en-US"/>
+        </w:rPr>
+        <w:t xml:space="preserve"> </w:t>
       </w:r>
     </w:p>
     <w:p>
@@ -433,15 +601,27 @@
           <w:lang w:val="en-US"/>
         </w:rPr>
       </w:pPr>
-      <w:r>
-        <w:rPr>
-          <w:rFonts w:ascii="Consolas" w:hAnsi="Consolas" w:cs="Consolas"/>
-          <w:color w:val="0000FF"/>
-          <w:sz w:val="28"/>
-          <w:szCs w:val="28"/>
-          <w:lang w:val="en-US"/>
-        </w:rPr>
-        <w:t xml:space="preserve">select </w:t>
+      <w:proofErr w:type="gramStart"/>
+      <w:r>
+        <w:rPr>
+          <w:rFonts w:ascii="Consolas" w:hAnsi="Consolas" w:cs="Consolas"/>
+          <w:color w:val="0000FF"/>
+          <w:sz w:val="28"/>
+          <w:szCs w:val="28"/>
+          <w:lang w:val="en-US"/>
+        </w:rPr>
+        <w:t>select</w:t>
+      </w:r>
+      <w:proofErr w:type="gramEnd"/>
+      <w:r>
+        <w:rPr>
+          <w:rFonts w:ascii="Consolas" w:hAnsi="Consolas" w:cs="Consolas"/>
+          <w:color w:val="0000FF"/>
+          <w:sz w:val="28"/>
+          <w:szCs w:val="28"/>
+          <w:lang w:val="en-US"/>
+        </w:rPr>
+        <w:t xml:space="preserve"> </w:t>
       </w:r>
       <w:r>
         <w:rPr>
@@ -463,6 +643,7 @@
         </w:rPr>
         <w:t xml:space="preserve"> from </w:t>
       </w:r>
+      <w:proofErr w:type="spellStart"/>
       <w:r>
         <w:rPr>
           <w:rFonts w:ascii="Consolas" w:hAnsi="Consolas" w:cs="Consolas"/>
@@ -493,6 +674,7 @@
         </w:rPr>
         <w:t>Cliente</w:t>
       </w:r>
+      <w:proofErr w:type="spellEnd"/>
     </w:p>
     <w:p>
       <w:pPr>
@@ -505,19 +687,29 @@
           <w:color w:val="0000FF"/>
           <w:sz w:val="28"/>
           <w:szCs w:val="28"/>
-        </w:rPr>
-      </w:pPr>
-      <w:r>
-        <w:rPr>
-          <w:rFonts w:ascii="Consolas" w:hAnsi="Consolas" w:cs="Consolas"/>
-          <w:color w:val="0000FF"/>
-          <w:sz w:val="28"/>
-          <w:szCs w:val="28"/>
+          <w:lang w:val="en-US"/>
+        </w:rPr>
+      </w:pPr>
+      <w:proofErr w:type="gramStart"/>
+      <w:r>
+        <w:rPr>
+          <w:rFonts w:ascii="Consolas" w:hAnsi="Consolas" w:cs="Consolas"/>
+          <w:color w:val="0000FF"/>
+          <w:sz w:val="28"/>
+          <w:szCs w:val="28"/>
+          <w:lang w:val="en-US"/>
         </w:rPr>
         <w:t>end</w:t>
       </w:r>
-    </w:p>
-    <w:p/>
+      <w:proofErr w:type="gramEnd"/>
+    </w:p>
+    <w:p>
+      <w:pPr>
+        <w:rPr>
+          <w:lang w:val="en-US"/>
+        </w:rPr>
+      </w:pPr>
+    </w:p>
     <w:p>
       <w:pPr>
         <w:autoSpaceDE w:val="0"/>
@@ -529,14 +721,16 @@
           <w:color w:val="0000FF"/>
           <w:sz w:val="28"/>
           <w:szCs w:val="28"/>
-        </w:rPr>
-      </w:pPr>
-      <w:r>
-        <w:rPr>
-          <w:rFonts w:ascii="Consolas" w:hAnsi="Consolas" w:cs="Consolas"/>
-          <w:color w:val="0000FF"/>
-          <w:sz w:val="28"/>
-          <w:szCs w:val="28"/>
+          <w:lang w:val="en-US"/>
+        </w:rPr>
+      </w:pPr>
+      <w:r>
+        <w:rPr>
+          <w:rFonts w:ascii="Consolas" w:hAnsi="Consolas" w:cs="Consolas"/>
+          <w:color w:val="0000FF"/>
+          <w:sz w:val="28"/>
+          <w:szCs w:val="28"/>
+          <w:lang w:val="en-US"/>
         </w:rPr>
         <w:t xml:space="preserve">IF </w:t>
       </w:r>
@@ -546,6 +740,7 @@
           <w:color w:val="808080"/>
           <w:sz w:val="28"/>
           <w:szCs w:val="28"/>
+          <w:lang w:val="en-US"/>
         </w:rPr>
         <w:t>EXISTS</w:t>
       </w:r>
@@ -555,6 +750,7 @@
           <w:color w:val="0000FF"/>
           <w:sz w:val="28"/>
           <w:szCs w:val="28"/>
+          <w:lang w:val="en-US"/>
         </w:rPr>
         <w:t xml:space="preserve"> </w:t>
       </w:r>
@@ -564,6 +760,7 @@
           <w:color w:val="808080"/>
           <w:sz w:val="28"/>
           <w:szCs w:val="28"/>
+          <w:lang w:val="en-US"/>
         </w:rPr>
         <w:t>(</w:t>
       </w:r>
@@ -573,6 +770,7 @@
           <w:color w:val="0000FF"/>
           <w:sz w:val="28"/>
           <w:szCs w:val="28"/>
+          <w:lang w:val="en-US"/>
         </w:rPr>
         <w:t xml:space="preserve">SELECT </w:t>
       </w:r>
@@ -582,6 +780,7 @@
           <w:color w:val="008080"/>
           <w:sz w:val="28"/>
           <w:szCs w:val="28"/>
+          <w:lang w:val="en-US"/>
         </w:rPr>
         <w:t>name</w:t>
       </w:r>
@@ -591,24 +790,29 @@
           <w:color w:val="0000FF"/>
           <w:sz w:val="28"/>
           <w:szCs w:val="28"/>
+          <w:lang w:val="en-US"/>
         </w:rPr>
         <w:t xml:space="preserve"> FROM </w:t>
       </w:r>
+      <w:proofErr w:type="spellStart"/>
       <w:r>
         <w:rPr>
           <w:rFonts w:ascii="Consolas" w:hAnsi="Consolas" w:cs="Consolas"/>
           <w:color w:val="00FF00"/>
           <w:sz w:val="28"/>
           <w:szCs w:val="28"/>
+          <w:lang w:val="en-US"/>
         </w:rPr>
         <w:t>sysobjects</w:t>
       </w:r>
-      <w:r>
-        <w:rPr>
-          <w:rFonts w:ascii="Consolas" w:hAnsi="Consolas" w:cs="Consolas"/>
-          <w:color w:val="0000FF"/>
-          <w:sz w:val="28"/>
-          <w:szCs w:val="28"/>
+      <w:proofErr w:type="spellEnd"/>
+      <w:r>
+        <w:rPr>
+          <w:rFonts w:ascii="Consolas" w:hAnsi="Consolas" w:cs="Consolas"/>
+          <w:color w:val="0000FF"/>
+          <w:sz w:val="28"/>
+          <w:szCs w:val="28"/>
+          <w:lang w:val="en-US"/>
         </w:rPr>
         <w:t xml:space="preserve"> WHERE </w:t>
       </w:r>
@@ -618,6 +822,7 @@
           <w:color w:val="008080"/>
           <w:sz w:val="28"/>
           <w:szCs w:val="28"/>
+          <w:lang w:val="en-US"/>
         </w:rPr>
         <w:t>name</w:t>
       </w:r>
@@ -627,6 +832,7 @@
           <w:color w:val="808080"/>
           <w:sz w:val="28"/>
           <w:szCs w:val="28"/>
+          <w:lang w:val="en-US"/>
         </w:rPr>
         <w:t>=</w:t>
       </w:r>
@@ -636,15 +842,39 @@
           <w:color w:val="FF0000"/>
           <w:sz w:val="28"/>
           <w:szCs w:val="28"/>
-        </w:rPr>
-        <w:t>'sp_alta_factura'</w:t>
-      </w:r>
-      <w:r>
-        <w:rPr>
-          <w:rFonts w:ascii="Consolas" w:hAnsi="Consolas" w:cs="Consolas"/>
-          <w:color w:val="808080"/>
-          <w:sz w:val="28"/>
-          <w:szCs w:val="28"/>
+          <w:lang w:val="en-US"/>
+        </w:rPr>
+        <w:t>'</w:t>
+      </w:r>
+      <w:proofErr w:type="spellStart"/>
+      <w:r>
+        <w:rPr>
+          <w:rFonts w:ascii="Consolas" w:hAnsi="Consolas" w:cs="Consolas"/>
+          <w:color w:val="FF0000"/>
+          <w:sz w:val="28"/>
+          <w:szCs w:val="28"/>
+          <w:lang w:val="en-US"/>
+        </w:rPr>
+        <w:t>sp_alta_factura</w:t>
+      </w:r>
+      <w:proofErr w:type="spellEnd"/>
+      <w:r>
+        <w:rPr>
+          <w:rFonts w:ascii="Consolas" w:hAnsi="Consolas" w:cs="Consolas"/>
+          <w:color w:val="FF0000"/>
+          <w:sz w:val="28"/>
+          <w:szCs w:val="28"/>
+          <w:lang w:val="en-US"/>
+        </w:rPr>
+        <w:t>'</w:t>
+      </w:r>
+      <w:r>
+        <w:rPr>
+          <w:rFonts w:ascii="Consolas" w:hAnsi="Consolas" w:cs="Consolas"/>
+          <w:color w:val="808080"/>
+          <w:sz w:val="28"/>
+          <w:szCs w:val="28"/>
+          <w:lang w:val="en-US"/>
         </w:rPr>
         <w:t>)</w:t>
       </w:r>
@@ -668,8 +898,17 @@
           <w:color w:val="0000FF"/>
           <w:sz w:val="28"/>
           <w:szCs w:val="28"/>
-        </w:rPr>
-        <w:tab/>
+          <w:lang w:val="en-US"/>
+        </w:rPr>
+        <w:tab/>
+      </w:r>
+      <w:r>
+        <w:rPr>
+          <w:rFonts w:ascii="Consolas" w:hAnsi="Consolas" w:cs="Consolas"/>
+          <w:color w:val="0000FF"/>
+          <w:sz w:val="28"/>
+          <w:szCs w:val="28"/>
+        </w:rPr>
         <w:t xml:space="preserve">DROP PROCEDURE </w:t>
       </w:r>
       <w:r>
@@ -679,7 +918,27 @@
           <w:sz w:val="28"/>
           <w:szCs w:val="28"/>
         </w:rPr>
-        <w:t>[pero_compila]</w:t>
+        <w:t>[</w:t>
+      </w:r>
+      <w:proofErr w:type="spellStart"/>
+      <w:r>
+        <w:rPr>
+          <w:rFonts w:ascii="Consolas" w:hAnsi="Consolas" w:cs="Consolas"/>
+          <w:color w:val="008080"/>
+          <w:sz w:val="28"/>
+          <w:szCs w:val="28"/>
+        </w:rPr>
+        <w:t>pero_compila</w:t>
+      </w:r>
+      <w:proofErr w:type="spellEnd"/>
+      <w:r>
+        <w:rPr>
+          <w:rFonts w:ascii="Consolas" w:hAnsi="Consolas" w:cs="Consolas"/>
+          <w:color w:val="008080"/>
+          <w:sz w:val="28"/>
+          <w:szCs w:val="28"/>
+        </w:rPr>
+        <w:t>]</w:t>
       </w:r>
       <w:r>
         <w:rPr>
@@ -690,6 +949,7 @@
         </w:rPr>
         <w:t>.</w:t>
       </w:r>
+      <w:proofErr w:type="spellStart"/>
       <w:r>
         <w:rPr>
           <w:rFonts w:ascii="Consolas" w:hAnsi="Consolas" w:cs="Consolas"/>
@@ -699,6 +959,7 @@
         </w:rPr>
         <w:t>sp_alta_factura</w:t>
       </w:r>
+      <w:proofErr w:type="spellEnd"/>
     </w:p>
     <w:p>
       <w:pPr>
@@ -764,23 +1025,76 @@
           <w:szCs w:val="28"/>
         </w:rPr>
       </w:pPr>
-      <w:r>
-        <w:rPr>
-          <w:rFonts w:ascii="Consolas" w:hAnsi="Consolas" w:cs="Consolas"/>
-          <w:color w:val="0000FF"/>
-          <w:sz w:val="28"/>
-          <w:szCs w:val="28"/>
-        </w:rPr>
-        <w:t xml:space="preserve">create procedure </w:t>
-      </w:r>
-      <w:r>
-        <w:rPr>
-          <w:rFonts w:ascii="Consolas" w:hAnsi="Consolas" w:cs="Consolas"/>
-          <w:color w:val="008080"/>
-          <w:sz w:val="28"/>
-          <w:szCs w:val="28"/>
-        </w:rPr>
-        <w:t>[pero_compila]</w:t>
+      <w:proofErr w:type="spellStart"/>
+      <w:proofErr w:type="gramStart"/>
+      <w:r>
+        <w:rPr>
+          <w:rFonts w:ascii="Consolas" w:hAnsi="Consolas" w:cs="Consolas"/>
+          <w:color w:val="0000FF"/>
+          <w:sz w:val="28"/>
+          <w:szCs w:val="28"/>
+        </w:rPr>
+        <w:t>create</w:t>
+      </w:r>
+      <w:proofErr w:type="spellEnd"/>
+      <w:proofErr w:type="gramEnd"/>
+      <w:r>
+        <w:rPr>
+          <w:rFonts w:ascii="Consolas" w:hAnsi="Consolas" w:cs="Consolas"/>
+          <w:color w:val="0000FF"/>
+          <w:sz w:val="28"/>
+          <w:szCs w:val="28"/>
+        </w:rPr>
+        <w:t xml:space="preserve"> </w:t>
+      </w:r>
+      <w:proofErr w:type="spellStart"/>
+      <w:r>
+        <w:rPr>
+          <w:rFonts w:ascii="Consolas" w:hAnsi="Consolas" w:cs="Consolas"/>
+          <w:color w:val="0000FF"/>
+          <w:sz w:val="28"/>
+          <w:szCs w:val="28"/>
+        </w:rPr>
+        <w:t>procedure</w:t>
+      </w:r>
+      <w:proofErr w:type="spellEnd"/>
+      <w:r>
+        <w:rPr>
+          <w:rFonts w:ascii="Consolas" w:hAnsi="Consolas" w:cs="Consolas"/>
+          <w:color w:val="0000FF"/>
+          <w:sz w:val="28"/>
+          <w:szCs w:val="28"/>
+        </w:rPr>
+        <w:t xml:space="preserve"> </w:t>
+      </w:r>
+      <w:r>
+        <w:rPr>
+          <w:rFonts w:ascii="Consolas" w:hAnsi="Consolas" w:cs="Consolas"/>
+          <w:color w:val="008080"/>
+          <w:sz w:val="28"/>
+          <w:szCs w:val="28"/>
+        </w:rPr>
+        <w:t>[</w:t>
+      </w:r>
+      <w:proofErr w:type="spellStart"/>
+      <w:r>
+        <w:rPr>
+          <w:rFonts w:ascii="Consolas" w:hAnsi="Consolas" w:cs="Consolas"/>
+          <w:color w:val="008080"/>
+          <w:sz w:val="28"/>
+          <w:szCs w:val="28"/>
+        </w:rPr>
+        <w:t>pero_compila</w:t>
+      </w:r>
+      <w:proofErr w:type="spellEnd"/>
+      <w:r>
+        <w:rPr>
+          <w:rFonts w:ascii="Consolas" w:hAnsi="Consolas" w:cs="Consolas"/>
+          <w:color w:val="008080"/>
+          <w:sz w:val="28"/>
+          <w:szCs w:val="28"/>
+        </w:rPr>
+        <w:t>]</w:t>
       </w:r>
       <w:r>
         <w:rPr>
@@ -791,6 +1105,7 @@
         </w:rPr>
         <w:t>.</w:t>
       </w:r>
+      <w:proofErr w:type="spellStart"/>
       <w:r>
         <w:rPr>
           <w:rFonts w:ascii="Consolas" w:hAnsi="Consolas" w:cs="Consolas"/>
@@ -800,6 +1115,7 @@
         </w:rPr>
         <w:t>sp_alta_factura</w:t>
       </w:r>
+      <w:proofErr w:type="spellEnd"/>
       <w:r>
         <w:rPr>
           <w:rFonts w:ascii="Consolas" w:hAnsi="Consolas" w:cs="Consolas"/>
@@ -830,6 +1146,7 @@
           <w:color w:val="0000FF"/>
           <w:sz w:val="28"/>
           <w:szCs w:val="28"/>
+          <w:lang w:val="en-US"/>
         </w:rPr>
       </w:pPr>
       <w:r>
@@ -856,24 +1173,51 @@
           <w:color w:val="008080"/>
           <w:sz w:val="28"/>
           <w:szCs w:val="28"/>
-        </w:rPr>
-        <w:t>@clienteID</w:t>
-      </w:r>
-      <w:r>
-        <w:rPr>
-          <w:rFonts w:ascii="Consolas" w:hAnsi="Consolas" w:cs="Consolas"/>
-          <w:color w:val="0000FF"/>
-          <w:sz w:val="28"/>
-          <w:szCs w:val="28"/>
-        </w:rPr>
-        <w:t xml:space="preserve"> int</w:t>
-      </w:r>
-      <w:r>
-        <w:rPr>
-          <w:rFonts w:ascii="Consolas" w:hAnsi="Consolas" w:cs="Consolas"/>
-          <w:color w:val="808080"/>
-          <w:sz w:val="28"/>
-          <w:szCs w:val="28"/>
+          <w:lang w:val="en-US"/>
+        </w:rPr>
+        <w:t>@</w:t>
+      </w:r>
+      <w:proofErr w:type="spellStart"/>
+      <w:r>
+        <w:rPr>
+          <w:rFonts w:ascii="Consolas" w:hAnsi="Consolas" w:cs="Consolas"/>
+          <w:color w:val="008080"/>
+          <w:sz w:val="28"/>
+          <w:szCs w:val="28"/>
+          <w:lang w:val="en-US"/>
+        </w:rPr>
+        <w:t>clienteID</w:t>
+      </w:r>
+      <w:proofErr w:type="spellEnd"/>
+      <w:r>
+        <w:rPr>
+          <w:rFonts w:ascii="Consolas" w:hAnsi="Consolas" w:cs="Consolas"/>
+          <w:color w:val="0000FF"/>
+          <w:sz w:val="28"/>
+          <w:szCs w:val="28"/>
+          <w:lang w:val="en-US"/>
+        </w:rPr>
+        <w:t xml:space="preserve"> </w:t>
+      </w:r>
+      <w:proofErr w:type="spellStart"/>
+      <w:r>
+        <w:rPr>
+          <w:rFonts w:ascii="Consolas" w:hAnsi="Consolas" w:cs="Consolas"/>
+          <w:color w:val="0000FF"/>
+          <w:sz w:val="28"/>
+          <w:szCs w:val="28"/>
+          <w:lang w:val="en-US"/>
+        </w:rPr>
+        <w:t>int</w:t>
+      </w:r>
+      <w:proofErr w:type="spellEnd"/>
+      <w:r>
+        <w:rPr>
+          <w:rFonts w:ascii="Consolas" w:hAnsi="Consolas" w:cs="Consolas"/>
+          <w:color w:val="808080"/>
+          <w:sz w:val="28"/>
+          <w:szCs w:val="28"/>
+          <w:lang w:val="en-US"/>
         </w:rPr>
         <w:t>,</w:t>
       </w:r>
@@ -883,6 +1227,7 @@
           <w:color w:val="0000FF"/>
           <w:sz w:val="28"/>
           <w:szCs w:val="28"/>
+          <w:lang w:val="en-US"/>
         </w:rPr>
         <w:t xml:space="preserve"> </w:t>
       </w:r>
@@ -898,131 +1243,170 @@
           <w:color w:val="0000FF"/>
           <w:sz w:val="28"/>
           <w:szCs w:val="28"/>
-        </w:rPr>
-      </w:pPr>
-      <w:r>
-        <w:rPr>
-          <w:rFonts w:ascii="Consolas" w:hAnsi="Consolas" w:cs="Consolas"/>
-          <w:color w:val="0000FF"/>
-          <w:sz w:val="28"/>
-          <w:szCs w:val="28"/>
-        </w:rPr>
-        <w:tab/>
-      </w:r>
-      <w:r>
-        <w:rPr>
-          <w:rFonts w:ascii="Consolas" w:hAnsi="Consolas" w:cs="Consolas"/>
-          <w:color w:val="0000FF"/>
-          <w:sz w:val="28"/>
-          <w:szCs w:val="28"/>
-        </w:rPr>
-        <w:tab/>
-      </w:r>
-      <w:r>
-        <w:rPr>
-          <w:rFonts w:ascii="Consolas" w:hAnsi="Consolas" w:cs="Consolas"/>
-          <w:color w:val="0000FF"/>
-          <w:sz w:val="28"/>
-          <w:szCs w:val="28"/>
-        </w:rPr>
-        <w:tab/>
-      </w:r>
-      <w:r>
-        <w:rPr>
-          <w:rFonts w:ascii="Consolas" w:hAnsi="Consolas" w:cs="Consolas"/>
-          <w:color w:val="0000FF"/>
-          <w:sz w:val="28"/>
-          <w:szCs w:val="28"/>
-        </w:rPr>
-        <w:tab/>
-      </w:r>
-      <w:r>
-        <w:rPr>
-          <w:rFonts w:ascii="Consolas" w:hAnsi="Consolas" w:cs="Consolas"/>
-          <w:color w:val="0000FF"/>
-          <w:sz w:val="28"/>
-          <w:szCs w:val="28"/>
-        </w:rPr>
-        <w:tab/>
-      </w:r>
-      <w:r>
-        <w:rPr>
-          <w:rFonts w:ascii="Consolas" w:hAnsi="Consolas" w:cs="Consolas"/>
-          <w:color w:val="0000FF"/>
-          <w:sz w:val="28"/>
-          <w:szCs w:val="28"/>
-        </w:rPr>
-        <w:tab/>
-      </w:r>
-      <w:r>
-        <w:rPr>
-          <w:rFonts w:ascii="Consolas" w:hAnsi="Consolas" w:cs="Consolas"/>
-          <w:color w:val="0000FF"/>
-          <w:sz w:val="28"/>
-          <w:szCs w:val="28"/>
-        </w:rPr>
-        <w:tab/>
-      </w:r>
-      <w:r>
-        <w:rPr>
-          <w:rFonts w:ascii="Consolas" w:hAnsi="Consolas" w:cs="Consolas"/>
-          <w:color w:val="0000FF"/>
-          <w:sz w:val="28"/>
-          <w:szCs w:val="28"/>
-        </w:rPr>
-        <w:tab/>
-      </w:r>
-      <w:r>
-        <w:rPr>
-          <w:rFonts w:ascii="Consolas" w:hAnsi="Consolas" w:cs="Consolas"/>
-          <w:color w:val="0000FF"/>
-          <w:sz w:val="28"/>
-          <w:szCs w:val="28"/>
-        </w:rPr>
-        <w:tab/>
-      </w:r>
-      <w:r>
-        <w:rPr>
-          <w:rFonts w:ascii="Consolas" w:hAnsi="Consolas" w:cs="Consolas"/>
-          <w:color w:val="0000FF"/>
-          <w:sz w:val="28"/>
-          <w:szCs w:val="28"/>
-        </w:rPr>
-        <w:tab/>
-      </w:r>
-      <w:r>
-        <w:rPr>
-          <w:rFonts w:ascii="Consolas" w:hAnsi="Consolas" w:cs="Consolas"/>
-          <w:color w:val="0000FF"/>
-          <w:sz w:val="28"/>
-          <w:szCs w:val="28"/>
-        </w:rPr>
-        <w:tab/>
-      </w:r>
-      <w:r>
-        <w:rPr>
-          <w:rFonts w:ascii="Consolas" w:hAnsi="Consolas" w:cs="Consolas"/>
-          <w:color w:val="008080"/>
-          <w:sz w:val="28"/>
-          <w:szCs w:val="28"/>
-        </w:rPr>
-        <w:t>@empresaID</w:t>
-      </w:r>
-      <w:r>
-        <w:rPr>
-          <w:rFonts w:ascii="Consolas" w:hAnsi="Consolas" w:cs="Consolas"/>
-          <w:color w:val="0000FF"/>
-          <w:sz w:val="28"/>
-          <w:szCs w:val="28"/>
-        </w:rPr>
-        <w:t xml:space="preserve"> int</w:t>
-      </w:r>
-      <w:r>
-        <w:rPr>
-          <w:rFonts w:ascii="Consolas" w:hAnsi="Consolas" w:cs="Consolas"/>
-          <w:color w:val="808080"/>
-          <w:sz w:val="28"/>
-          <w:szCs w:val="28"/>
+          <w:lang w:val="en-US"/>
+        </w:rPr>
+      </w:pPr>
+      <w:r>
+        <w:rPr>
+          <w:rFonts w:ascii="Consolas" w:hAnsi="Consolas" w:cs="Consolas"/>
+          <w:color w:val="0000FF"/>
+          <w:sz w:val="28"/>
+          <w:szCs w:val="28"/>
+          <w:lang w:val="en-US"/>
+        </w:rPr>
+        <w:tab/>
+      </w:r>
+      <w:r>
+        <w:rPr>
+          <w:rFonts w:ascii="Consolas" w:hAnsi="Consolas" w:cs="Consolas"/>
+          <w:color w:val="0000FF"/>
+          <w:sz w:val="28"/>
+          <w:szCs w:val="28"/>
+          <w:lang w:val="en-US"/>
+        </w:rPr>
+        <w:tab/>
+      </w:r>
+      <w:r>
+        <w:rPr>
+          <w:rFonts w:ascii="Consolas" w:hAnsi="Consolas" w:cs="Consolas"/>
+          <w:color w:val="0000FF"/>
+          <w:sz w:val="28"/>
+          <w:szCs w:val="28"/>
+          <w:lang w:val="en-US"/>
+        </w:rPr>
+        <w:tab/>
+      </w:r>
+      <w:r>
+        <w:rPr>
+          <w:rFonts w:ascii="Consolas" w:hAnsi="Consolas" w:cs="Consolas"/>
+          <w:color w:val="0000FF"/>
+          <w:sz w:val="28"/>
+          <w:szCs w:val="28"/>
+          <w:lang w:val="en-US"/>
+        </w:rPr>
+        <w:tab/>
+      </w:r>
+      <w:r>
+        <w:rPr>
+          <w:rFonts w:ascii="Consolas" w:hAnsi="Consolas" w:cs="Consolas"/>
+          <w:color w:val="0000FF"/>
+          <w:sz w:val="28"/>
+          <w:szCs w:val="28"/>
+          <w:lang w:val="en-US"/>
+        </w:rPr>
+        <w:tab/>
+      </w:r>
+      <w:r>
+        <w:rPr>
+          <w:rFonts w:ascii="Consolas" w:hAnsi="Consolas" w:cs="Consolas"/>
+          <w:color w:val="0000FF"/>
+          <w:sz w:val="28"/>
+          <w:szCs w:val="28"/>
+          <w:lang w:val="en-US"/>
+        </w:rPr>
+        <w:tab/>
+      </w:r>
+      <w:r>
+        <w:rPr>
+          <w:rFonts w:ascii="Consolas" w:hAnsi="Consolas" w:cs="Consolas"/>
+          <w:color w:val="0000FF"/>
+          <w:sz w:val="28"/>
+          <w:szCs w:val="28"/>
+          <w:lang w:val="en-US"/>
+        </w:rPr>
+        <w:tab/>
+      </w:r>
+      <w:r>
+        <w:rPr>
+          <w:rFonts w:ascii="Consolas" w:hAnsi="Consolas" w:cs="Consolas"/>
+          <w:color w:val="0000FF"/>
+          <w:sz w:val="28"/>
+          <w:szCs w:val="28"/>
+          <w:lang w:val="en-US"/>
+        </w:rPr>
+        <w:tab/>
+      </w:r>
+      <w:r>
+        <w:rPr>
+          <w:rFonts w:ascii="Consolas" w:hAnsi="Consolas" w:cs="Consolas"/>
+          <w:color w:val="0000FF"/>
+          <w:sz w:val="28"/>
+          <w:szCs w:val="28"/>
+          <w:lang w:val="en-US"/>
+        </w:rPr>
+        <w:tab/>
+      </w:r>
+      <w:r>
+        <w:rPr>
+          <w:rFonts w:ascii="Consolas" w:hAnsi="Consolas" w:cs="Consolas"/>
+          <w:color w:val="0000FF"/>
+          <w:sz w:val="28"/>
+          <w:szCs w:val="28"/>
+          <w:lang w:val="en-US"/>
+        </w:rPr>
+        <w:tab/>
+      </w:r>
+      <w:r>
+        <w:rPr>
+          <w:rFonts w:ascii="Consolas" w:hAnsi="Consolas" w:cs="Consolas"/>
+          <w:color w:val="0000FF"/>
+          <w:sz w:val="28"/>
+          <w:szCs w:val="28"/>
+          <w:lang w:val="en-US"/>
+        </w:rPr>
+        <w:tab/>
+      </w:r>
+      <w:r>
+        <w:rPr>
+          <w:rFonts w:ascii="Consolas" w:hAnsi="Consolas" w:cs="Consolas"/>
+          <w:color w:val="008080"/>
+          <w:sz w:val="28"/>
+          <w:szCs w:val="28"/>
+          <w:lang w:val="en-US"/>
+        </w:rPr>
+        <w:t>@</w:t>
+      </w:r>
+      <w:proofErr w:type="spellStart"/>
+      <w:r>
+        <w:rPr>
+          <w:rFonts w:ascii="Consolas" w:hAnsi="Consolas" w:cs="Consolas"/>
+          <w:color w:val="008080"/>
+          <w:sz w:val="28"/>
+          <w:szCs w:val="28"/>
+          <w:lang w:val="en-US"/>
+        </w:rPr>
+        <w:t>empresaID</w:t>
+      </w:r>
+      <w:proofErr w:type="spellEnd"/>
+      <w:r>
+        <w:rPr>
+          <w:rFonts w:ascii="Consolas" w:hAnsi="Consolas" w:cs="Consolas"/>
+          <w:color w:val="0000FF"/>
+          <w:sz w:val="28"/>
+          <w:szCs w:val="28"/>
+          <w:lang w:val="en-US"/>
+        </w:rPr>
+        <w:t xml:space="preserve"> </w:t>
+      </w:r>
+      <w:proofErr w:type="spellStart"/>
+      <w:r>
+        <w:rPr>
+          <w:rFonts w:ascii="Consolas" w:hAnsi="Consolas" w:cs="Consolas"/>
+          <w:color w:val="0000FF"/>
+          <w:sz w:val="28"/>
+          <w:szCs w:val="28"/>
+          <w:lang w:val="en-US"/>
+        </w:rPr>
+        <w:t>int</w:t>
+      </w:r>
+      <w:proofErr w:type="spellEnd"/>
+      <w:r>
+        <w:rPr>
+          <w:rFonts w:ascii="Consolas" w:hAnsi="Consolas" w:cs="Consolas"/>
+          <w:color w:val="808080"/>
+          <w:sz w:val="28"/>
+          <w:szCs w:val="28"/>
+          <w:lang w:val="en-US"/>
         </w:rPr>
         <w:t>,</w:t>
       </w:r>
@@ -1032,6 +1416,7 @@
           <w:color w:val="0000FF"/>
           <w:sz w:val="28"/>
           <w:szCs w:val="28"/>
+          <w:lang w:val="en-US"/>
         </w:rPr>
         <w:t xml:space="preserve"> </w:t>
       </w:r>
@@ -1047,131 +1432,170 @@
           <w:color w:val="0000FF"/>
           <w:sz w:val="28"/>
           <w:szCs w:val="28"/>
-        </w:rPr>
-      </w:pPr>
-      <w:r>
-        <w:rPr>
-          <w:rFonts w:ascii="Consolas" w:hAnsi="Consolas" w:cs="Consolas"/>
-          <w:color w:val="0000FF"/>
-          <w:sz w:val="28"/>
-          <w:szCs w:val="28"/>
-        </w:rPr>
-        <w:tab/>
-      </w:r>
-      <w:r>
-        <w:rPr>
-          <w:rFonts w:ascii="Consolas" w:hAnsi="Consolas" w:cs="Consolas"/>
-          <w:color w:val="0000FF"/>
-          <w:sz w:val="28"/>
-          <w:szCs w:val="28"/>
-        </w:rPr>
-        <w:tab/>
-      </w:r>
-      <w:r>
-        <w:rPr>
-          <w:rFonts w:ascii="Consolas" w:hAnsi="Consolas" w:cs="Consolas"/>
-          <w:color w:val="0000FF"/>
-          <w:sz w:val="28"/>
-          <w:szCs w:val="28"/>
-        </w:rPr>
-        <w:tab/>
-      </w:r>
-      <w:r>
-        <w:rPr>
-          <w:rFonts w:ascii="Consolas" w:hAnsi="Consolas" w:cs="Consolas"/>
-          <w:color w:val="0000FF"/>
-          <w:sz w:val="28"/>
-          <w:szCs w:val="28"/>
-        </w:rPr>
-        <w:tab/>
-      </w:r>
-      <w:r>
-        <w:rPr>
-          <w:rFonts w:ascii="Consolas" w:hAnsi="Consolas" w:cs="Consolas"/>
-          <w:color w:val="0000FF"/>
-          <w:sz w:val="28"/>
-          <w:szCs w:val="28"/>
-        </w:rPr>
-        <w:tab/>
-      </w:r>
-      <w:r>
-        <w:rPr>
-          <w:rFonts w:ascii="Consolas" w:hAnsi="Consolas" w:cs="Consolas"/>
-          <w:color w:val="0000FF"/>
-          <w:sz w:val="28"/>
-          <w:szCs w:val="28"/>
-        </w:rPr>
-        <w:tab/>
-      </w:r>
-      <w:r>
-        <w:rPr>
-          <w:rFonts w:ascii="Consolas" w:hAnsi="Consolas" w:cs="Consolas"/>
-          <w:color w:val="0000FF"/>
-          <w:sz w:val="28"/>
-          <w:szCs w:val="28"/>
-        </w:rPr>
-        <w:tab/>
-      </w:r>
-      <w:r>
-        <w:rPr>
-          <w:rFonts w:ascii="Consolas" w:hAnsi="Consolas" w:cs="Consolas"/>
-          <w:color w:val="0000FF"/>
-          <w:sz w:val="28"/>
-          <w:szCs w:val="28"/>
-        </w:rPr>
-        <w:tab/>
-      </w:r>
-      <w:r>
-        <w:rPr>
-          <w:rFonts w:ascii="Consolas" w:hAnsi="Consolas" w:cs="Consolas"/>
-          <w:color w:val="0000FF"/>
-          <w:sz w:val="28"/>
-          <w:szCs w:val="28"/>
-        </w:rPr>
-        <w:tab/>
-      </w:r>
-      <w:r>
-        <w:rPr>
-          <w:rFonts w:ascii="Consolas" w:hAnsi="Consolas" w:cs="Consolas"/>
-          <w:color w:val="0000FF"/>
-          <w:sz w:val="28"/>
-          <w:szCs w:val="28"/>
-        </w:rPr>
-        <w:tab/>
-      </w:r>
-      <w:r>
-        <w:rPr>
-          <w:rFonts w:ascii="Consolas" w:hAnsi="Consolas" w:cs="Consolas"/>
-          <w:color w:val="0000FF"/>
-          <w:sz w:val="28"/>
-          <w:szCs w:val="28"/>
-        </w:rPr>
-        <w:tab/>
-      </w:r>
-      <w:r>
-        <w:rPr>
-          <w:rFonts w:ascii="Consolas" w:hAnsi="Consolas" w:cs="Consolas"/>
-          <w:color w:val="008080"/>
-          <w:sz w:val="28"/>
-          <w:szCs w:val="28"/>
-        </w:rPr>
-        <w:t>@codFactura</w:t>
-      </w:r>
-      <w:r>
-        <w:rPr>
-          <w:rFonts w:ascii="Consolas" w:hAnsi="Consolas" w:cs="Consolas"/>
-          <w:color w:val="0000FF"/>
-          <w:sz w:val="28"/>
-          <w:szCs w:val="28"/>
-        </w:rPr>
-        <w:t xml:space="preserve"> int</w:t>
-      </w:r>
-      <w:r>
-        <w:rPr>
-          <w:rFonts w:ascii="Consolas" w:hAnsi="Consolas" w:cs="Consolas"/>
-          <w:color w:val="808080"/>
-          <w:sz w:val="28"/>
-          <w:szCs w:val="28"/>
+          <w:lang w:val="en-US"/>
+        </w:rPr>
+      </w:pPr>
+      <w:r>
+        <w:rPr>
+          <w:rFonts w:ascii="Consolas" w:hAnsi="Consolas" w:cs="Consolas"/>
+          <w:color w:val="0000FF"/>
+          <w:sz w:val="28"/>
+          <w:szCs w:val="28"/>
+          <w:lang w:val="en-US"/>
+        </w:rPr>
+        <w:tab/>
+      </w:r>
+      <w:r>
+        <w:rPr>
+          <w:rFonts w:ascii="Consolas" w:hAnsi="Consolas" w:cs="Consolas"/>
+          <w:color w:val="0000FF"/>
+          <w:sz w:val="28"/>
+          <w:szCs w:val="28"/>
+          <w:lang w:val="en-US"/>
+        </w:rPr>
+        <w:tab/>
+      </w:r>
+      <w:r>
+        <w:rPr>
+          <w:rFonts w:ascii="Consolas" w:hAnsi="Consolas" w:cs="Consolas"/>
+          <w:color w:val="0000FF"/>
+          <w:sz w:val="28"/>
+          <w:szCs w:val="28"/>
+          <w:lang w:val="en-US"/>
+        </w:rPr>
+        <w:tab/>
+      </w:r>
+      <w:r>
+        <w:rPr>
+          <w:rFonts w:ascii="Consolas" w:hAnsi="Consolas" w:cs="Consolas"/>
+          <w:color w:val="0000FF"/>
+          <w:sz w:val="28"/>
+          <w:szCs w:val="28"/>
+          <w:lang w:val="en-US"/>
+        </w:rPr>
+        <w:tab/>
+      </w:r>
+      <w:r>
+        <w:rPr>
+          <w:rFonts w:ascii="Consolas" w:hAnsi="Consolas" w:cs="Consolas"/>
+          <w:color w:val="0000FF"/>
+          <w:sz w:val="28"/>
+          <w:szCs w:val="28"/>
+          <w:lang w:val="en-US"/>
+        </w:rPr>
+        <w:tab/>
+      </w:r>
+      <w:r>
+        <w:rPr>
+          <w:rFonts w:ascii="Consolas" w:hAnsi="Consolas" w:cs="Consolas"/>
+          <w:color w:val="0000FF"/>
+          <w:sz w:val="28"/>
+          <w:szCs w:val="28"/>
+          <w:lang w:val="en-US"/>
+        </w:rPr>
+        <w:tab/>
+      </w:r>
+      <w:r>
+        <w:rPr>
+          <w:rFonts w:ascii="Consolas" w:hAnsi="Consolas" w:cs="Consolas"/>
+          <w:color w:val="0000FF"/>
+          <w:sz w:val="28"/>
+          <w:szCs w:val="28"/>
+          <w:lang w:val="en-US"/>
+        </w:rPr>
+        <w:tab/>
+      </w:r>
+      <w:r>
+        <w:rPr>
+          <w:rFonts w:ascii="Consolas" w:hAnsi="Consolas" w:cs="Consolas"/>
+          <w:color w:val="0000FF"/>
+          <w:sz w:val="28"/>
+          <w:szCs w:val="28"/>
+          <w:lang w:val="en-US"/>
+        </w:rPr>
+        <w:tab/>
+      </w:r>
+      <w:r>
+        <w:rPr>
+          <w:rFonts w:ascii="Consolas" w:hAnsi="Consolas" w:cs="Consolas"/>
+          <w:color w:val="0000FF"/>
+          <w:sz w:val="28"/>
+          <w:szCs w:val="28"/>
+          <w:lang w:val="en-US"/>
+        </w:rPr>
+        <w:tab/>
+      </w:r>
+      <w:r>
+        <w:rPr>
+          <w:rFonts w:ascii="Consolas" w:hAnsi="Consolas" w:cs="Consolas"/>
+          <w:color w:val="0000FF"/>
+          <w:sz w:val="28"/>
+          <w:szCs w:val="28"/>
+          <w:lang w:val="en-US"/>
+        </w:rPr>
+        <w:tab/>
+      </w:r>
+      <w:r>
+        <w:rPr>
+          <w:rFonts w:ascii="Consolas" w:hAnsi="Consolas" w:cs="Consolas"/>
+          <w:color w:val="0000FF"/>
+          <w:sz w:val="28"/>
+          <w:szCs w:val="28"/>
+          <w:lang w:val="en-US"/>
+        </w:rPr>
+        <w:tab/>
+      </w:r>
+      <w:r>
+        <w:rPr>
+          <w:rFonts w:ascii="Consolas" w:hAnsi="Consolas" w:cs="Consolas"/>
+          <w:color w:val="008080"/>
+          <w:sz w:val="28"/>
+          <w:szCs w:val="28"/>
+          <w:lang w:val="en-US"/>
+        </w:rPr>
+        <w:t>@</w:t>
+      </w:r>
+      <w:proofErr w:type="spellStart"/>
+      <w:r>
+        <w:rPr>
+          <w:rFonts w:ascii="Consolas" w:hAnsi="Consolas" w:cs="Consolas"/>
+          <w:color w:val="008080"/>
+          <w:sz w:val="28"/>
+          <w:szCs w:val="28"/>
+          <w:lang w:val="en-US"/>
+        </w:rPr>
+        <w:t>codFactura</w:t>
+      </w:r>
+      <w:proofErr w:type="spellEnd"/>
+      <w:r>
+        <w:rPr>
+          <w:rFonts w:ascii="Consolas" w:hAnsi="Consolas" w:cs="Consolas"/>
+          <w:color w:val="0000FF"/>
+          <w:sz w:val="28"/>
+          <w:szCs w:val="28"/>
+          <w:lang w:val="en-US"/>
+        </w:rPr>
+        <w:t xml:space="preserve"> </w:t>
+      </w:r>
+      <w:proofErr w:type="spellStart"/>
+      <w:r>
+        <w:rPr>
+          <w:rFonts w:ascii="Consolas" w:hAnsi="Consolas" w:cs="Consolas"/>
+          <w:color w:val="0000FF"/>
+          <w:sz w:val="28"/>
+          <w:szCs w:val="28"/>
+          <w:lang w:val="en-US"/>
+        </w:rPr>
+        <w:t>int</w:t>
+      </w:r>
+      <w:proofErr w:type="spellEnd"/>
+      <w:r>
+        <w:rPr>
+          <w:rFonts w:ascii="Consolas" w:hAnsi="Consolas" w:cs="Consolas"/>
+          <w:color w:val="808080"/>
+          <w:sz w:val="28"/>
+          <w:szCs w:val="28"/>
+          <w:lang w:val="en-US"/>
         </w:rPr>
         <w:t>,</w:t>
       </w:r>
@@ -1187,113 +1611,126 @@
           <w:color w:val="0000FF"/>
           <w:sz w:val="28"/>
           <w:szCs w:val="28"/>
-        </w:rPr>
-      </w:pPr>
-      <w:r>
-        <w:rPr>
-          <w:rFonts w:ascii="Consolas" w:hAnsi="Consolas" w:cs="Consolas"/>
-          <w:color w:val="0000FF"/>
-          <w:sz w:val="28"/>
-          <w:szCs w:val="28"/>
-        </w:rPr>
-        <w:tab/>
-      </w:r>
-      <w:r>
-        <w:rPr>
-          <w:rFonts w:ascii="Consolas" w:hAnsi="Consolas" w:cs="Consolas"/>
-          <w:color w:val="0000FF"/>
-          <w:sz w:val="28"/>
-          <w:szCs w:val="28"/>
-        </w:rPr>
-        <w:tab/>
-      </w:r>
-      <w:r>
-        <w:rPr>
-          <w:rFonts w:ascii="Consolas" w:hAnsi="Consolas" w:cs="Consolas"/>
-          <w:color w:val="0000FF"/>
-          <w:sz w:val="28"/>
-          <w:szCs w:val="28"/>
-        </w:rPr>
-        <w:tab/>
-      </w:r>
-      <w:r>
-        <w:rPr>
-          <w:rFonts w:ascii="Consolas" w:hAnsi="Consolas" w:cs="Consolas"/>
-          <w:color w:val="0000FF"/>
-          <w:sz w:val="28"/>
-          <w:szCs w:val="28"/>
-        </w:rPr>
-        <w:tab/>
-      </w:r>
-      <w:r>
-        <w:rPr>
-          <w:rFonts w:ascii="Consolas" w:hAnsi="Consolas" w:cs="Consolas"/>
-          <w:color w:val="0000FF"/>
-          <w:sz w:val="28"/>
-          <w:szCs w:val="28"/>
-        </w:rPr>
-        <w:tab/>
-      </w:r>
-      <w:r>
-        <w:rPr>
-          <w:rFonts w:ascii="Consolas" w:hAnsi="Consolas" w:cs="Consolas"/>
-          <w:color w:val="0000FF"/>
-          <w:sz w:val="28"/>
-          <w:szCs w:val="28"/>
-        </w:rPr>
-        <w:tab/>
-      </w:r>
-      <w:r>
-        <w:rPr>
-          <w:rFonts w:ascii="Consolas" w:hAnsi="Consolas" w:cs="Consolas"/>
-          <w:color w:val="0000FF"/>
-          <w:sz w:val="28"/>
-          <w:szCs w:val="28"/>
-        </w:rPr>
-        <w:tab/>
-      </w:r>
-      <w:r>
-        <w:rPr>
-          <w:rFonts w:ascii="Consolas" w:hAnsi="Consolas" w:cs="Consolas"/>
-          <w:color w:val="0000FF"/>
-          <w:sz w:val="28"/>
-          <w:szCs w:val="28"/>
-        </w:rPr>
-        <w:tab/>
-      </w:r>
-      <w:r>
-        <w:rPr>
-          <w:rFonts w:ascii="Consolas" w:hAnsi="Consolas" w:cs="Consolas"/>
-          <w:color w:val="0000FF"/>
-          <w:sz w:val="28"/>
-          <w:szCs w:val="28"/>
-        </w:rPr>
-        <w:tab/>
-      </w:r>
-      <w:r>
-        <w:rPr>
-          <w:rFonts w:ascii="Consolas" w:hAnsi="Consolas" w:cs="Consolas"/>
-          <w:color w:val="0000FF"/>
-          <w:sz w:val="28"/>
-          <w:szCs w:val="28"/>
-        </w:rPr>
-        <w:tab/>
-      </w:r>
-      <w:r>
-        <w:rPr>
-          <w:rFonts w:ascii="Consolas" w:hAnsi="Consolas" w:cs="Consolas"/>
-          <w:color w:val="0000FF"/>
-          <w:sz w:val="28"/>
-          <w:szCs w:val="28"/>
-        </w:rPr>
-        <w:tab/>
-      </w:r>
-      <w:r>
-        <w:rPr>
-          <w:rFonts w:ascii="Consolas" w:hAnsi="Consolas" w:cs="Consolas"/>
-          <w:color w:val="008080"/>
-          <w:sz w:val="28"/>
-          <w:szCs w:val="28"/>
+          <w:lang w:val="en-US"/>
+        </w:rPr>
+      </w:pPr>
+      <w:r>
+        <w:rPr>
+          <w:rFonts w:ascii="Consolas" w:hAnsi="Consolas" w:cs="Consolas"/>
+          <w:color w:val="0000FF"/>
+          <w:sz w:val="28"/>
+          <w:szCs w:val="28"/>
+          <w:lang w:val="en-US"/>
+        </w:rPr>
+        <w:tab/>
+      </w:r>
+      <w:r>
+        <w:rPr>
+          <w:rFonts w:ascii="Consolas" w:hAnsi="Consolas" w:cs="Consolas"/>
+          <w:color w:val="0000FF"/>
+          <w:sz w:val="28"/>
+          <w:szCs w:val="28"/>
+          <w:lang w:val="en-US"/>
+        </w:rPr>
+        <w:tab/>
+      </w:r>
+      <w:r>
+        <w:rPr>
+          <w:rFonts w:ascii="Consolas" w:hAnsi="Consolas" w:cs="Consolas"/>
+          <w:color w:val="0000FF"/>
+          <w:sz w:val="28"/>
+          <w:szCs w:val="28"/>
+          <w:lang w:val="en-US"/>
+        </w:rPr>
+        <w:tab/>
+      </w:r>
+      <w:r>
+        <w:rPr>
+          <w:rFonts w:ascii="Consolas" w:hAnsi="Consolas" w:cs="Consolas"/>
+          <w:color w:val="0000FF"/>
+          <w:sz w:val="28"/>
+          <w:szCs w:val="28"/>
+          <w:lang w:val="en-US"/>
+        </w:rPr>
+        <w:tab/>
+      </w:r>
+      <w:r>
+        <w:rPr>
+          <w:rFonts w:ascii="Consolas" w:hAnsi="Consolas" w:cs="Consolas"/>
+          <w:color w:val="0000FF"/>
+          <w:sz w:val="28"/>
+          <w:szCs w:val="28"/>
+          <w:lang w:val="en-US"/>
+        </w:rPr>
+        <w:tab/>
+      </w:r>
+      <w:r>
+        <w:rPr>
+          <w:rFonts w:ascii="Consolas" w:hAnsi="Consolas" w:cs="Consolas"/>
+          <w:color w:val="0000FF"/>
+          <w:sz w:val="28"/>
+          <w:szCs w:val="28"/>
+          <w:lang w:val="en-US"/>
+        </w:rPr>
+        <w:tab/>
+      </w:r>
+      <w:r>
+        <w:rPr>
+          <w:rFonts w:ascii="Consolas" w:hAnsi="Consolas" w:cs="Consolas"/>
+          <w:color w:val="0000FF"/>
+          <w:sz w:val="28"/>
+          <w:szCs w:val="28"/>
+          <w:lang w:val="en-US"/>
+        </w:rPr>
+        <w:tab/>
+      </w:r>
+      <w:r>
+        <w:rPr>
+          <w:rFonts w:ascii="Consolas" w:hAnsi="Consolas" w:cs="Consolas"/>
+          <w:color w:val="0000FF"/>
+          <w:sz w:val="28"/>
+          <w:szCs w:val="28"/>
+          <w:lang w:val="en-US"/>
+        </w:rPr>
+        <w:tab/>
+      </w:r>
+      <w:r>
+        <w:rPr>
+          <w:rFonts w:ascii="Consolas" w:hAnsi="Consolas" w:cs="Consolas"/>
+          <w:color w:val="0000FF"/>
+          <w:sz w:val="28"/>
+          <w:szCs w:val="28"/>
+          <w:lang w:val="en-US"/>
+        </w:rPr>
+        <w:tab/>
+      </w:r>
+      <w:r>
+        <w:rPr>
+          <w:rFonts w:ascii="Consolas" w:hAnsi="Consolas" w:cs="Consolas"/>
+          <w:color w:val="0000FF"/>
+          <w:sz w:val="28"/>
+          <w:szCs w:val="28"/>
+          <w:lang w:val="en-US"/>
+        </w:rPr>
+        <w:tab/>
+      </w:r>
+      <w:r>
+        <w:rPr>
+          <w:rFonts w:ascii="Consolas" w:hAnsi="Consolas" w:cs="Consolas"/>
+          <w:color w:val="0000FF"/>
+          <w:sz w:val="28"/>
+          <w:szCs w:val="28"/>
+          <w:lang w:val="en-US"/>
+        </w:rPr>
+        <w:tab/>
+      </w:r>
+      <w:r>
+        <w:rPr>
+          <w:rFonts w:ascii="Consolas" w:hAnsi="Consolas" w:cs="Consolas"/>
+          <w:color w:val="008080"/>
+          <w:sz w:val="28"/>
+          <w:szCs w:val="28"/>
+          <w:lang w:val="en-US"/>
         </w:rPr>
         <w:t>@total</w:t>
       </w:r>
@@ -1303,15 +1740,29 @@
           <w:color w:val="0000FF"/>
           <w:sz w:val="28"/>
           <w:szCs w:val="28"/>
-        </w:rPr>
-        <w:t xml:space="preserve"> int</w:t>
-      </w:r>
-      <w:r>
-        <w:rPr>
-          <w:rFonts w:ascii="Consolas" w:hAnsi="Consolas" w:cs="Consolas"/>
-          <w:color w:val="808080"/>
-          <w:sz w:val="28"/>
-          <w:szCs w:val="28"/>
+          <w:lang w:val="en-US"/>
+        </w:rPr>
+        <w:t xml:space="preserve"> </w:t>
+      </w:r>
+      <w:proofErr w:type="spellStart"/>
+      <w:r>
+        <w:rPr>
+          <w:rFonts w:ascii="Consolas" w:hAnsi="Consolas" w:cs="Consolas"/>
+          <w:color w:val="0000FF"/>
+          <w:sz w:val="28"/>
+          <w:szCs w:val="28"/>
+          <w:lang w:val="en-US"/>
+        </w:rPr>
+        <w:t>int</w:t>
+      </w:r>
+      <w:proofErr w:type="spellEnd"/>
+      <w:r>
+        <w:rPr>
+          <w:rFonts w:ascii="Consolas" w:hAnsi="Consolas" w:cs="Consolas"/>
+          <w:color w:val="808080"/>
+          <w:sz w:val="28"/>
+          <w:szCs w:val="28"/>
+          <w:lang w:val="en-US"/>
         </w:rPr>
         <w:t>,</w:t>
       </w:r>
@@ -1321,6 +1772,7 @@
           <w:color w:val="0000FF"/>
           <w:sz w:val="28"/>
           <w:szCs w:val="28"/>
+          <w:lang w:val="en-US"/>
         </w:rPr>
         <w:t xml:space="preserve"> </w:t>
       </w:r>
@@ -1336,14 +1788,16 @@
           <w:color w:val="0000FF"/>
           <w:sz w:val="28"/>
           <w:szCs w:val="28"/>
-        </w:rPr>
-      </w:pPr>
-      <w:r>
-        <w:rPr>
-          <w:rFonts w:ascii="Consolas" w:hAnsi="Consolas" w:cs="Consolas"/>
-          <w:color w:val="0000FF"/>
-          <w:sz w:val="28"/>
-          <w:szCs w:val="28"/>
+          <w:lang w:val="en-US"/>
+        </w:rPr>
+      </w:pPr>
+      <w:r>
+        <w:rPr>
+          <w:rFonts w:ascii="Consolas" w:hAnsi="Consolas" w:cs="Consolas"/>
+          <w:color w:val="0000FF"/>
+          <w:sz w:val="28"/>
+          <w:szCs w:val="28"/>
+          <w:lang w:val="en-US"/>
         </w:rPr>
         <w:lastRenderedPageBreak/>
         <w:tab/>
@@ -1354,114 +1808,151 @@
           <w:color w:val="0000FF"/>
           <w:sz w:val="28"/>
           <w:szCs w:val="28"/>
-        </w:rPr>
-        <w:tab/>
-      </w:r>
-      <w:r>
-        <w:rPr>
-          <w:rFonts w:ascii="Consolas" w:hAnsi="Consolas" w:cs="Consolas"/>
-          <w:color w:val="0000FF"/>
-          <w:sz w:val="28"/>
-          <w:szCs w:val="28"/>
-        </w:rPr>
-        <w:tab/>
-      </w:r>
-      <w:r>
-        <w:rPr>
-          <w:rFonts w:ascii="Consolas" w:hAnsi="Consolas" w:cs="Consolas"/>
-          <w:color w:val="0000FF"/>
-          <w:sz w:val="28"/>
-          <w:szCs w:val="28"/>
-        </w:rPr>
-        <w:tab/>
-      </w:r>
-      <w:r>
-        <w:rPr>
-          <w:rFonts w:ascii="Consolas" w:hAnsi="Consolas" w:cs="Consolas"/>
-          <w:color w:val="0000FF"/>
-          <w:sz w:val="28"/>
-          <w:szCs w:val="28"/>
-        </w:rPr>
-        <w:tab/>
-      </w:r>
-      <w:r>
-        <w:rPr>
-          <w:rFonts w:ascii="Consolas" w:hAnsi="Consolas" w:cs="Consolas"/>
-          <w:color w:val="0000FF"/>
-          <w:sz w:val="28"/>
-          <w:szCs w:val="28"/>
-        </w:rPr>
-        <w:tab/>
-      </w:r>
-      <w:r>
-        <w:rPr>
-          <w:rFonts w:ascii="Consolas" w:hAnsi="Consolas" w:cs="Consolas"/>
-          <w:color w:val="0000FF"/>
-          <w:sz w:val="28"/>
-          <w:szCs w:val="28"/>
-        </w:rPr>
-        <w:tab/>
-      </w:r>
-      <w:r>
-        <w:rPr>
-          <w:rFonts w:ascii="Consolas" w:hAnsi="Consolas" w:cs="Consolas"/>
-          <w:color w:val="0000FF"/>
-          <w:sz w:val="28"/>
-          <w:szCs w:val="28"/>
-        </w:rPr>
-        <w:tab/>
-      </w:r>
-      <w:r>
-        <w:rPr>
-          <w:rFonts w:ascii="Consolas" w:hAnsi="Consolas" w:cs="Consolas"/>
-          <w:color w:val="0000FF"/>
-          <w:sz w:val="28"/>
-          <w:szCs w:val="28"/>
-        </w:rPr>
-        <w:tab/>
-      </w:r>
-      <w:r>
-        <w:rPr>
-          <w:rFonts w:ascii="Consolas" w:hAnsi="Consolas" w:cs="Consolas"/>
-          <w:color w:val="0000FF"/>
-          <w:sz w:val="28"/>
-          <w:szCs w:val="28"/>
-        </w:rPr>
-        <w:tab/>
-      </w:r>
-      <w:r>
-        <w:rPr>
-          <w:rFonts w:ascii="Consolas" w:hAnsi="Consolas" w:cs="Consolas"/>
-          <w:color w:val="0000FF"/>
-          <w:sz w:val="28"/>
-          <w:szCs w:val="28"/>
-        </w:rPr>
-        <w:tab/>
-      </w:r>
-      <w:r>
-        <w:rPr>
-          <w:rFonts w:ascii="Consolas" w:hAnsi="Consolas" w:cs="Consolas"/>
-          <w:color w:val="008080"/>
-          <w:sz w:val="28"/>
-          <w:szCs w:val="28"/>
-        </w:rPr>
-        <w:t>@fecha_alta</w:t>
-      </w:r>
-      <w:r>
-        <w:rPr>
-          <w:rFonts w:ascii="Consolas" w:hAnsi="Consolas" w:cs="Consolas"/>
-          <w:color w:val="0000FF"/>
-          <w:sz w:val="28"/>
-          <w:szCs w:val="28"/>
-        </w:rPr>
-        <w:t xml:space="preserve"> datetime</w:t>
-      </w:r>
-      <w:r>
-        <w:rPr>
-          <w:rFonts w:ascii="Consolas" w:hAnsi="Consolas" w:cs="Consolas"/>
-          <w:color w:val="808080"/>
-          <w:sz w:val="28"/>
-          <w:szCs w:val="28"/>
+          <w:lang w:val="en-US"/>
+        </w:rPr>
+        <w:tab/>
+      </w:r>
+      <w:r>
+        <w:rPr>
+          <w:rFonts w:ascii="Consolas" w:hAnsi="Consolas" w:cs="Consolas"/>
+          <w:color w:val="0000FF"/>
+          <w:sz w:val="28"/>
+          <w:szCs w:val="28"/>
+          <w:lang w:val="en-US"/>
+        </w:rPr>
+        <w:tab/>
+      </w:r>
+      <w:r>
+        <w:rPr>
+          <w:rFonts w:ascii="Consolas" w:hAnsi="Consolas" w:cs="Consolas"/>
+          <w:color w:val="0000FF"/>
+          <w:sz w:val="28"/>
+          <w:szCs w:val="28"/>
+          <w:lang w:val="en-US"/>
+        </w:rPr>
+        <w:tab/>
+      </w:r>
+      <w:r>
+        <w:rPr>
+          <w:rFonts w:ascii="Consolas" w:hAnsi="Consolas" w:cs="Consolas"/>
+          <w:color w:val="0000FF"/>
+          <w:sz w:val="28"/>
+          <w:szCs w:val="28"/>
+          <w:lang w:val="en-US"/>
+        </w:rPr>
+        <w:tab/>
+      </w:r>
+      <w:r>
+        <w:rPr>
+          <w:rFonts w:ascii="Consolas" w:hAnsi="Consolas" w:cs="Consolas"/>
+          <w:color w:val="0000FF"/>
+          <w:sz w:val="28"/>
+          <w:szCs w:val="28"/>
+          <w:lang w:val="en-US"/>
+        </w:rPr>
+        <w:tab/>
+      </w:r>
+      <w:r>
+        <w:rPr>
+          <w:rFonts w:ascii="Consolas" w:hAnsi="Consolas" w:cs="Consolas"/>
+          <w:color w:val="0000FF"/>
+          <w:sz w:val="28"/>
+          <w:szCs w:val="28"/>
+          <w:lang w:val="en-US"/>
+        </w:rPr>
+        <w:tab/>
+      </w:r>
+      <w:r>
+        <w:rPr>
+          <w:rFonts w:ascii="Consolas" w:hAnsi="Consolas" w:cs="Consolas"/>
+          <w:color w:val="0000FF"/>
+          <w:sz w:val="28"/>
+          <w:szCs w:val="28"/>
+          <w:lang w:val="en-US"/>
+        </w:rPr>
+        <w:tab/>
+      </w:r>
+      <w:r>
+        <w:rPr>
+          <w:rFonts w:ascii="Consolas" w:hAnsi="Consolas" w:cs="Consolas"/>
+          <w:color w:val="0000FF"/>
+          <w:sz w:val="28"/>
+          <w:szCs w:val="28"/>
+          <w:lang w:val="en-US"/>
+        </w:rPr>
+        <w:tab/>
+      </w:r>
+      <w:r>
+        <w:rPr>
+          <w:rFonts w:ascii="Consolas" w:hAnsi="Consolas" w:cs="Consolas"/>
+          <w:color w:val="0000FF"/>
+          <w:sz w:val="28"/>
+          <w:szCs w:val="28"/>
+          <w:lang w:val="en-US"/>
+        </w:rPr>
+        <w:tab/>
+      </w:r>
+      <w:r>
+        <w:rPr>
+          <w:rFonts w:ascii="Consolas" w:hAnsi="Consolas" w:cs="Consolas"/>
+          <w:color w:val="0000FF"/>
+          <w:sz w:val="28"/>
+          <w:szCs w:val="28"/>
+          <w:lang w:val="en-US"/>
+        </w:rPr>
+        <w:tab/>
+      </w:r>
+      <w:r>
+        <w:rPr>
+          <w:rFonts w:ascii="Consolas" w:hAnsi="Consolas" w:cs="Consolas"/>
+          <w:color w:val="008080"/>
+          <w:sz w:val="28"/>
+          <w:szCs w:val="28"/>
+          <w:lang w:val="en-US"/>
+        </w:rPr>
+        <w:t>@</w:t>
+      </w:r>
+      <w:proofErr w:type="spellStart"/>
+      <w:r>
+        <w:rPr>
+          <w:rFonts w:ascii="Consolas" w:hAnsi="Consolas" w:cs="Consolas"/>
+          <w:color w:val="008080"/>
+          <w:sz w:val="28"/>
+          <w:szCs w:val="28"/>
+          <w:lang w:val="en-US"/>
+        </w:rPr>
+        <w:t>fecha_alta</w:t>
+      </w:r>
+      <w:proofErr w:type="spellEnd"/>
+      <w:r>
+        <w:rPr>
+          <w:rFonts w:ascii="Consolas" w:hAnsi="Consolas" w:cs="Consolas"/>
+          <w:color w:val="0000FF"/>
+          <w:sz w:val="28"/>
+          <w:szCs w:val="28"/>
+          <w:lang w:val="en-US"/>
+        </w:rPr>
+        <w:t xml:space="preserve"> </w:t>
+      </w:r>
+      <w:proofErr w:type="spellStart"/>
+      <w:r>
+        <w:rPr>
+          <w:rFonts w:ascii="Consolas" w:hAnsi="Consolas" w:cs="Consolas"/>
+          <w:color w:val="0000FF"/>
+          <w:sz w:val="28"/>
+          <w:szCs w:val="28"/>
+          <w:lang w:val="en-US"/>
+        </w:rPr>
+        <w:t>datetime</w:t>
+      </w:r>
+      <w:proofErr w:type="spellEnd"/>
+      <w:r>
+        <w:rPr>
+          <w:rFonts w:ascii="Consolas" w:hAnsi="Consolas" w:cs="Consolas"/>
+          <w:color w:val="808080"/>
+          <w:sz w:val="28"/>
+          <w:szCs w:val="28"/>
+          <w:lang w:val="en-US"/>
         </w:rPr>
         <w:t>,</w:t>
       </w:r>
@@ -1477,14 +1968,16 @@
           <w:color w:val="0000FF"/>
           <w:sz w:val="28"/>
           <w:szCs w:val="28"/>
-        </w:rPr>
-      </w:pPr>
-      <w:r>
-        <w:rPr>
-          <w:rFonts w:ascii="Consolas" w:hAnsi="Consolas" w:cs="Consolas"/>
-          <w:color w:val="0000FF"/>
-          <w:sz w:val="28"/>
-          <w:szCs w:val="28"/>
+          <w:lang w:val="en-US"/>
+        </w:rPr>
+      </w:pPr>
+      <w:r>
+        <w:rPr>
+          <w:rFonts w:ascii="Consolas" w:hAnsi="Consolas" w:cs="Consolas"/>
+          <w:color w:val="0000FF"/>
+          <w:sz w:val="28"/>
+          <w:szCs w:val="28"/>
+          <w:lang w:val="en-US"/>
         </w:rPr>
         <w:t xml:space="preserve">                                            </w:t>
       </w:r>
@@ -1494,24 +1987,51 @@
           <w:color w:val="008080"/>
           <w:sz w:val="28"/>
           <w:szCs w:val="28"/>
-        </w:rPr>
-        <w:t>@fecha_vencimiento</w:t>
-      </w:r>
-      <w:r>
-        <w:rPr>
-          <w:rFonts w:ascii="Consolas" w:hAnsi="Consolas" w:cs="Consolas"/>
-          <w:color w:val="0000FF"/>
-          <w:sz w:val="28"/>
-          <w:szCs w:val="28"/>
-        </w:rPr>
-        <w:t xml:space="preserve"> datetime</w:t>
-      </w:r>
-      <w:r>
-        <w:rPr>
-          <w:rFonts w:ascii="Consolas" w:hAnsi="Consolas" w:cs="Consolas"/>
-          <w:color w:val="808080"/>
-          <w:sz w:val="28"/>
-          <w:szCs w:val="28"/>
+          <w:lang w:val="en-US"/>
+        </w:rPr>
+        <w:t>@</w:t>
+      </w:r>
+      <w:proofErr w:type="spellStart"/>
+      <w:r>
+        <w:rPr>
+          <w:rFonts w:ascii="Consolas" w:hAnsi="Consolas" w:cs="Consolas"/>
+          <w:color w:val="008080"/>
+          <w:sz w:val="28"/>
+          <w:szCs w:val="28"/>
+          <w:lang w:val="en-US"/>
+        </w:rPr>
+        <w:t>fecha_vencimiento</w:t>
+      </w:r>
+      <w:proofErr w:type="spellEnd"/>
+      <w:r>
+        <w:rPr>
+          <w:rFonts w:ascii="Consolas" w:hAnsi="Consolas" w:cs="Consolas"/>
+          <w:color w:val="0000FF"/>
+          <w:sz w:val="28"/>
+          <w:szCs w:val="28"/>
+          <w:lang w:val="en-US"/>
+        </w:rPr>
+        <w:t xml:space="preserve"> </w:t>
+      </w:r>
+      <w:proofErr w:type="spellStart"/>
+      <w:r>
+        <w:rPr>
+          <w:rFonts w:ascii="Consolas" w:hAnsi="Consolas" w:cs="Consolas"/>
+          <w:color w:val="0000FF"/>
+          <w:sz w:val="28"/>
+          <w:szCs w:val="28"/>
+          <w:lang w:val="en-US"/>
+        </w:rPr>
+        <w:t>datetime</w:t>
+      </w:r>
+      <w:proofErr w:type="spellEnd"/>
+      <w:r>
+        <w:rPr>
+          <w:rFonts w:ascii="Consolas" w:hAnsi="Consolas" w:cs="Consolas"/>
+          <w:color w:val="808080"/>
+          <w:sz w:val="28"/>
+          <w:szCs w:val="28"/>
+          <w:lang w:val="en-US"/>
         </w:rPr>
         <w:t>,</w:t>
       </w:r>
@@ -1521,6 +2041,7 @@
           <w:color w:val="0000FF"/>
           <w:sz w:val="28"/>
           <w:szCs w:val="28"/>
+          <w:lang w:val="en-US"/>
         </w:rPr>
         <w:t xml:space="preserve"> </w:t>
       </w:r>
@@ -1536,140 +2057,180 @@
           <w:color w:val="0000FF"/>
           <w:sz w:val="28"/>
           <w:szCs w:val="28"/>
-        </w:rPr>
-      </w:pPr>
-      <w:r>
-        <w:rPr>
-          <w:rFonts w:ascii="Consolas" w:hAnsi="Consolas" w:cs="Consolas"/>
-          <w:color w:val="0000FF"/>
-          <w:sz w:val="28"/>
-          <w:szCs w:val="28"/>
-        </w:rPr>
-        <w:tab/>
-      </w:r>
-      <w:r>
-        <w:rPr>
-          <w:rFonts w:ascii="Consolas" w:hAnsi="Consolas" w:cs="Consolas"/>
-          <w:color w:val="0000FF"/>
-          <w:sz w:val="28"/>
-          <w:szCs w:val="28"/>
-        </w:rPr>
-        <w:tab/>
-      </w:r>
-      <w:r>
-        <w:rPr>
-          <w:rFonts w:ascii="Consolas" w:hAnsi="Consolas" w:cs="Consolas"/>
-          <w:color w:val="0000FF"/>
-          <w:sz w:val="28"/>
-          <w:szCs w:val="28"/>
-        </w:rPr>
-        <w:tab/>
-      </w:r>
-      <w:r>
-        <w:rPr>
-          <w:rFonts w:ascii="Consolas" w:hAnsi="Consolas" w:cs="Consolas"/>
-          <w:color w:val="0000FF"/>
-          <w:sz w:val="28"/>
-          <w:szCs w:val="28"/>
-        </w:rPr>
-        <w:tab/>
-      </w:r>
-      <w:r>
-        <w:rPr>
-          <w:rFonts w:ascii="Consolas" w:hAnsi="Consolas" w:cs="Consolas"/>
-          <w:color w:val="0000FF"/>
-          <w:sz w:val="28"/>
-          <w:szCs w:val="28"/>
-        </w:rPr>
-        <w:tab/>
-      </w:r>
-      <w:r>
-        <w:rPr>
-          <w:rFonts w:ascii="Consolas" w:hAnsi="Consolas" w:cs="Consolas"/>
-          <w:color w:val="0000FF"/>
-          <w:sz w:val="28"/>
-          <w:szCs w:val="28"/>
-        </w:rPr>
-        <w:tab/>
-      </w:r>
-      <w:r>
-        <w:rPr>
-          <w:rFonts w:ascii="Consolas" w:hAnsi="Consolas" w:cs="Consolas"/>
-          <w:color w:val="0000FF"/>
-          <w:sz w:val="28"/>
-          <w:szCs w:val="28"/>
-        </w:rPr>
-        <w:tab/>
-      </w:r>
-      <w:r>
-        <w:rPr>
-          <w:rFonts w:ascii="Consolas" w:hAnsi="Consolas" w:cs="Consolas"/>
-          <w:color w:val="0000FF"/>
-          <w:sz w:val="28"/>
-          <w:szCs w:val="28"/>
-        </w:rPr>
-        <w:tab/>
-      </w:r>
-      <w:r>
-        <w:rPr>
-          <w:rFonts w:ascii="Consolas" w:hAnsi="Consolas" w:cs="Consolas"/>
-          <w:color w:val="0000FF"/>
-          <w:sz w:val="28"/>
-          <w:szCs w:val="28"/>
-        </w:rPr>
-        <w:tab/>
-      </w:r>
-      <w:r>
-        <w:rPr>
-          <w:rFonts w:ascii="Consolas" w:hAnsi="Consolas" w:cs="Consolas"/>
-          <w:color w:val="0000FF"/>
-          <w:sz w:val="28"/>
-          <w:szCs w:val="28"/>
-        </w:rPr>
-        <w:tab/>
-      </w:r>
-      <w:r>
-        <w:rPr>
-          <w:rFonts w:ascii="Consolas" w:hAnsi="Consolas" w:cs="Consolas"/>
-          <w:color w:val="0000FF"/>
-          <w:sz w:val="28"/>
-          <w:szCs w:val="28"/>
-        </w:rPr>
-        <w:tab/>
-      </w:r>
-      <w:r>
-        <w:rPr>
-          <w:rFonts w:ascii="Consolas" w:hAnsi="Consolas" w:cs="Consolas"/>
-          <w:color w:val="008080"/>
-          <w:sz w:val="28"/>
-          <w:szCs w:val="28"/>
-        </w:rPr>
-        <w:t>@habilitado</w:t>
-      </w:r>
-      <w:r>
-        <w:rPr>
-          <w:rFonts w:ascii="Consolas" w:hAnsi="Consolas" w:cs="Consolas"/>
-          <w:color w:val="0000FF"/>
-          <w:sz w:val="28"/>
-          <w:szCs w:val="28"/>
-        </w:rPr>
-        <w:t xml:space="preserve"> numeric</w:t>
-      </w:r>
-      <w:r>
-        <w:rPr>
-          <w:rFonts w:ascii="Consolas" w:hAnsi="Consolas" w:cs="Consolas"/>
-          <w:color w:val="808080"/>
-          <w:sz w:val="28"/>
-          <w:szCs w:val="28"/>
+          <w:lang w:val="en-US"/>
+        </w:rPr>
+      </w:pPr>
+      <w:r>
+        <w:rPr>
+          <w:rFonts w:ascii="Consolas" w:hAnsi="Consolas" w:cs="Consolas"/>
+          <w:color w:val="0000FF"/>
+          <w:sz w:val="28"/>
+          <w:szCs w:val="28"/>
+          <w:lang w:val="en-US"/>
+        </w:rPr>
+        <w:tab/>
+      </w:r>
+      <w:r>
+        <w:rPr>
+          <w:rFonts w:ascii="Consolas" w:hAnsi="Consolas" w:cs="Consolas"/>
+          <w:color w:val="0000FF"/>
+          <w:sz w:val="28"/>
+          <w:szCs w:val="28"/>
+          <w:lang w:val="en-US"/>
+        </w:rPr>
+        <w:tab/>
+      </w:r>
+      <w:r>
+        <w:rPr>
+          <w:rFonts w:ascii="Consolas" w:hAnsi="Consolas" w:cs="Consolas"/>
+          <w:color w:val="0000FF"/>
+          <w:sz w:val="28"/>
+          <w:szCs w:val="28"/>
+          <w:lang w:val="en-US"/>
+        </w:rPr>
+        <w:tab/>
+      </w:r>
+      <w:r>
+        <w:rPr>
+          <w:rFonts w:ascii="Consolas" w:hAnsi="Consolas" w:cs="Consolas"/>
+          <w:color w:val="0000FF"/>
+          <w:sz w:val="28"/>
+          <w:szCs w:val="28"/>
+          <w:lang w:val="en-US"/>
+        </w:rPr>
+        <w:tab/>
+      </w:r>
+      <w:r>
+        <w:rPr>
+          <w:rFonts w:ascii="Consolas" w:hAnsi="Consolas" w:cs="Consolas"/>
+          <w:color w:val="0000FF"/>
+          <w:sz w:val="28"/>
+          <w:szCs w:val="28"/>
+          <w:lang w:val="en-US"/>
+        </w:rPr>
+        <w:tab/>
+      </w:r>
+      <w:r>
+        <w:rPr>
+          <w:rFonts w:ascii="Consolas" w:hAnsi="Consolas" w:cs="Consolas"/>
+          <w:color w:val="0000FF"/>
+          <w:sz w:val="28"/>
+          <w:szCs w:val="28"/>
+          <w:lang w:val="en-US"/>
+        </w:rPr>
+        <w:tab/>
+      </w:r>
+      <w:r>
+        <w:rPr>
+          <w:rFonts w:ascii="Consolas" w:hAnsi="Consolas" w:cs="Consolas"/>
+          <w:color w:val="0000FF"/>
+          <w:sz w:val="28"/>
+          <w:szCs w:val="28"/>
+          <w:lang w:val="en-US"/>
+        </w:rPr>
+        <w:tab/>
+      </w:r>
+      <w:r>
+        <w:rPr>
+          <w:rFonts w:ascii="Consolas" w:hAnsi="Consolas" w:cs="Consolas"/>
+          <w:color w:val="0000FF"/>
+          <w:sz w:val="28"/>
+          <w:szCs w:val="28"/>
+          <w:lang w:val="en-US"/>
+        </w:rPr>
+        <w:tab/>
+      </w:r>
+      <w:r>
+        <w:rPr>
+          <w:rFonts w:ascii="Consolas" w:hAnsi="Consolas" w:cs="Consolas"/>
+          <w:color w:val="0000FF"/>
+          <w:sz w:val="28"/>
+          <w:szCs w:val="28"/>
+          <w:lang w:val="en-US"/>
+        </w:rPr>
+        <w:tab/>
+      </w:r>
+      <w:r>
+        <w:rPr>
+          <w:rFonts w:ascii="Consolas" w:hAnsi="Consolas" w:cs="Consolas"/>
+          <w:color w:val="0000FF"/>
+          <w:sz w:val="28"/>
+          <w:szCs w:val="28"/>
+          <w:lang w:val="en-US"/>
+        </w:rPr>
+        <w:tab/>
+      </w:r>
+      <w:r>
+        <w:rPr>
+          <w:rFonts w:ascii="Consolas" w:hAnsi="Consolas" w:cs="Consolas"/>
+          <w:color w:val="0000FF"/>
+          <w:sz w:val="28"/>
+          <w:szCs w:val="28"/>
+          <w:lang w:val="en-US"/>
+        </w:rPr>
+        <w:tab/>
+      </w:r>
+      <w:r>
+        <w:rPr>
+          <w:rFonts w:ascii="Consolas" w:hAnsi="Consolas" w:cs="Consolas"/>
+          <w:color w:val="008080"/>
+          <w:sz w:val="28"/>
+          <w:szCs w:val="28"/>
+          <w:lang w:val="en-US"/>
+        </w:rPr>
+        <w:t>@</w:t>
+      </w:r>
+      <w:proofErr w:type="spellStart"/>
+      <w:r>
+        <w:rPr>
+          <w:rFonts w:ascii="Consolas" w:hAnsi="Consolas" w:cs="Consolas"/>
+          <w:color w:val="008080"/>
+          <w:sz w:val="28"/>
+          <w:szCs w:val="28"/>
+          <w:lang w:val="en-US"/>
+        </w:rPr>
+        <w:t>habilitado</w:t>
+      </w:r>
+      <w:proofErr w:type="spellEnd"/>
+      <w:r>
+        <w:rPr>
+          <w:rFonts w:ascii="Consolas" w:hAnsi="Consolas" w:cs="Consolas"/>
+          <w:color w:val="0000FF"/>
+          <w:sz w:val="28"/>
+          <w:szCs w:val="28"/>
+          <w:lang w:val="en-US"/>
+        </w:rPr>
+        <w:t xml:space="preserve"> </w:t>
+      </w:r>
+      <w:proofErr w:type="gramStart"/>
+      <w:r>
+        <w:rPr>
+          <w:rFonts w:ascii="Consolas" w:hAnsi="Consolas" w:cs="Consolas"/>
+          <w:color w:val="0000FF"/>
+          <w:sz w:val="28"/>
+          <w:szCs w:val="28"/>
+          <w:lang w:val="en-US"/>
+        </w:rPr>
+        <w:t>numeric</w:t>
+      </w:r>
+      <w:r>
+        <w:rPr>
+          <w:rFonts w:ascii="Consolas" w:hAnsi="Consolas" w:cs="Consolas"/>
+          <w:color w:val="808080"/>
+          <w:sz w:val="28"/>
+          <w:szCs w:val="28"/>
+          <w:lang w:val="en-US"/>
         </w:rPr>
         <w:t>(</w:t>
       </w:r>
-      <w:r>
-        <w:rPr>
-          <w:rFonts w:ascii="Consolas" w:hAnsi="Consolas" w:cs="Consolas"/>
-          <w:color w:val="0000FF"/>
-          <w:sz w:val="28"/>
-          <w:szCs w:val="28"/>
+      <w:proofErr w:type="gramEnd"/>
+      <w:r>
+        <w:rPr>
+          <w:rFonts w:ascii="Consolas" w:hAnsi="Consolas" w:cs="Consolas"/>
+          <w:color w:val="0000FF"/>
+          <w:sz w:val="28"/>
+          <w:szCs w:val="28"/>
+          <w:lang w:val="en-US"/>
         </w:rPr>
         <w:t>1</w:t>
       </w:r>
@@ -1679,6 +2240,7 @@
           <w:color w:val="808080"/>
           <w:sz w:val="28"/>
           <w:szCs w:val="28"/>
+          <w:lang w:val="en-US"/>
         </w:rPr>
         <w:t>,</w:t>
       </w:r>
@@ -1688,6 +2250,7 @@
           <w:color w:val="0000FF"/>
           <w:sz w:val="28"/>
           <w:szCs w:val="28"/>
+          <w:lang w:val="en-US"/>
         </w:rPr>
         <w:t>0</w:t>
       </w:r>
@@ -1697,6 +2260,7 @@
           <w:color w:val="808080"/>
           <w:sz w:val="28"/>
           <w:szCs w:val="28"/>
+          <w:lang w:val="en-US"/>
         </w:rPr>
         <w:t>))</w:t>
       </w:r>
@@ -1706,6 +2270,7 @@
           <w:color w:val="0000FF"/>
           <w:sz w:val="28"/>
           <w:szCs w:val="28"/>
+          <w:lang w:val="en-US"/>
         </w:rPr>
         <w:t xml:space="preserve"> </w:t>
       </w:r>
@@ -1723,6 +2288,7 @@
           <w:szCs w:val="28"/>
         </w:rPr>
       </w:pPr>
+      <w:proofErr w:type="gramStart"/>
       <w:r>
         <w:rPr>
           <w:rFonts w:ascii="Consolas" w:hAnsi="Consolas" w:cs="Consolas"/>
@@ -1732,6 +2298,7 @@
         </w:rPr>
         <w:t>as</w:t>
       </w:r>
+      <w:proofErr w:type="gramEnd"/>
     </w:p>
     <w:p>
       <w:pPr>
@@ -1774,6 +2341,8 @@
           <w:szCs w:val="28"/>
         </w:rPr>
       </w:pPr>
+      <w:proofErr w:type="spellStart"/>
+      <w:proofErr w:type="gramStart"/>
       <w:r>
         <w:rPr>
           <w:rFonts w:ascii="Consolas" w:hAnsi="Consolas" w:cs="Consolas"/>
@@ -1783,6 +2352,8 @@
         </w:rPr>
         <w:t>begin</w:t>
       </w:r>
+      <w:proofErr w:type="spellEnd"/>
+      <w:proofErr w:type="gramEnd"/>
     </w:p>
     <w:p>
       <w:pPr>
@@ -1805,8 +2376,50 @@
           <w:szCs w:val="28"/>
         </w:rPr>
         <w:tab/>
-        <w:t xml:space="preserve">insert into </w:t>
-      </w:r>
+      </w:r>
+      <w:proofErr w:type="spellStart"/>
+      <w:proofErr w:type="gramStart"/>
+      <w:r>
+        <w:rPr>
+          <w:rFonts w:ascii="Consolas" w:hAnsi="Consolas" w:cs="Consolas"/>
+          <w:color w:val="0000FF"/>
+          <w:sz w:val="28"/>
+          <w:szCs w:val="28"/>
+        </w:rPr>
+        <w:t>insert</w:t>
+      </w:r>
+      <w:proofErr w:type="spellEnd"/>
+      <w:proofErr w:type="gramEnd"/>
+      <w:r>
+        <w:rPr>
+          <w:rFonts w:ascii="Consolas" w:hAnsi="Consolas" w:cs="Consolas"/>
+          <w:color w:val="0000FF"/>
+          <w:sz w:val="28"/>
+          <w:szCs w:val="28"/>
+        </w:rPr>
+        <w:t xml:space="preserve"> </w:t>
+      </w:r>
+      <w:proofErr w:type="spellStart"/>
+      <w:r>
+        <w:rPr>
+          <w:rFonts w:ascii="Consolas" w:hAnsi="Consolas" w:cs="Consolas"/>
+          <w:color w:val="0000FF"/>
+          <w:sz w:val="28"/>
+          <w:szCs w:val="28"/>
+        </w:rPr>
+        <w:t>into</w:t>
+      </w:r>
+      <w:proofErr w:type="spellEnd"/>
+      <w:r>
+        <w:rPr>
+          <w:rFonts w:ascii="Consolas" w:hAnsi="Consolas" w:cs="Consolas"/>
+          <w:color w:val="0000FF"/>
+          <w:sz w:val="28"/>
+          <w:szCs w:val="28"/>
+        </w:rPr>
+        <w:t xml:space="preserve"> </w:t>
+      </w:r>
+      <w:proofErr w:type="spellStart"/>
       <w:r>
         <w:rPr>
           <w:rFonts w:ascii="Consolas" w:hAnsi="Consolas" w:cs="Consolas"/>
@@ -1834,6 +2447,7 @@
         </w:rPr>
         <w:t>Factura</w:t>
       </w:r>
+      <w:proofErr w:type="spellEnd"/>
       <w:r>
         <w:rPr>
           <w:rFonts w:ascii="Consolas" w:hAnsi="Consolas" w:cs="Consolas"/>
@@ -1972,24 +2586,47 @@
           <w:color w:val="0000FF"/>
           <w:sz w:val="28"/>
           <w:szCs w:val="28"/>
-        </w:rPr>
-      </w:pPr>
-      <w:r>
-        <w:rPr>
-          <w:rFonts w:ascii="Consolas" w:hAnsi="Consolas" w:cs="Consolas"/>
-          <w:color w:val="0000FF"/>
-          <w:sz w:val="28"/>
-          <w:szCs w:val="28"/>
-        </w:rPr>
-        <w:tab/>
-        <w:t xml:space="preserve">values </w:t>
-      </w:r>
-      <w:r>
-        <w:rPr>
-          <w:rFonts w:ascii="Consolas" w:hAnsi="Consolas" w:cs="Consolas"/>
-          <w:color w:val="808080"/>
-          <w:sz w:val="28"/>
-          <w:szCs w:val="28"/>
+          <w:lang w:val="en-US"/>
+        </w:rPr>
+      </w:pPr>
+      <w:r>
+        <w:rPr>
+          <w:rFonts w:ascii="Consolas" w:hAnsi="Consolas" w:cs="Consolas"/>
+          <w:color w:val="0000FF"/>
+          <w:sz w:val="28"/>
+          <w:szCs w:val="28"/>
+        </w:rPr>
+        <w:tab/>
+      </w:r>
+      <w:proofErr w:type="gramStart"/>
+      <w:r>
+        <w:rPr>
+          <w:rFonts w:ascii="Consolas" w:hAnsi="Consolas" w:cs="Consolas"/>
+          <w:color w:val="0000FF"/>
+          <w:sz w:val="28"/>
+          <w:szCs w:val="28"/>
+          <w:lang w:val="en-US"/>
+        </w:rPr>
+        <w:t>values</w:t>
+      </w:r>
+      <w:proofErr w:type="gramEnd"/>
+      <w:r>
+        <w:rPr>
+          <w:rFonts w:ascii="Consolas" w:hAnsi="Consolas" w:cs="Consolas"/>
+          <w:color w:val="0000FF"/>
+          <w:sz w:val="28"/>
+          <w:szCs w:val="28"/>
+          <w:lang w:val="en-US"/>
+        </w:rPr>
+        <w:t xml:space="preserve"> </w:t>
+      </w:r>
+      <w:r>
+        <w:rPr>
+          <w:rFonts w:ascii="Consolas" w:hAnsi="Consolas" w:cs="Consolas"/>
+          <w:color w:val="808080"/>
+          <w:sz w:val="28"/>
+          <w:szCs w:val="28"/>
+          <w:lang w:val="en-US"/>
         </w:rPr>
         <w:t>(</w:t>
       </w:r>
@@ -1999,6 +2636,7 @@
           <w:color w:val="008080"/>
           <w:sz w:val="28"/>
           <w:szCs w:val="28"/>
+          <w:lang w:val="en-US"/>
         </w:rPr>
         <w:t>@clienteID</w:t>
       </w:r>
@@ -2008,6 +2646,7 @@
           <w:color w:val="808080"/>
           <w:sz w:val="28"/>
           <w:szCs w:val="28"/>
+          <w:lang w:val="en-US"/>
         </w:rPr>
         <w:t>,</w:t>
       </w:r>
@@ -2017,6 +2656,7 @@
           <w:color w:val="008080"/>
           <w:sz w:val="28"/>
           <w:szCs w:val="28"/>
+          <w:lang w:val="en-US"/>
         </w:rPr>
         <w:t>@empresaID</w:t>
       </w:r>
@@ -2026,6 +2666,7 @@
           <w:color w:val="808080"/>
           <w:sz w:val="28"/>
           <w:szCs w:val="28"/>
+          <w:lang w:val="en-US"/>
         </w:rPr>
         <w:t>,</w:t>
       </w:r>
@@ -2035,6 +2676,7 @@
           <w:color w:val="008080"/>
           <w:sz w:val="28"/>
           <w:szCs w:val="28"/>
+          <w:lang w:val="en-US"/>
         </w:rPr>
         <w:t>@codFactura</w:t>
       </w:r>
@@ -2044,6 +2686,7 @@
           <w:color w:val="808080"/>
           <w:sz w:val="28"/>
           <w:szCs w:val="28"/>
+          <w:lang w:val="en-US"/>
         </w:rPr>
         <w:t>,</w:t>
       </w:r>
@@ -2053,6 +2696,7 @@
           <w:color w:val="008080"/>
           <w:sz w:val="28"/>
           <w:szCs w:val="28"/>
+          <w:lang w:val="en-US"/>
         </w:rPr>
         <w:t>@total</w:t>
       </w:r>
@@ -2062,6 +2706,7 @@
           <w:color w:val="808080"/>
           <w:sz w:val="28"/>
           <w:szCs w:val="28"/>
+          <w:lang w:val="en-US"/>
         </w:rPr>
         <w:t>,</w:t>
       </w:r>
@@ -2071,6 +2716,7 @@
           <w:color w:val="008080"/>
           <w:sz w:val="28"/>
           <w:szCs w:val="28"/>
+          <w:lang w:val="en-US"/>
         </w:rPr>
         <w:t>@fecha_alta</w:t>
       </w:r>
@@ -2080,6 +2726,7 @@
           <w:color w:val="808080"/>
           <w:sz w:val="28"/>
           <w:szCs w:val="28"/>
+          <w:lang w:val="en-US"/>
         </w:rPr>
         <w:t>,</w:t>
       </w:r>
@@ -2089,6 +2736,7 @@
           <w:color w:val="008080"/>
           <w:sz w:val="28"/>
           <w:szCs w:val="28"/>
+          <w:lang w:val="en-US"/>
         </w:rPr>
         <w:t>@fecha_vencimiento</w:t>
       </w:r>
@@ -2098,6 +2746,7 @@
           <w:color w:val="808080"/>
           <w:sz w:val="28"/>
           <w:szCs w:val="28"/>
+          <w:lang w:val="en-US"/>
         </w:rPr>
         <w:t>,</w:t>
       </w:r>
@@ -2107,6 +2756,7 @@
           <w:color w:val="008080"/>
           <w:sz w:val="28"/>
           <w:szCs w:val="28"/>
+          <w:lang w:val="en-US"/>
         </w:rPr>
         <w:t>@habilitado</w:t>
       </w:r>
@@ -2116,6 +2766,7 @@
           <w:color w:val="808080"/>
           <w:sz w:val="28"/>
           <w:szCs w:val="28"/>
+          <w:lang w:val="en-US"/>
         </w:rPr>
         <w:t>)</w:t>
       </w:r>
@@ -2133,6 +2784,8 @@
           <w:szCs w:val="28"/>
         </w:rPr>
       </w:pPr>
+      <w:proofErr w:type="spellStart"/>
+      <w:proofErr w:type="gramStart"/>
       <w:r>
         <w:rPr>
           <w:rFonts w:ascii="Consolas" w:hAnsi="Consolas" w:cs="Consolas"/>
@@ -2142,6 +2795,8 @@
         </w:rPr>
         <w:t>end</w:t>
       </w:r>
+      <w:proofErr w:type="spellEnd"/>
+      <w:proofErr w:type="gramEnd"/>
     </w:p>
     <w:p>
       <w:pPr>
@@ -2166,7 +2821,17 @@
         <w:t>GO</w:t>
       </w:r>
     </w:p>
-    <w:p>
+    <w:p/>
+    <w:p/>
+    <w:p>
+      <w:pPr>
+        <w:rPr>
+          <w:u w:val="single"/>
+        </w:rPr>
+      </w:pPr>
+      <w:r>
+        <w:t>CAMBIAR LA RELACION DE EMPRESA RUBRO ¿?</w:t>
+      </w:r>
       <w:bookmarkStart w:id="0" w:name="_GoBack"/>
       <w:bookmarkEnd w:id="0"/>
     </w:p>

</xml_diff>

<commit_message>
Modif abm fact, falta tdv
</commit_message>
<xml_diff>
--- a/ESTRATEGIA GRUPO PERO_COMPILA.docx
+++ b/ESTRATEGIA GRUPO PERO_COMPILA.docx
@@ -12,11 +12,102 @@
         <w:t>ESTRATEGIA GRUPO PERO_COMPILA</w:t>
       </w:r>
     </w:p>
+    <w:p>
+      <w:pPr>
+        <w:rPr>
+          <w:u w:val="single"/>
+        </w:rPr>
+      </w:pPr>
+      <w:r>
+        <w:t xml:space="preserve">En principio creamos </w:t>
+      </w:r>
+      <w:r>
+        <w:rPr>
+          <w:b/>
+          <w:u w:val="single"/>
+        </w:rPr>
+        <w:t>tres tipos de usuarios</w:t>
+      </w:r>
+      <w:r>
+        <w:t xml:space="preserve">, </w:t>
+      </w:r>
+      <w:proofErr w:type="spellStart"/>
+      <w:r>
+        <w:rPr>
+          <w:b/>
+        </w:rPr>
+        <w:t>admin</w:t>
+      </w:r>
+      <w:proofErr w:type="spellEnd"/>
+      <w:r>
+        <w:t xml:space="preserve"> (requerido por la cátedra), </w:t>
+      </w:r>
+      <w:r>
+        <w:rPr>
+          <w:b/>
+        </w:rPr>
+        <w:t>cobrador</w:t>
+      </w:r>
+      <w:r>
+        <w:t xml:space="preserve"> </w:t>
+      </w:r>
+      <w:proofErr w:type="spellStart"/>
+      <w:r>
+        <w:t>psw</w:t>
+      </w:r>
+      <w:proofErr w:type="spellEnd"/>
+      <w:r>
+        <w:t xml:space="preserve">: cobrador y </w:t>
+      </w:r>
+      <w:proofErr w:type="spellStart"/>
+      <w:r>
+        <w:rPr>
+          <w:b/>
+        </w:rPr>
+        <w:t>admingral</w:t>
+      </w:r>
+      <w:proofErr w:type="spellEnd"/>
+      <w:r>
+        <w:t xml:space="preserve"> </w:t>
+      </w:r>
+      <w:proofErr w:type="spellStart"/>
+      <w:r>
+        <w:t>psw</w:t>
+      </w:r>
+      <w:proofErr w:type="spellEnd"/>
+      <w:r>
+        <w:t xml:space="preserve">: </w:t>
+      </w:r>
+      <w:proofErr w:type="spellStart"/>
+      <w:proofErr w:type="gramStart"/>
+      <w:r>
+        <w:t>admingral</w:t>
+      </w:r>
+      <w:proofErr w:type="spellEnd"/>
+      <w:r>
+        <w:t xml:space="preserve"> ,</w:t>
+      </w:r>
+      <w:proofErr w:type="gramEnd"/>
+      <w:r>
+        <w:t xml:space="preserve"> siendo éste último un usuario con ambos roles para que se pueda probar la funcionalidad de que un usuario posea más de un rol</w:t>
+      </w:r>
+    </w:p>
     <w:p/>
-    <w:p/>
-    <w:p>
-      <w:r>
-        <w:t xml:space="preserve">Cambiamos el DER , modificando la tabla Clientes en la cual pusimos como clave compuesta al mail junto con el </w:t>
+    <w:p>
+      <w:r>
+        <w:t>Cambiamos el DER</w:t>
+      </w:r>
+      <w:r>
+        <w:t xml:space="preserve"> , modificando la tabla </w:t>
+      </w:r>
+      <w:r>
+        <w:rPr>
+          <w:u w:val="single"/>
+        </w:rPr>
+        <w:t>Cliente</w:t>
+      </w:r>
+      <w:r>
+        <w:t xml:space="preserve"> en la cual pusimos como clave compuesta al mail junto con el </w:t>
       </w:r>
       <w:proofErr w:type="spellStart"/>
       <w:r>
@@ -42,16 +133,80 @@
       <w:r>
         <w:t xml:space="preserve"> al registro, preferimos este modo de uso debido a que </w:t>
       </w:r>
-      <w:proofErr w:type="spellStart"/>
-      <w:r>
-        <w:t>sino</w:t>
-      </w:r>
-      <w:proofErr w:type="spellEnd"/>
+      <w:r>
+        <w:t>si no</w:t>
+      </w:r>
       <w:r>
         <w:t xml:space="preserve"> teníamos que realizar cambios sobre los datos otorgados por la cátedra.</w:t>
       </w:r>
     </w:p>
-    <w:p/>
+    <w:p>
+      <w:r>
+        <w:t xml:space="preserve">En la entidad </w:t>
+      </w:r>
+      <w:r>
+        <w:rPr>
+          <w:u w:val="single"/>
+        </w:rPr>
+        <w:t>empresa</w:t>
+      </w:r>
+      <w:r>
+        <w:t>,</w:t>
+      </w:r>
+      <w:r>
+        <w:t xml:space="preserve"> </w:t>
+      </w:r>
+      <w:r>
+        <w:t xml:space="preserve">como bien pusimos en el DER, para la no existencia de empresas con un mismo </w:t>
+      </w:r>
+      <w:proofErr w:type="spellStart"/>
+      <w:r>
+        <w:t>cuil</w:t>
+      </w:r>
+      <w:proofErr w:type="spellEnd"/>
+      <w:r>
+        <w:t xml:space="preserve"> pusimos ese campo en </w:t>
+      </w:r>
+      <w:r>
+        <w:t>UNIQUE</w:t>
+      </w:r>
+    </w:p>
+    <w:p>
+      <w:r>
+        <w:t xml:space="preserve">En la entidad </w:t>
+      </w:r>
+      <w:r>
+        <w:rPr>
+          <w:u w:val="single"/>
+        </w:rPr>
+        <w:t>sucursal</w:t>
+      </w:r>
+      <w:r>
+        <w:rPr>
+          <w:u w:val="single"/>
+        </w:rPr>
+        <w:t xml:space="preserve">, </w:t>
+      </w:r>
+      <w:r>
+        <w:t xml:space="preserve"> no habíamos contemplado que</w:t>
+      </w:r>
+      <w:r>
+        <w:t>: “Bajo ninguna c</w:t>
+      </w:r>
+      <w:r>
+        <w:t>ircunstancia puede haber más de una sucursal por código postal existente.</w:t>
+      </w:r>
+      <w:r>
+        <w:t>”, por ende, decidimos agregar como UNIQUE el código postal.</w:t>
+      </w:r>
+    </w:p>
+    <w:p>
+      <w:pPr>
+        <w:rPr>
+          <w:u w:val="single"/>
+        </w:rPr>
+      </w:pPr>
+    </w:p>
     <w:p/>
     <w:p>
       <w:r>
@@ -228,7 +383,6 @@
           <w:color w:val="0000FF"/>
           <w:sz w:val="28"/>
           <w:szCs w:val="28"/>
-          <w:lang w:val="en-US"/>
         </w:rPr>
       </w:pPr>
       <w:proofErr w:type="gramStart"/>
@@ -238,7 +392,6 @@
           <w:color w:val="0000FF"/>
           <w:sz w:val="28"/>
           <w:szCs w:val="28"/>
-          <w:lang w:val="en-US"/>
         </w:rPr>
         <w:t>as</w:t>
       </w:r>
@@ -255,9 +408,9 @@
           <w:color w:val="0000FF"/>
           <w:sz w:val="28"/>
           <w:szCs w:val="28"/>
-          <w:lang w:val="en-US"/>
-        </w:rPr>
-      </w:pPr>
+        </w:rPr>
+      </w:pPr>
+      <w:proofErr w:type="spellStart"/>
       <w:proofErr w:type="gramStart"/>
       <w:r>
         <w:rPr>
@@ -265,10 +418,10 @@
           <w:color w:val="0000FF"/>
           <w:sz w:val="28"/>
           <w:szCs w:val="28"/>
-          <w:lang w:val="en-US"/>
         </w:rPr>
         <w:t>begin</w:t>
       </w:r>
+      <w:proofErr w:type="spellEnd"/>
       <w:proofErr w:type="gramEnd"/>
     </w:p>
     <w:p>
@@ -282,19 +435,18 @@
           <w:color w:val="0000FF"/>
           <w:sz w:val="28"/>
           <w:szCs w:val="28"/>
-          <w:lang w:val="en-US"/>
-        </w:rPr>
-      </w:pPr>
-      <w:r>
-        <w:rPr>
-          <w:rFonts w:ascii="Consolas" w:hAnsi="Consolas" w:cs="Consolas"/>
-          <w:color w:val="0000FF"/>
-          <w:sz w:val="28"/>
-          <w:szCs w:val="28"/>
-          <w:lang w:val="en-US"/>
-        </w:rPr>
-        <w:tab/>
-      </w:r>
+        </w:rPr>
+      </w:pPr>
+      <w:r>
+        <w:rPr>
+          <w:rFonts w:ascii="Consolas" w:hAnsi="Consolas" w:cs="Consolas"/>
+          <w:color w:val="0000FF"/>
+          <w:sz w:val="28"/>
+          <w:szCs w:val="28"/>
+        </w:rPr>
+        <w:tab/>
+      </w:r>
+      <w:proofErr w:type="spellStart"/>
       <w:proofErr w:type="gramStart"/>
       <w:r>
         <w:rPr>
@@ -302,10 +454,10 @@
           <w:color w:val="0000FF"/>
           <w:sz w:val="28"/>
           <w:szCs w:val="28"/>
-          <w:lang w:val="en-US"/>
         </w:rPr>
         <w:t>select</w:t>
       </w:r>
+      <w:proofErr w:type="spellEnd"/>
       <w:proofErr w:type="gramEnd"/>
       <w:r>
         <w:rPr>
@@ -313,7 +465,6 @@
           <w:color w:val="0000FF"/>
           <w:sz w:val="28"/>
           <w:szCs w:val="28"/>
-          <w:lang w:val="en-US"/>
         </w:rPr>
         <w:t xml:space="preserve"> </w:t>
       </w:r>
@@ -323,7 +474,6 @@
           <w:color w:val="808080"/>
           <w:sz w:val="28"/>
           <w:szCs w:val="28"/>
-          <w:lang w:val="en-US"/>
         </w:rPr>
         <w:t>*</w:t>
       </w:r>
@@ -333,18 +483,36 @@
           <w:color w:val="0000FF"/>
           <w:sz w:val="28"/>
           <w:szCs w:val="28"/>
-          <w:lang w:val="en-US"/>
-        </w:rPr>
-        <w:t xml:space="preserve"> from </w:t>
-      </w:r>
-      <w:proofErr w:type="spellStart"/>
-      <w:r>
-        <w:rPr>
-          <w:rFonts w:ascii="Consolas" w:hAnsi="Consolas" w:cs="Consolas"/>
-          <w:color w:val="008080"/>
-          <w:sz w:val="28"/>
-          <w:szCs w:val="28"/>
-          <w:lang w:val="en-US"/>
+        </w:rPr>
+        <w:t xml:space="preserve"> </w:t>
+      </w:r>
+      <w:proofErr w:type="spellStart"/>
+      <w:r>
+        <w:rPr>
+          <w:rFonts w:ascii="Consolas" w:hAnsi="Consolas" w:cs="Consolas"/>
+          <w:color w:val="0000FF"/>
+          <w:sz w:val="28"/>
+          <w:szCs w:val="28"/>
+        </w:rPr>
+        <w:t>from</w:t>
+      </w:r>
+      <w:proofErr w:type="spellEnd"/>
+      <w:r>
+        <w:rPr>
+          <w:rFonts w:ascii="Consolas" w:hAnsi="Consolas" w:cs="Consolas"/>
+          <w:color w:val="0000FF"/>
+          <w:sz w:val="28"/>
+          <w:szCs w:val="28"/>
+        </w:rPr>
+        <w:t xml:space="preserve"> </w:t>
+      </w:r>
+      <w:proofErr w:type="spellStart"/>
+      <w:r>
+        <w:rPr>
+          <w:rFonts w:ascii="Consolas" w:hAnsi="Consolas" w:cs="Consolas"/>
+          <w:color w:val="008080"/>
+          <w:sz w:val="28"/>
+          <w:szCs w:val="28"/>
         </w:rPr>
         <w:t>pero_compila</w:t>
       </w:r>
@@ -354,7 +522,6 @@
           <w:color w:val="808080"/>
           <w:sz w:val="28"/>
           <w:szCs w:val="28"/>
-          <w:lang w:val="en-US"/>
         </w:rPr>
         <w:t>.</w:t>
       </w:r>
@@ -364,7 +531,6 @@
           <w:color w:val="008080"/>
           <w:sz w:val="28"/>
           <w:szCs w:val="28"/>
-          <w:lang w:val="en-US"/>
         </w:rPr>
         <w:t>Empresa</w:t>
       </w:r>
@@ -375,18 +541,36 @@
           <w:color w:val="0000FF"/>
           <w:sz w:val="28"/>
           <w:szCs w:val="28"/>
-          <w:lang w:val="en-US"/>
-        </w:rPr>
-        <w:t xml:space="preserve"> where </w:t>
-      </w:r>
-      <w:proofErr w:type="spellStart"/>
-      <w:r>
-        <w:rPr>
-          <w:rFonts w:ascii="Consolas" w:hAnsi="Consolas" w:cs="Consolas"/>
-          <w:color w:val="008080"/>
-          <w:sz w:val="28"/>
-          <w:szCs w:val="28"/>
-          <w:lang w:val="en-US"/>
+        </w:rPr>
+        <w:t xml:space="preserve"> </w:t>
+      </w:r>
+      <w:proofErr w:type="spellStart"/>
+      <w:r>
+        <w:rPr>
+          <w:rFonts w:ascii="Consolas" w:hAnsi="Consolas" w:cs="Consolas"/>
+          <w:color w:val="0000FF"/>
+          <w:sz w:val="28"/>
+          <w:szCs w:val="28"/>
+        </w:rPr>
+        <w:t>where</w:t>
+      </w:r>
+      <w:proofErr w:type="spellEnd"/>
+      <w:r>
+        <w:rPr>
+          <w:rFonts w:ascii="Consolas" w:hAnsi="Consolas" w:cs="Consolas"/>
+          <w:color w:val="0000FF"/>
+          <w:sz w:val="28"/>
+          <w:szCs w:val="28"/>
+        </w:rPr>
+        <w:t xml:space="preserve"> </w:t>
+      </w:r>
+      <w:proofErr w:type="spellStart"/>
+      <w:r>
+        <w:rPr>
+          <w:rFonts w:ascii="Consolas" w:hAnsi="Consolas" w:cs="Consolas"/>
+          <w:color w:val="008080"/>
+          <w:sz w:val="28"/>
+          <w:szCs w:val="28"/>
         </w:rPr>
         <w:t>empresa_estado</w:t>
       </w:r>
@@ -397,7 +581,6 @@
           <w:color w:val="808080"/>
           <w:sz w:val="28"/>
           <w:szCs w:val="28"/>
-          <w:lang w:val="en-US"/>
         </w:rPr>
         <w:t>=</w:t>
       </w:r>
@@ -407,7 +590,6 @@
           <w:color w:val="0000FF"/>
           <w:sz w:val="28"/>
           <w:szCs w:val="28"/>
-          <w:lang w:val="en-US"/>
         </w:rPr>
         <w:t>1</w:t>
       </w:r>
@@ -675,6 +857,38 @@
         <w:t>Cliente</w:t>
       </w:r>
       <w:proofErr w:type="spellEnd"/>
+      <w:r>
+        <w:rPr>
+          <w:rFonts w:ascii="Consolas" w:hAnsi="Consolas" w:cs="Consolas"/>
+          <w:color w:val="008080"/>
+          <w:sz w:val="28"/>
+          <w:szCs w:val="28"/>
+          <w:lang w:val="en-US"/>
+        </w:rPr>
+        <w:t xml:space="preserve"> where </w:t>
+      </w:r>
+      <w:proofErr w:type="spellStart"/>
+      <w:r>
+        <w:rPr>
+          <w:rFonts w:ascii="Consolas" w:hAnsi="Consolas" w:cs="Consolas"/>
+          <w:color w:val="008080"/>
+          <w:sz w:val="28"/>
+          <w:szCs w:val="28"/>
+          <w:lang w:val="en-US"/>
+        </w:rPr>
+        <w:t>cliente_estado</w:t>
+      </w:r>
+      <w:proofErr w:type="spellEnd"/>
+      <w:r>
+        <w:rPr>
+          <w:rFonts w:ascii="Consolas" w:hAnsi="Consolas" w:cs="Consolas"/>
+          <w:color w:val="008080"/>
+          <w:sz w:val="28"/>
+          <w:szCs w:val="28"/>
+          <w:lang w:val="en-US"/>
+        </w:rPr>
+        <w:t>=1</w:t>
+      </w:r>
     </w:p>
     <w:p>
       <w:pPr>
@@ -1034,6 +1248,7 @@
           <w:sz w:val="28"/>
           <w:szCs w:val="28"/>
         </w:rPr>
+        <w:lastRenderedPageBreak/>
         <w:t>create</w:t>
       </w:r>
       <w:proofErr w:type="spellEnd"/>
@@ -1799,7 +2014,6 @@
           <w:szCs w:val="28"/>
           <w:lang w:val="en-US"/>
         </w:rPr>
-        <w:lastRenderedPageBreak/>
         <w:tab/>
       </w:r>
       <w:r>
@@ -2824,17 +3038,1395 @@
     <w:p/>
     <w:p/>
     <w:p>
-      <w:pPr>
-        <w:rPr>
-          <w:u w:val="single"/>
-        </w:rPr>
-      </w:pPr>
-      <w:r>
-        <w:t>CAMBIAR LA RELACION DE EMPRESA RUBRO ¿?</w:t>
+      <w:r>
+        <w:t xml:space="preserve">Fijarse si la de arriba </w:t>
+      </w:r>
+      <w:proofErr w:type="spellStart"/>
+      <w:r>
+        <w:t>esta</w:t>
+      </w:r>
+      <w:proofErr w:type="spellEnd"/>
+      <w:r>
+        <w:t xml:space="preserve"> bien ¿?</w:t>
       </w:r>
       <w:bookmarkStart w:id="0" w:name="_GoBack"/>
       <w:bookmarkEnd w:id="0"/>
     </w:p>
+    <w:p>
+      <w:pPr>
+        <w:autoSpaceDE w:val="0"/>
+        <w:autoSpaceDN w:val="0"/>
+        <w:adjustRightInd w:val="0"/>
+        <w:spacing w:after="0" w:line="240" w:lineRule="auto"/>
+        <w:rPr>
+          <w:rFonts w:ascii="Consolas" w:hAnsi="Consolas" w:cs="Consolas"/>
+          <w:color w:val="0000FF"/>
+          <w:sz w:val="28"/>
+          <w:szCs w:val="28"/>
+        </w:rPr>
+      </w:pPr>
+      <w:proofErr w:type="spellStart"/>
+      <w:proofErr w:type="gramStart"/>
+      <w:r>
+        <w:rPr>
+          <w:rFonts w:ascii="Consolas" w:hAnsi="Consolas" w:cs="Consolas"/>
+          <w:color w:val="0000FF"/>
+          <w:sz w:val="28"/>
+          <w:szCs w:val="28"/>
+        </w:rPr>
+        <w:t>create</w:t>
+      </w:r>
+      <w:proofErr w:type="spellEnd"/>
+      <w:proofErr w:type="gramEnd"/>
+      <w:r>
+        <w:rPr>
+          <w:rFonts w:ascii="Consolas" w:hAnsi="Consolas" w:cs="Consolas"/>
+          <w:color w:val="0000FF"/>
+          <w:sz w:val="28"/>
+          <w:szCs w:val="28"/>
+        </w:rPr>
+        <w:t xml:space="preserve"> </w:t>
+      </w:r>
+      <w:proofErr w:type="spellStart"/>
+      <w:r>
+        <w:rPr>
+          <w:rFonts w:ascii="Consolas" w:hAnsi="Consolas" w:cs="Consolas"/>
+          <w:color w:val="0000FF"/>
+          <w:sz w:val="28"/>
+          <w:szCs w:val="28"/>
+        </w:rPr>
+        <w:t>procedure</w:t>
+      </w:r>
+      <w:proofErr w:type="spellEnd"/>
+      <w:r>
+        <w:rPr>
+          <w:rFonts w:ascii="Consolas" w:hAnsi="Consolas" w:cs="Consolas"/>
+          <w:color w:val="0000FF"/>
+          <w:sz w:val="28"/>
+          <w:szCs w:val="28"/>
+        </w:rPr>
+        <w:t xml:space="preserve"> </w:t>
+      </w:r>
+      <w:r>
+        <w:rPr>
+          <w:rFonts w:ascii="Consolas" w:hAnsi="Consolas" w:cs="Consolas"/>
+          <w:color w:val="008080"/>
+          <w:sz w:val="28"/>
+          <w:szCs w:val="28"/>
+        </w:rPr>
+        <w:t>[</w:t>
+      </w:r>
+      <w:proofErr w:type="spellStart"/>
+      <w:r>
+        <w:rPr>
+          <w:rFonts w:ascii="Consolas" w:hAnsi="Consolas" w:cs="Consolas"/>
+          <w:color w:val="008080"/>
+          <w:sz w:val="28"/>
+          <w:szCs w:val="28"/>
+        </w:rPr>
+        <w:t>pero_compila</w:t>
+      </w:r>
+      <w:proofErr w:type="spellEnd"/>
+      <w:r>
+        <w:rPr>
+          <w:rFonts w:ascii="Consolas" w:hAnsi="Consolas" w:cs="Consolas"/>
+          <w:color w:val="008080"/>
+          <w:sz w:val="28"/>
+          <w:szCs w:val="28"/>
+        </w:rPr>
+        <w:t>]</w:t>
+      </w:r>
+      <w:r>
+        <w:rPr>
+          <w:rFonts w:ascii="Consolas" w:hAnsi="Consolas" w:cs="Consolas"/>
+          <w:color w:val="808080"/>
+          <w:sz w:val="28"/>
+          <w:szCs w:val="28"/>
+        </w:rPr>
+        <w:t>.</w:t>
+      </w:r>
+      <w:r>
+        <w:rPr>
+          <w:rFonts w:ascii="Consolas" w:hAnsi="Consolas" w:cs="Consolas"/>
+          <w:color w:val="008080"/>
+          <w:sz w:val="28"/>
+          <w:szCs w:val="28"/>
+        </w:rPr>
+        <w:t>[</w:t>
+      </w:r>
+      <w:proofErr w:type="spellStart"/>
+      <w:r>
+        <w:rPr>
+          <w:rFonts w:ascii="Consolas" w:hAnsi="Consolas" w:cs="Consolas"/>
+          <w:color w:val="008080"/>
+          <w:sz w:val="28"/>
+          <w:szCs w:val="28"/>
+        </w:rPr>
+        <w:t>sp_alta_factura</w:t>
+      </w:r>
+      <w:proofErr w:type="spellEnd"/>
+      <w:r>
+        <w:rPr>
+          <w:rFonts w:ascii="Consolas" w:hAnsi="Consolas" w:cs="Consolas"/>
+          <w:color w:val="008080"/>
+          <w:sz w:val="28"/>
+          <w:szCs w:val="28"/>
+        </w:rPr>
+        <w:t>]</w:t>
+      </w:r>
+      <w:r>
+        <w:rPr>
+          <w:rFonts w:ascii="Consolas" w:hAnsi="Consolas" w:cs="Consolas"/>
+          <w:color w:val="0000FF"/>
+          <w:sz w:val="28"/>
+          <w:szCs w:val="28"/>
+        </w:rPr>
+        <w:t xml:space="preserve"> </w:t>
+      </w:r>
+    </w:p>
+    <w:p>
+      <w:pPr>
+        <w:autoSpaceDE w:val="0"/>
+        <w:autoSpaceDN w:val="0"/>
+        <w:adjustRightInd w:val="0"/>
+        <w:spacing w:after="0" w:line="240" w:lineRule="auto"/>
+        <w:rPr>
+          <w:rFonts w:ascii="Consolas" w:hAnsi="Consolas" w:cs="Consolas"/>
+          <w:color w:val="0000FF"/>
+          <w:sz w:val="28"/>
+          <w:szCs w:val="28"/>
+        </w:rPr>
+      </w:pPr>
+      <w:r>
+        <w:rPr>
+          <w:rFonts w:ascii="Consolas" w:hAnsi="Consolas" w:cs="Consolas"/>
+          <w:color w:val="808080"/>
+          <w:sz w:val="28"/>
+          <w:szCs w:val="28"/>
+        </w:rPr>
+        <w:t>(</w:t>
+      </w:r>
+      <w:r>
+        <w:rPr>
+          <w:rFonts w:ascii="Consolas" w:hAnsi="Consolas" w:cs="Consolas"/>
+          <w:color w:val="008080"/>
+          <w:sz w:val="28"/>
+          <w:szCs w:val="28"/>
+        </w:rPr>
+        <w:t>@</w:t>
+      </w:r>
+      <w:proofErr w:type="spellStart"/>
+      <w:proofErr w:type="gramStart"/>
+      <w:r>
+        <w:rPr>
+          <w:rFonts w:ascii="Consolas" w:hAnsi="Consolas" w:cs="Consolas"/>
+          <w:color w:val="008080"/>
+          <w:sz w:val="28"/>
+          <w:szCs w:val="28"/>
+        </w:rPr>
+        <w:t>empresaId</w:t>
+      </w:r>
+      <w:proofErr w:type="spellEnd"/>
+      <w:proofErr w:type="gramEnd"/>
+      <w:r>
+        <w:rPr>
+          <w:rFonts w:ascii="Consolas" w:hAnsi="Consolas" w:cs="Consolas"/>
+          <w:color w:val="0000FF"/>
+          <w:sz w:val="28"/>
+          <w:szCs w:val="28"/>
+        </w:rPr>
+        <w:t xml:space="preserve"> </w:t>
+      </w:r>
+      <w:proofErr w:type="spellStart"/>
+      <w:r>
+        <w:rPr>
+          <w:rFonts w:ascii="Consolas" w:hAnsi="Consolas" w:cs="Consolas"/>
+          <w:color w:val="0000FF"/>
+          <w:sz w:val="28"/>
+          <w:szCs w:val="28"/>
+        </w:rPr>
+        <w:t>int</w:t>
+      </w:r>
+      <w:proofErr w:type="spellEnd"/>
+      <w:r>
+        <w:rPr>
+          <w:rFonts w:ascii="Consolas" w:hAnsi="Consolas" w:cs="Consolas"/>
+          <w:color w:val="808080"/>
+          <w:sz w:val="28"/>
+          <w:szCs w:val="28"/>
+        </w:rPr>
+        <w:t>,</w:t>
+      </w:r>
+    </w:p>
+    <w:p>
+      <w:pPr>
+        <w:autoSpaceDE w:val="0"/>
+        <w:autoSpaceDN w:val="0"/>
+        <w:adjustRightInd w:val="0"/>
+        <w:spacing w:after="0" w:line="240" w:lineRule="auto"/>
+        <w:rPr>
+          <w:rFonts w:ascii="Consolas" w:hAnsi="Consolas" w:cs="Consolas"/>
+          <w:color w:val="0000FF"/>
+          <w:sz w:val="28"/>
+          <w:szCs w:val="28"/>
+        </w:rPr>
+      </w:pPr>
+      <w:r>
+        <w:rPr>
+          <w:rFonts w:ascii="Consolas" w:hAnsi="Consolas" w:cs="Consolas"/>
+          <w:color w:val="008080"/>
+          <w:sz w:val="28"/>
+          <w:szCs w:val="28"/>
+        </w:rPr>
+        <w:t>@</w:t>
+      </w:r>
+      <w:proofErr w:type="spellStart"/>
+      <w:r>
+        <w:rPr>
+          <w:rFonts w:ascii="Consolas" w:hAnsi="Consolas" w:cs="Consolas"/>
+          <w:color w:val="008080"/>
+          <w:sz w:val="28"/>
+          <w:szCs w:val="28"/>
+        </w:rPr>
+        <w:t>cod_factura</w:t>
+      </w:r>
+      <w:proofErr w:type="spellEnd"/>
+      <w:r>
+        <w:rPr>
+          <w:rFonts w:ascii="Consolas" w:hAnsi="Consolas" w:cs="Consolas"/>
+          <w:color w:val="0000FF"/>
+          <w:sz w:val="28"/>
+          <w:szCs w:val="28"/>
+        </w:rPr>
+        <w:t xml:space="preserve"> </w:t>
+      </w:r>
+      <w:proofErr w:type="spellStart"/>
+      <w:proofErr w:type="gramStart"/>
+      <w:r>
+        <w:rPr>
+          <w:rFonts w:ascii="Consolas" w:hAnsi="Consolas" w:cs="Consolas"/>
+          <w:color w:val="0000FF"/>
+          <w:sz w:val="28"/>
+          <w:szCs w:val="28"/>
+        </w:rPr>
+        <w:t>nvarchar</w:t>
+      </w:r>
+      <w:proofErr w:type="spellEnd"/>
+      <w:r>
+        <w:rPr>
+          <w:rFonts w:ascii="Consolas" w:hAnsi="Consolas" w:cs="Consolas"/>
+          <w:color w:val="808080"/>
+          <w:sz w:val="28"/>
+          <w:szCs w:val="28"/>
+        </w:rPr>
+        <w:t>(</w:t>
+      </w:r>
+      <w:proofErr w:type="gramEnd"/>
+      <w:r>
+        <w:rPr>
+          <w:rFonts w:ascii="Consolas" w:hAnsi="Consolas" w:cs="Consolas"/>
+          <w:color w:val="0000FF"/>
+          <w:sz w:val="28"/>
+          <w:szCs w:val="28"/>
+        </w:rPr>
+        <w:t>255</w:t>
+      </w:r>
+      <w:r>
+        <w:rPr>
+          <w:rFonts w:ascii="Consolas" w:hAnsi="Consolas" w:cs="Consolas"/>
+          <w:color w:val="808080"/>
+          <w:sz w:val="28"/>
+          <w:szCs w:val="28"/>
+        </w:rPr>
+        <w:t>),</w:t>
+      </w:r>
+    </w:p>
+    <w:p>
+      <w:pPr>
+        <w:autoSpaceDE w:val="0"/>
+        <w:autoSpaceDN w:val="0"/>
+        <w:adjustRightInd w:val="0"/>
+        <w:spacing w:after="0" w:line="240" w:lineRule="auto"/>
+        <w:rPr>
+          <w:rFonts w:ascii="Consolas" w:hAnsi="Consolas" w:cs="Consolas"/>
+          <w:color w:val="0000FF"/>
+          <w:sz w:val="28"/>
+          <w:szCs w:val="28"/>
+        </w:rPr>
+      </w:pPr>
+      <w:r>
+        <w:rPr>
+          <w:rFonts w:ascii="Consolas" w:hAnsi="Consolas" w:cs="Consolas"/>
+          <w:color w:val="008080"/>
+          <w:sz w:val="28"/>
+          <w:szCs w:val="28"/>
+        </w:rPr>
+        <w:t>@</w:t>
+      </w:r>
+      <w:proofErr w:type="spellStart"/>
+      <w:r>
+        <w:rPr>
+          <w:rFonts w:ascii="Consolas" w:hAnsi="Consolas" w:cs="Consolas"/>
+          <w:color w:val="008080"/>
+          <w:sz w:val="28"/>
+          <w:szCs w:val="28"/>
+        </w:rPr>
+        <w:t>cliente_dni</w:t>
+      </w:r>
+      <w:proofErr w:type="spellEnd"/>
+      <w:r>
+        <w:rPr>
+          <w:rFonts w:ascii="Consolas" w:hAnsi="Consolas" w:cs="Consolas"/>
+          <w:color w:val="0000FF"/>
+          <w:sz w:val="28"/>
+          <w:szCs w:val="28"/>
+        </w:rPr>
+        <w:t xml:space="preserve"> </w:t>
+      </w:r>
+      <w:proofErr w:type="spellStart"/>
+      <w:r>
+        <w:rPr>
+          <w:rFonts w:ascii="Consolas" w:hAnsi="Consolas" w:cs="Consolas"/>
+          <w:color w:val="0000FF"/>
+          <w:sz w:val="28"/>
+          <w:szCs w:val="28"/>
+        </w:rPr>
+        <w:t>numeric</w:t>
+      </w:r>
+      <w:proofErr w:type="spellEnd"/>
+      <w:r>
+        <w:rPr>
+          <w:rFonts w:ascii="Consolas" w:hAnsi="Consolas" w:cs="Consolas"/>
+          <w:color w:val="808080"/>
+          <w:sz w:val="28"/>
+          <w:szCs w:val="28"/>
+        </w:rPr>
+        <w:t>(</w:t>
+      </w:r>
+      <w:r>
+        <w:rPr>
+          <w:rFonts w:ascii="Consolas" w:hAnsi="Consolas" w:cs="Consolas"/>
+          <w:color w:val="0000FF"/>
+          <w:sz w:val="28"/>
+          <w:szCs w:val="28"/>
+        </w:rPr>
+        <w:t>18</w:t>
+      </w:r>
+      <w:r>
+        <w:rPr>
+          <w:rFonts w:ascii="Consolas" w:hAnsi="Consolas" w:cs="Consolas"/>
+          <w:color w:val="808080"/>
+          <w:sz w:val="28"/>
+          <w:szCs w:val="28"/>
+        </w:rPr>
+        <w:t>,</w:t>
+      </w:r>
+      <w:r>
+        <w:rPr>
+          <w:rFonts w:ascii="Consolas" w:hAnsi="Consolas" w:cs="Consolas"/>
+          <w:color w:val="0000FF"/>
+          <w:sz w:val="28"/>
+          <w:szCs w:val="28"/>
+        </w:rPr>
+        <w:t>0</w:t>
+      </w:r>
+      <w:r>
+        <w:rPr>
+          <w:rFonts w:ascii="Consolas" w:hAnsi="Consolas" w:cs="Consolas"/>
+          <w:color w:val="808080"/>
+          <w:sz w:val="28"/>
+          <w:szCs w:val="28"/>
+        </w:rPr>
+        <w:t>),</w:t>
+      </w:r>
+      <w:r>
+        <w:rPr>
+          <w:rFonts w:ascii="Consolas" w:hAnsi="Consolas" w:cs="Consolas"/>
+          <w:color w:val="008080"/>
+          <w:sz w:val="28"/>
+          <w:szCs w:val="28"/>
+        </w:rPr>
+        <w:t>@</w:t>
+      </w:r>
+      <w:proofErr w:type="spellStart"/>
+      <w:r>
+        <w:rPr>
+          <w:rFonts w:ascii="Consolas" w:hAnsi="Consolas" w:cs="Consolas"/>
+          <w:color w:val="008080"/>
+          <w:sz w:val="28"/>
+          <w:szCs w:val="28"/>
+        </w:rPr>
+        <w:t>cliente_mail</w:t>
+      </w:r>
+      <w:proofErr w:type="spellEnd"/>
+      <w:r>
+        <w:rPr>
+          <w:rFonts w:ascii="Consolas" w:hAnsi="Consolas" w:cs="Consolas"/>
+          <w:color w:val="0000FF"/>
+          <w:sz w:val="28"/>
+          <w:szCs w:val="28"/>
+        </w:rPr>
+        <w:t xml:space="preserve"> </w:t>
+      </w:r>
+      <w:proofErr w:type="spellStart"/>
+      <w:proofErr w:type="gramStart"/>
+      <w:r>
+        <w:rPr>
+          <w:rFonts w:ascii="Consolas" w:hAnsi="Consolas" w:cs="Consolas"/>
+          <w:color w:val="0000FF"/>
+          <w:sz w:val="28"/>
+          <w:szCs w:val="28"/>
+        </w:rPr>
+        <w:t>nvarchar</w:t>
+      </w:r>
+      <w:proofErr w:type="spellEnd"/>
+      <w:r>
+        <w:rPr>
+          <w:rFonts w:ascii="Consolas" w:hAnsi="Consolas" w:cs="Consolas"/>
+          <w:color w:val="808080"/>
+          <w:sz w:val="28"/>
+          <w:szCs w:val="28"/>
+        </w:rPr>
+        <w:t>(</w:t>
+      </w:r>
+      <w:proofErr w:type="gramEnd"/>
+      <w:r>
+        <w:rPr>
+          <w:rFonts w:ascii="Consolas" w:hAnsi="Consolas" w:cs="Consolas"/>
+          <w:color w:val="0000FF"/>
+          <w:sz w:val="28"/>
+          <w:szCs w:val="28"/>
+        </w:rPr>
+        <w:t>255</w:t>
+      </w:r>
+      <w:r>
+        <w:rPr>
+          <w:rFonts w:ascii="Consolas" w:hAnsi="Consolas" w:cs="Consolas"/>
+          <w:color w:val="808080"/>
+          <w:sz w:val="28"/>
+          <w:szCs w:val="28"/>
+        </w:rPr>
+        <w:t>),</w:t>
+      </w:r>
+    </w:p>
+    <w:p>
+      <w:pPr>
+        <w:autoSpaceDE w:val="0"/>
+        <w:autoSpaceDN w:val="0"/>
+        <w:adjustRightInd w:val="0"/>
+        <w:spacing w:after="0" w:line="240" w:lineRule="auto"/>
+        <w:rPr>
+          <w:rFonts w:ascii="Consolas" w:hAnsi="Consolas" w:cs="Consolas"/>
+          <w:color w:val="0000FF"/>
+          <w:sz w:val="28"/>
+          <w:szCs w:val="28"/>
+          <w:lang w:val="en-US"/>
+        </w:rPr>
+      </w:pPr>
+      <w:r>
+        <w:rPr>
+          <w:rFonts w:ascii="Consolas" w:hAnsi="Consolas" w:cs="Consolas"/>
+          <w:color w:val="008080"/>
+          <w:sz w:val="28"/>
+          <w:szCs w:val="28"/>
+          <w:lang w:val="en-US"/>
+        </w:rPr>
+        <w:t>@</w:t>
+      </w:r>
+      <w:proofErr w:type="spellStart"/>
+      <w:r>
+        <w:rPr>
+          <w:rFonts w:ascii="Consolas" w:hAnsi="Consolas" w:cs="Consolas"/>
+          <w:color w:val="008080"/>
+          <w:sz w:val="28"/>
+          <w:szCs w:val="28"/>
+          <w:lang w:val="en-US"/>
+        </w:rPr>
+        <w:t>fecha_alta</w:t>
+      </w:r>
+      <w:proofErr w:type="spellEnd"/>
+      <w:r>
+        <w:rPr>
+          <w:rFonts w:ascii="Consolas" w:hAnsi="Consolas" w:cs="Consolas"/>
+          <w:color w:val="0000FF"/>
+          <w:sz w:val="28"/>
+          <w:szCs w:val="28"/>
+          <w:lang w:val="en-US"/>
+        </w:rPr>
+        <w:t xml:space="preserve"> </w:t>
+      </w:r>
+      <w:proofErr w:type="spellStart"/>
+      <w:r>
+        <w:rPr>
+          <w:rFonts w:ascii="Consolas" w:hAnsi="Consolas" w:cs="Consolas"/>
+          <w:color w:val="0000FF"/>
+          <w:sz w:val="28"/>
+          <w:szCs w:val="28"/>
+          <w:lang w:val="en-US"/>
+        </w:rPr>
+        <w:t>datetime</w:t>
+      </w:r>
+      <w:proofErr w:type="spellEnd"/>
+      <w:r>
+        <w:rPr>
+          <w:rFonts w:ascii="Consolas" w:hAnsi="Consolas" w:cs="Consolas"/>
+          <w:color w:val="808080"/>
+          <w:sz w:val="28"/>
+          <w:szCs w:val="28"/>
+          <w:lang w:val="en-US"/>
+        </w:rPr>
+        <w:t>,</w:t>
+      </w:r>
+      <w:r>
+        <w:rPr>
+          <w:rFonts w:ascii="Consolas" w:hAnsi="Consolas" w:cs="Consolas"/>
+          <w:color w:val="008080"/>
+          <w:sz w:val="28"/>
+          <w:szCs w:val="28"/>
+          <w:lang w:val="en-US"/>
+        </w:rPr>
+        <w:t>@</w:t>
+      </w:r>
+      <w:proofErr w:type="spellStart"/>
+      <w:r>
+        <w:rPr>
+          <w:rFonts w:ascii="Consolas" w:hAnsi="Consolas" w:cs="Consolas"/>
+          <w:color w:val="008080"/>
+          <w:sz w:val="28"/>
+          <w:szCs w:val="28"/>
+          <w:lang w:val="en-US"/>
+        </w:rPr>
+        <w:t>fecha_vencimiento</w:t>
+      </w:r>
+      <w:proofErr w:type="spellEnd"/>
+      <w:r>
+        <w:rPr>
+          <w:rFonts w:ascii="Consolas" w:hAnsi="Consolas" w:cs="Consolas"/>
+          <w:color w:val="0000FF"/>
+          <w:sz w:val="28"/>
+          <w:szCs w:val="28"/>
+          <w:lang w:val="en-US"/>
+        </w:rPr>
+        <w:t xml:space="preserve"> </w:t>
+      </w:r>
+      <w:proofErr w:type="spellStart"/>
+      <w:r>
+        <w:rPr>
+          <w:rFonts w:ascii="Consolas" w:hAnsi="Consolas" w:cs="Consolas"/>
+          <w:color w:val="0000FF"/>
+          <w:sz w:val="28"/>
+          <w:szCs w:val="28"/>
+          <w:lang w:val="en-US"/>
+        </w:rPr>
+        <w:t>datetime</w:t>
+      </w:r>
+      <w:proofErr w:type="spellEnd"/>
+      <w:r>
+        <w:rPr>
+          <w:rFonts w:ascii="Consolas" w:hAnsi="Consolas" w:cs="Consolas"/>
+          <w:color w:val="808080"/>
+          <w:sz w:val="28"/>
+          <w:szCs w:val="28"/>
+          <w:lang w:val="en-US"/>
+        </w:rPr>
+        <w:t>,</w:t>
+      </w:r>
+    </w:p>
+    <w:p>
+      <w:pPr>
+        <w:autoSpaceDE w:val="0"/>
+        <w:autoSpaceDN w:val="0"/>
+        <w:adjustRightInd w:val="0"/>
+        <w:spacing w:after="0" w:line="240" w:lineRule="auto"/>
+        <w:rPr>
+          <w:rFonts w:ascii="Consolas" w:hAnsi="Consolas" w:cs="Consolas"/>
+          <w:color w:val="0000FF"/>
+          <w:sz w:val="28"/>
+          <w:szCs w:val="28"/>
+        </w:rPr>
+      </w:pPr>
+      <w:r>
+        <w:rPr>
+          <w:rFonts w:ascii="Consolas" w:hAnsi="Consolas" w:cs="Consolas"/>
+          <w:color w:val="008080"/>
+          <w:sz w:val="28"/>
+          <w:szCs w:val="28"/>
+        </w:rPr>
+        <w:t>@</w:t>
+      </w:r>
+      <w:proofErr w:type="gramStart"/>
+      <w:r>
+        <w:rPr>
+          <w:rFonts w:ascii="Consolas" w:hAnsi="Consolas" w:cs="Consolas"/>
+          <w:color w:val="008080"/>
+          <w:sz w:val="28"/>
+          <w:szCs w:val="28"/>
+        </w:rPr>
+        <w:t>total</w:t>
+      </w:r>
+      <w:proofErr w:type="gramEnd"/>
+      <w:r>
+        <w:rPr>
+          <w:rFonts w:ascii="Consolas" w:hAnsi="Consolas" w:cs="Consolas"/>
+          <w:color w:val="0000FF"/>
+          <w:sz w:val="28"/>
+          <w:szCs w:val="28"/>
+        </w:rPr>
+        <w:t xml:space="preserve"> decimal</w:t>
+      </w:r>
+      <w:r>
+        <w:rPr>
+          <w:rFonts w:ascii="Consolas" w:hAnsi="Consolas" w:cs="Consolas"/>
+          <w:color w:val="808080"/>
+          <w:sz w:val="28"/>
+          <w:szCs w:val="28"/>
+        </w:rPr>
+        <w:t>(</w:t>
+      </w:r>
+      <w:r>
+        <w:rPr>
+          <w:rFonts w:ascii="Consolas" w:hAnsi="Consolas" w:cs="Consolas"/>
+          <w:color w:val="0000FF"/>
+          <w:sz w:val="28"/>
+          <w:szCs w:val="28"/>
+        </w:rPr>
+        <w:t>18</w:t>
+      </w:r>
+      <w:r>
+        <w:rPr>
+          <w:rFonts w:ascii="Consolas" w:hAnsi="Consolas" w:cs="Consolas"/>
+          <w:color w:val="808080"/>
+          <w:sz w:val="28"/>
+          <w:szCs w:val="28"/>
+        </w:rPr>
+        <w:t>,</w:t>
+      </w:r>
+      <w:r>
+        <w:rPr>
+          <w:rFonts w:ascii="Consolas" w:hAnsi="Consolas" w:cs="Consolas"/>
+          <w:color w:val="0000FF"/>
+          <w:sz w:val="28"/>
+          <w:szCs w:val="28"/>
+        </w:rPr>
+        <w:t>2</w:t>
+      </w:r>
+      <w:r>
+        <w:rPr>
+          <w:rFonts w:ascii="Consolas" w:hAnsi="Consolas" w:cs="Consolas"/>
+          <w:color w:val="808080"/>
+          <w:sz w:val="28"/>
+          <w:szCs w:val="28"/>
+        </w:rPr>
+        <w:t>))</w:t>
+      </w:r>
+    </w:p>
+    <w:p>
+      <w:pPr>
+        <w:autoSpaceDE w:val="0"/>
+        <w:autoSpaceDN w:val="0"/>
+        <w:adjustRightInd w:val="0"/>
+        <w:spacing w:after="0" w:line="240" w:lineRule="auto"/>
+        <w:rPr>
+          <w:rFonts w:ascii="Consolas" w:hAnsi="Consolas" w:cs="Consolas"/>
+          <w:color w:val="0000FF"/>
+          <w:sz w:val="28"/>
+          <w:szCs w:val="28"/>
+        </w:rPr>
+      </w:pPr>
+      <w:proofErr w:type="gramStart"/>
+      <w:r>
+        <w:rPr>
+          <w:rFonts w:ascii="Consolas" w:hAnsi="Consolas" w:cs="Consolas"/>
+          <w:color w:val="0000FF"/>
+          <w:sz w:val="28"/>
+          <w:szCs w:val="28"/>
+        </w:rPr>
+        <w:t>as</w:t>
+      </w:r>
+      <w:proofErr w:type="gramEnd"/>
+    </w:p>
+    <w:p>
+      <w:pPr>
+        <w:autoSpaceDE w:val="0"/>
+        <w:autoSpaceDN w:val="0"/>
+        <w:adjustRightInd w:val="0"/>
+        <w:spacing w:after="0" w:line="240" w:lineRule="auto"/>
+        <w:rPr>
+          <w:rFonts w:ascii="Consolas" w:hAnsi="Consolas" w:cs="Consolas"/>
+          <w:color w:val="0000FF"/>
+          <w:sz w:val="28"/>
+          <w:szCs w:val="28"/>
+        </w:rPr>
+      </w:pPr>
+      <w:proofErr w:type="spellStart"/>
+      <w:proofErr w:type="gramStart"/>
+      <w:r>
+        <w:rPr>
+          <w:rFonts w:ascii="Consolas" w:hAnsi="Consolas" w:cs="Consolas"/>
+          <w:color w:val="0000FF"/>
+          <w:sz w:val="28"/>
+          <w:szCs w:val="28"/>
+        </w:rPr>
+        <w:t>begin</w:t>
+      </w:r>
+      <w:proofErr w:type="spellEnd"/>
+      <w:proofErr w:type="gramEnd"/>
+    </w:p>
+    <w:p>
+      <w:pPr>
+        <w:autoSpaceDE w:val="0"/>
+        <w:autoSpaceDN w:val="0"/>
+        <w:adjustRightInd w:val="0"/>
+        <w:spacing w:after="0" w:line="240" w:lineRule="auto"/>
+        <w:rPr>
+          <w:rFonts w:ascii="Consolas" w:hAnsi="Consolas" w:cs="Consolas"/>
+          <w:color w:val="0000FF"/>
+          <w:sz w:val="28"/>
+          <w:szCs w:val="28"/>
+        </w:rPr>
+      </w:pPr>
+      <w:r>
+        <w:rPr>
+          <w:rFonts w:ascii="Consolas" w:hAnsi="Consolas" w:cs="Consolas"/>
+          <w:color w:val="0000FF"/>
+          <w:sz w:val="28"/>
+          <w:szCs w:val="28"/>
+        </w:rPr>
+        <w:tab/>
+      </w:r>
+      <w:proofErr w:type="spellStart"/>
+      <w:proofErr w:type="gramStart"/>
+      <w:r>
+        <w:rPr>
+          <w:rFonts w:ascii="Consolas" w:hAnsi="Consolas" w:cs="Consolas"/>
+          <w:color w:val="0000FF"/>
+          <w:sz w:val="28"/>
+          <w:szCs w:val="28"/>
+        </w:rPr>
+        <w:t>insert</w:t>
+      </w:r>
+      <w:proofErr w:type="spellEnd"/>
+      <w:proofErr w:type="gramEnd"/>
+      <w:r>
+        <w:rPr>
+          <w:rFonts w:ascii="Consolas" w:hAnsi="Consolas" w:cs="Consolas"/>
+          <w:color w:val="0000FF"/>
+          <w:sz w:val="28"/>
+          <w:szCs w:val="28"/>
+        </w:rPr>
+        <w:t xml:space="preserve"> </w:t>
+      </w:r>
+      <w:proofErr w:type="spellStart"/>
+      <w:r>
+        <w:rPr>
+          <w:rFonts w:ascii="Consolas" w:hAnsi="Consolas" w:cs="Consolas"/>
+          <w:color w:val="0000FF"/>
+          <w:sz w:val="28"/>
+          <w:szCs w:val="28"/>
+        </w:rPr>
+        <w:t>into</w:t>
+      </w:r>
+      <w:proofErr w:type="spellEnd"/>
+      <w:r>
+        <w:rPr>
+          <w:rFonts w:ascii="Consolas" w:hAnsi="Consolas" w:cs="Consolas"/>
+          <w:color w:val="0000FF"/>
+          <w:sz w:val="28"/>
+          <w:szCs w:val="28"/>
+        </w:rPr>
+        <w:t xml:space="preserve"> </w:t>
+      </w:r>
+      <w:proofErr w:type="spellStart"/>
+      <w:r>
+        <w:rPr>
+          <w:rFonts w:ascii="Consolas" w:hAnsi="Consolas" w:cs="Consolas"/>
+          <w:color w:val="008080"/>
+          <w:sz w:val="28"/>
+          <w:szCs w:val="28"/>
+        </w:rPr>
+        <w:t>pero_compila</w:t>
+      </w:r>
+      <w:r>
+        <w:rPr>
+          <w:rFonts w:ascii="Consolas" w:hAnsi="Consolas" w:cs="Consolas"/>
+          <w:color w:val="808080"/>
+          <w:sz w:val="28"/>
+          <w:szCs w:val="28"/>
+        </w:rPr>
+        <w:t>.</w:t>
+      </w:r>
+      <w:r>
+        <w:rPr>
+          <w:rFonts w:ascii="Consolas" w:hAnsi="Consolas" w:cs="Consolas"/>
+          <w:color w:val="008080"/>
+          <w:sz w:val="28"/>
+          <w:szCs w:val="28"/>
+        </w:rPr>
+        <w:t>Factura</w:t>
+      </w:r>
+      <w:proofErr w:type="spellEnd"/>
+      <w:r>
+        <w:rPr>
+          <w:rFonts w:ascii="Consolas" w:hAnsi="Consolas" w:cs="Consolas"/>
+          <w:color w:val="0000FF"/>
+          <w:sz w:val="28"/>
+          <w:szCs w:val="28"/>
+        </w:rPr>
+        <w:t xml:space="preserve"> </w:t>
+      </w:r>
+      <w:r>
+        <w:rPr>
+          <w:rFonts w:ascii="Consolas" w:hAnsi="Consolas" w:cs="Consolas"/>
+          <w:color w:val="808080"/>
+          <w:sz w:val="28"/>
+          <w:szCs w:val="28"/>
+        </w:rPr>
+        <w:t>(</w:t>
+      </w:r>
+      <w:r>
+        <w:rPr>
+          <w:rFonts w:ascii="Consolas" w:hAnsi="Consolas" w:cs="Consolas"/>
+          <w:color w:val="008080"/>
+          <w:sz w:val="28"/>
+          <w:szCs w:val="28"/>
+        </w:rPr>
+        <w:t>[</w:t>
+      </w:r>
+      <w:proofErr w:type="spellStart"/>
+      <w:r>
+        <w:rPr>
+          <w:rFonts w:ascii="Consolas" w:hAnsi="Consolas" w:cs="Consolas"/>
+          <w:color w:val="008080"/>
+          <w:sz w:val="28"/>
+          <w:szCs w:val="28"/>
+        </w:rPr>
+        <w:t>factura_empresa</w:t>
+      </w:r>
+      <w:proofErr w:type="spellEnd"/>
+      <w:r>
+        <w:rPr>
+          <w:rFonts w:ascii="Consolas" w:hAnsi="Consolas" w:cs="Consolas"/>
+          <w:color w:val="008080"/>
+          <w:sz w:val="28"/>
+          <w:szCs w:val="28"/>
+        </w:rPr>
+        <w:t>]</w:t>
+      </w:r>
+      <w:r>
+        <w:rPr>
+          <w:rFonts w:ascii="Consolas" w:hAnsi="Consolas" w:cs="Consolas"/>
+          <w:color w:val="808080"/>
+          <w:sz w:val="28"/>
+          <w:szCs w:val="28"/>
+        </w:rPr>
+        <w:t>,</w:t>
+      </w:r>
+      <w:r>
+        <w:rPr>
+          <w:rFonts w:ascii="Consolas" w:hAnsi="Consolas" w:cs="Consolas"/>
+          <w:color w:val="008080"/>
+          <w:sz w:val="28"/>
+          <w:szCs w:val="28"/>
+        </w:rPr>
+        <w:t>[</w:t>
+      </w:r>
+      <w:proofErr w:type="spellStart"/>
+      <w:r>
+        <w:rPr>
+          <w:rFonts w:ascii="Consolas" w:hAnsi="Consolas" w:cs="Consolas"/>
+          <w:color w:val="008080"/>
+          <w:sz w:val="28"/>
+          <w:szCs w:val="28"/>
+        </w:rPr>
+        <w:t>factura_cod_factura</w:t>
+      </w:r>
+      <w:proofErr w:type="spellEnd"/>
+      <w:r>
+        <w:rPr>
+          <w:rFonts w:ascii="Consolas" w:hAnsi="Consolas" w:cs="Consolas"/>
+          <w:color w:val="008080"/>
+          <w:sz w:val="28"/>
+          <w:szCs w:val="28"/>
+        </w:rPr>
+        <w:t>]</w:t>
+      </w:r>
+    </w:p>
+    <w:p>
+      <w:pPr>
+        <w:autoSpaceDE w:val="0"/>
+        <w:autoSpaceDN w:val="0"/>
+        <w:adjustRightInd w:val="0"/>
+        <w:spacing w:after="0" w:line="240" w:lineRule="auto"/>
+        <w:rPr>
+          <w:rFonts w:ascii="Consolas" w:hAnsi="Consolas" w:cs="Consolas"/>
+          <w:color w:val="0000FF"/>
+          <w:sz w:val="28"/>
+          <w:szCs w:val="28"/>
+        </w:rPr>
+      </w:pPr>
+      <w:r>
+        <w:rPr>
+          <w:rFonts w:ascii="Consolas" w:hAnsi="Consolas" w:cs="Consolas"/>
+          <w:color w:val="0000FF"/>
+          <w:sz w:val="28"/>
+          <w:szCs w:val="28"/>
+        </w:rPr>
+        <w:lastRenderedPageBreak/>
+        <w:tab/>
+      </w:r>
+      <w:proofErr w:type="gramStart"/>
+      <w:r>
+        <w:rPr>
+          <w:rFonts w:ascii="Consolas" w:hAnsi="Consolas" w:cs="Consolas"/>
+          <w:color w:val="808080"/>
+          <w:sz w:val="28"/>
+          <w:szCs w:val="28"/>
+        </w:rPr>
+        <w:t>,</w:t>
+      </w:r>
+      <w:r>
+        <w:rPr>
+          <w:rFonts w:ascii="Consolas" w:hAnsi="Consolas" w:cs="Consolas"/>
+          <w:color w:val="008080"/>
+          <w:sz w:val="28"/>
+          <w:szCs w:val="28"/>
+        </w:rPr>
+        <w:t>[</w:t>
+      </w:r>
+      <w:proofErr w:type="spellStart"/>
+      <w:proofErr w:type="gramEnd"/>
+      <w:r>
+        <w:rPr>
+          <w:rFonts w:ascii="Consolas" w:hAnsi="Consolas" w:cs="Consolas"/>
+          <w:color w:val="008080"/>
+          <w:sz w:val="28"/>
+          <w:szCs w:val="28"/>
+        </w:rPr>
+        <w:t>factura_cliente_dni</w:t>
+      </w:r>
+      <w:proofErr w:type="spellEnd"/>
+      <w:r>
+        <w:rPr>
+          <w:rFonts w:ascii="Consolas" w:hAnsi="Consolas" w:cs="Consolas"/>
+          <w:color w:val="008080"/>
+          <w:sz w:val="28"/>
+          <w:szCs w:val="28"/>
+        </w:rPr>
+        <w:t>]</w:t>
+      </w:r>
+      <w:r>
+        <w:rPr>
+          <w:rFonts w:ascii="Consolas" w:hAnsi="Consolas" w:cs="Consolas"/>
+          <w:color w:val="808080"/>
+          <w:sz w:val="28"/>
+          <w:szCs w:val="28"/>
+        </w:rPr>
+        <w:t>,</w:t>
+      </w:r>
+      <w:r>
+        <w:rPr>
+          <w:rFonts w:ascii="Consolas" w:hAnsi="Consolas" w:cs="Consolas"/>
+          <w:color w:val="008080"/>
+          <w:sz w:val="28"/>
+          <w:szCs w:val="28"/>
+        </w:rPr>
+        <w:t>[</w:t>
+      </w:r>
+      <w:proofErr w:type="spellStart"/>
+      <w:r>
+        <w:rPr>
+          <w:rFonts w:ascii="Consolas" w:hAnsi="Consolas" w:cs="Consolas"/>
+          <w:color w:val="008080"/>
+          <w:sz w:val="28"/>
+          <w:szCs w:val="28"/>
+        </w:rPr>
+        <w:t>factura_cliente_mail</w:t>
+      </w:r>
+      <w:proofErr w:type="spellEnd"/>
+      <w:r>
+        <w:rPr>
+          <w:rFonts w:ascii="Consolas" w:hAnsi="Consolas" w:cs="Consolas"/>
+          <w:color w:val="008080"/>
+          <w:sz w:val="28"/>
+          <w:szCs w:val="28"/>
+        </w:rPr>
+        <w:t>]</w:t>
+      </w:r>
+      <w:r>
+        <w:rPr>
+          <w:rFonts w:ascii="Consolas" w:hAnsi="Consolas" w:cs="Consolas"/>
+          <w:color w:val="808080"/>
+          <w:sz w:val="28"/>
+          <w:szCs w:val="28"/>
+        </w:rPr>
+        <w:t>,</w:t>
+      </w:r>
+    </w:p>
+    <w:p>
+      <w:pPr>
+        <w:autoSpaceDE w:val="0"/>
+        <w:autoSpaceDN w:val="0"/>
+        <w:adjustRightInd w:val="0"/>
+        <w:spacing w:after="0" w:line="240" w:lineRule="auto"/>
+        <w:rPr>
+          <w:rFonts w:ascii="Consolas" w:hAnsi="Consolas" w:cs="Consolas"/>
+          <w:color w:val="0000FF"/>
+          <w:sz w:val="28"/>
+          <w:szCs w:val="28"/>
+        </w:rPr>
+      </w:pPr>
+      <w:r>
+        <w:rPr>
+          <w:rFonts w:ascii="Consolas" w:hAnsi="Consolas" w:cs="Consolas"/>
+          <w:color w:val="0000FF"/>
+          <w:sz w:val="28"/>
+          <w:szCs w:val="28"/>
+        </w:rPr>
+        <w:tab/>
+      </w:r>
+      <w:r>
+        <w:rPr>
+          <w:rFonts w:ascii="Consolas" w:hAnsi="Consolas" w:cs="Consolas"/>
+          <w:color w:val="008080"/>
+          <w:sz w:val="28"/>
+          <w:szCs w:val="28"/>
+        </w:rPr>
+        <w:t>[factura_fecha_alta]</w:t>
+      </w:r>
+      <w:proofErr w:type="gramStart"/>
+      <w:r>
+        <w:rPr>
+          <w:rFonts w:ascii="Consolas" w:hAnsi="Consolas" w:cs="Consolas"/>
+          <w:color w:val="808080"/>
+          <w:sz w:val="28"/>
+          <w:szCs w:val="28"/>
+        </w:rPr>
+        <w:t>,</w:t>
+      </w:r>
+      <w:r>
+        <w:rPr>
+          <w:rFonts w:ascii="Consolas" w:hAnsi="Consolas" w:cs="Consolas"/>
+          <w:color w:val="008080"/>
+          <w:sz w:val="28"/>
+          <w:szCs w:val="28"/>
+        </w:rPr>
+        <w:t>[</w:t>
+      </w:r>
+      <w:proofErr w:type="gramEnd"/>
+      <w:r>
+        <w:rPr>
+          <w:rFonts w:ascii="Consolas" w:hAnsi="Consolas" w:cs="Consolas"/>
+          <w:color w:val="008080"/>
+          <w:sz w:val="28"/>
+          <w:szCs w:val="28"/>
+        </w:rPr>
+        <w:t>factura_fecha_vencimiento]</w:t>
+      </w:r>
+      <w:r>
+        <w:rPr>
+          <w:rFonts w:ascii="Consolas" w:hAnsi="Consolas" w:cs="Consolas"/>
+          <w:color w:val="808080"/>
+          <w:sz w:val="28"/>
+          <w:szCs w:val="28"/>
+        </w:rPr>
+        <w:t>,</w:t>
+      </w:r>
+      <w:r>
+        <w:rPr>
+          <w:rFonts w:ascii="Consolas" w:hAnsi="Consolas" w:cs="Consolas"/>
+          <w:color w:val="008080"/>
+          <w:sz w:val="28"/>
+          <w:szCs w:val="28"/>
+        </w:rPr>
+        <w:t>[factura_total]</w:t>
+      </w:r>
+      <w:r>
+        <w:rPr>
+          <w:rFonts w:ascii="Consolas" w:hAnsi="Consolas" w:cs="Consolas"/>
+          <w:color w:val="808080"/>
+          <w:sz w:val="28"/>
+          <w:szCs w:val="28"/>
+        </w:rPr>
+        <w:t>)</w:t>
+      </w:r>
+    </w:p>
+    <w:p>
+      <w:pPr>
+        <w:autoSpaceDE w:val="0"/>
+        <w:autoSpaceDN w:val="0"/>
+        <w:adjustRightInd w:val="0"/>
+        <w:spacing w:after="0" w:line="240" w:lineRule="auto"/>
+        <w:rPr>
+          <w:rFonts w:ascii="Consolas" w:hAnsi="Consolas" w:cs="Consolas"/>
+          <w:color w:val="0000FF"/>
+          <w:sz w:val="28"/>
+          <w:szCs w:val="28"/>
+        </w:rPr>
+      </w:pPr>
+      <w:r>
+        <w:rPr>
+          <w:rFonts w:ascii="Consolas" w:hAnsi="Consolas" w:cs="Consolas"/>
+          <w:color w:val="0000FF"/>
+          <w:sz w:val="28"/>
+          <w:szCs w:val="28"/>
+        </w:rPr>
+        <w:tab/>
+      </w:r>
+      <w:proofErr w:type="spellStart"/>
+      <w:proofErr w:type="gramStart"/>
+      <w:r>
+        <w:rPr>
+          <w:rFonts w:ascii="Consolas" w:hAnsi="Consolas" w:cs="Consolas"/>
+          <w:color w:val="0000FF"/>
+          <w:sz w:val="28"/>
+          <w:szCs w:val="28"/>
+        </w:rPr>
+        <w:t>values</w:t>
+      </w:r>
+      <w:proofErr w:type="spellEnd"/>
+      <w:proofErr w:type="gramEnd"/>
+      <w:r>
+        <w:rPr>
+          <w:rFonts w:ascii="Consolas" w:hAnsi="Consolas" w:cs="Consolas"/>
+          <w:color w:val="808080"/>
+          <w:sz w:val="28"/>
+          <w:szCs w:val="28"/>
+        </w:rPr>
+        <w:t>(</w:t>
+      </w:r>
+      <w:r>
+        <w:rPr>
+          <w:rFonts w:ascii="Consolas" w:hAnsi="Consolas" w:cs="Consolas"/>
+          <w:color w:val="008080"/>
+          <w:sz w:val="28"/>
+          <w:szCs w:val="28"/>
+        </w:rPr>
+        <w:t>@</w:t>
+      </w:r>
+      <w:proofErr w:type="spellStart"/>
+      <w:r>
+        <w:rPr>
+          <w:rFonts w:ascii="Consolas" w:hAnsi="Consolas" w:cs="Consolas"/>
+          <w:color w:val="008080"/>
+          <w:sz w:val="28"/>
+          <w:szCs w:val="28"/>
+        </w:rPr>
+        <w:t>empresaId</w:t>
+      </w:r>
+      <w:proofErr w:type="spellEnd"/>
+      <w:r>
+        <w:rPr>
+          <w:rFonts w:ascii="Consolas" w:hAnsi="Consolas" w:cs="Consolas"/>
+          <w:color w:val="808080"/>
+          <w:sz w:val="28"/>
+          <w:szCs w:val="28"/>
+        </w:rPr>
+        <w:t>,</w:t>
+      </w:r>
+      <w:r>
+        <w:rPr>
+          <w:rFonts w:ascii="Consolas" w:hAnsi="Consolas" w:cs="Consolas"/>
+          <w:color w:val="008080"/>
+          <w:sz w:val="28"/>
+          <w:szCs w:val="28"/>
+        </w:rPr>
+        <w:t>@cod_factura</w:t>
+      </w:r>
+      <w:r>
+        <w:rPr>
+          <w:rFonts w:ascii="Consolas" w:hAnsi="Consolas" w:cs="Consolas"/>
+          <w:color w:val="808080"/>
+          <w:sz w:val="28"/>
+          <w:szCs w:val="28"/>
+        </w:rPr>
+        <w:t>,</w:t>
+      </w:r>
+      <w:r>
+        <w:rPr>
+          <w:rFonts w:ascii="Consolas" w:hAnsi="Consolas" w:cs="Consolas"/>
+          <w:color w:val="008080"/>
+          <w:sz w:val="28"/>
+          <w:szCs w:val="28"/>
+        </w:rPr>
+        <w:t>@cliente_</w:t>
+      </w:r>
+      <w:proofErr w:type="spellStart"/>
+      <w:r>
+        <w:rPr>
+          <w:rFonts w:ascii="Consolas" w:hAnsi="Consolas" w:cs="Consolas"/>
+          <w:color w:val="008080"/>
+          <w:sz w:val="28"/>
+          <w:szCs w:val="28"/>
+        </w:rPr>
+        <w:t>dni</w:t>
+      </w:r>
+      <w:proofErr w:type="spellEnd"/>
+      <w:r>
+        <w:rPr>
+          <w:rFonts w:ascii="Consolas" w:hAnsi="Consolas" w:cs="Consolas"/>
+          <w:color w:val="808080"/>
+          <w:sz w:val="28"/>
+          <w:szCs w:val="28"/>
+        </w:rPr>
+        <w:t>,</w:t>
+      </w:r>
+      <w:r>
+        <w:rPr>
+          <w:rFonts w:ascii="Consolas" w:hAnsi="Consolas" w:cs="Consolas"/>
+          <w:color w:val="008080"/>
+          <w:sz w:val="28"/>
+          <w:szCs w:val="28"/>
+        </w:rPr>
+        <w:t>@</w:t>
+      </w:r>
+      <w:proofErr w:type="spellStart"/>
+      <w:r>
+        <w:rPr>
+          <w:rFonts w:ascii="Consolas" w:hAnsi="Consolas" w:cs="Consolas"/>
+          <w:color w:val="008080"/>
+          <w:sz w:val="28"/>
+          <w:szCs w:val="28"/>
+        </w:rPr>
+        <w:t>cliente_mail</w:t>
+      </w:r>
+      <w:proofErr w:type="spellEnd"/>
+      <w:r>
+        <w:rPr>
+          <w:rFonts w:ascii="Consolas" w:hAnsi="Consolas" w:cs="Consolas"/>
+          <w:color w:val="808080"/>
+          <w:sz w:val="28"/>
+          <w:szCs w:val="28"/>
+        </w:rPr>
+        <w:t>,</w:t>
+      </w:r>
+    </w:p>
+    <w:p>
+      <w:pPr>
+        <w:autoSpaceDE w:val="0"/>
+        <w:autoSpaceDN w:val="0"/>
+        <w:adjustRightInd w:val="0"/>
+        <w:spacing w:after="0" w:line="240" w:lineRule="auto"/>
+        <w:rPr>
+          <w:rFonts w:ascii="Consolas" w:hAnsi="Consolas" w:cs="Consolas"/>
+          <w:color w:val="0000FF"/>
+          <w:sz w:val="28"/>
+          <w:szCs w:val="28"/>
+        </w:rPr>
+      </w:pPr>
+      <w:r>
+        <w:rPr>
+          <w:rFonts w:ascii="Consolas" w:hAnsi="Consolas" w:cs="Consolas"/>
+          <w:color w:val="0000FF"/>
+          <w:sz w:val="28"/>
+          <w:szCs w:val="28"/>
+        </w:rPr>
+        <w:tab/>
+      </w:r>
+      <w:r>
+        <w:rPr>
+          <w:rFonts w:ascii="Consolas" w:hAnsi="Consolas" w:cs="Consolas"/>
+          <w:color w:val="008080"/>
+          <w:sz w:val="28"/>
+          <w:szCs w:val="28"/>
+        </w:rPr>
+        <w:t>@</w:t>
+      </w:r>
+      <w:proofErr w:type="spellStart"/>
+      <w:r>
+        <w:rPr>
+          <w:rFonts w:ascii="Consolas" w:hAnsi="Consolas" w:cs="Consolas"/>
+          <w:color w:val="008080"/>
+          <w:sz w:val="28"/>
+          <w:szCs w:val="28"/>
+        </w:rPr>
+        <w:t>fecha_alta</w:t>
+      </w:r>
+      <w:proofErr w:type="gramStart"/>
+      <w:r>
+        <w:rPr>
+          <w:rFonts w:ascii="Consolas" w:hAnsi="Consolas" w:cs="Consolas"/>
+          <w:color w:val="808080"/>
+          <w:sz w:val="28"/>
+          <w:szCs w:val="28"/>
+        </w:rPr>
+        <w:t>,</w:t>
+      </w:r>
+      <w:r>
+        <w:rPr>
+          <w:rFonts w:ascii="Consolas" w:hAnsi="Consolas" w:cs="Consolas"/>
+          <w:color w:val="008080"/>
+          <w:sz w:val="28"/>
+          <w:szCs w:val="28"/>
+        </w:rPr>
+        <w:t>@fecha</w:t>
+      </w:r>
+      <w:proofErr w:type="gramEnd"/>
+      <w:r>
+        <w:rPr>
+          <w:rFonts w:ascii="Consolas" w:hAnsi="Consolas" w:cs="Consolas"/>
+          <w:color w:val="008080"/>
+          <w:sz w:val="28"/>
+          <w:szCs w:val="28"/>
+        </w:rPr>
+        <w:t>_vencimiento</w:t>
+      </w:r>
+      <w:r>
+        <w:rPr>
+          <w:rFonts w:ascii="Consolas" w:hAnsi="Consolas" w:cs="Consolas"/>
+          <w:color w:val="808080"/>
+          <w:sz w:val="28"/>
+          <w:szCs w:val="28"/>
+        </w:rPr>
+        <w:t>,</w:t>
+      </w:r>
+      <w:r>
+        <w:rPr>
+          <w:rFonts w:ascii="Consolas" w:hAnsi="Consolas" w:cs="Consolas"/>
+          <w:color w:val="008080"/>
+          <w:sz w:val="28"/>
+          <w:szCs w:val="28"/>
+        </w:rPr>
+        <w:t>@total</w:t>
+      </w:r>
+      <w:proofErr w:type="spellEnd"/>
+      <w:r>
+        <w:rPr>
+          <w:rFonts w:ascii="Consolas" w:hAnsi="Consolas" w:cs="Consolas"/>
+          <w:color w:val="808080"/>
+          <w:sz w:val="28"/>
+          <w:szCs w:val="28"/>
+        </w:rPr>
+        <w:t>)</w:t>
+      </w:r>
+    </w:p>
+    <w:p>
+      <w:pPr>
+        <w:autoSpaceDE w:val="0"/>
+        <w:autoSpaceDN w:val="0"/>
+        <w:adjustRightInd w:val="0"/>
+        <w:spacing w:after="0" w:line="240" w:lineRule="auto"/>
+        <w:rPr>
+          <w:rFonts w:ascii="Consolas" w:hAnsi="Consolas" w:cs="Consolas"/>
+          <w:color w:val="0000FF"/>
+          <w:sz w:val="28"/>
+          <w:szCs w:val="28"/>
+        </w:rPr>
+      </w:pPr>
+      <w:proofErr w:type="spellStart"/>
+      <w:proofErr w:type="gramStart"/>
+      <w:r>
+        <w:rPr>
+          <w:rFonts w:ascii="Consolas" w:hAnsi="Consolas" w:cs="Consolas"/>
+          <w:color w:val="0000FF"/>
+          <w:sz w:val="28"/>
+          <w:szCs w:val="28"/>
+        </w:rPr>
+        <w:t>end</w:t>
+      </w:r>
+      <w:proofErr w:type="spellEnd"/>
+      <w:proofErr w:type="gramEnd"/>
+    </w:p>
+    <w:p/>
     <w:sectPr>
       <w:pgSz w:w="11906" w:h="16838"/>
       <w:pgMar w:top="1417" w:right="1701" w:bottom="1417" w:left="1701" w:header="708" w:footer="708" w:gutter="0"/>

</xml_diff>

<commit_message>
listo alta factura, solo falta baja y modif
</commit_message>
<xml_diff>
--- a/ESTRATEGIA GRUPO PERO_COMPILA.docx
+++ b/ESTRATEGIA GRUPO PERO_COMPILA.docx
@@ -191,13 +191,7 @@
         <w:t xml:space="preserve"> no habíamos contemplado que</w:t>
       </w:r>
       <w:r>
-        <w:t>: “Bajo ninguna c</w:t>
-      </w:r>
-      <w:r>
-        <w:t>ircunstancia puede haber más de una sucursal por código postal existente.</w:t>
-      </w:r>
-      <w:r>
-        <w:t>”, por ende, decidimos agregar como UNIQUE el código postal.</w:t>
+        <w:t>: “Bajo ninguna circunstancia puede haber más de una sucursal por código postal existente.”, por ende, decidimos agregar como UNIQUE el código postal.</w:t>
       </w:r>
     </w:p>
     <w:p>
@@ -246,9 +240,9 @@
           <w:color w:val="0000FF"/>
           <w:sz w:val="28"/>
           <w:szCs w:val="28"/>
-        </w:rPr>
-      </w:pPr>
-      <w:proofErr w:type="spellStart"/>
+          <w:lang w:val="en-US"/>
+        </w:rPr>
+      </w:pPr>
       <w:proofErr w:type="gramStart"/>
       <w:r>
         <w:rPr>
@@ -256,10 +250,10 @@
           <w:color w:val="0000FF"/>
           <w:sz w:val="28"/>
           <w:szCs w:val="28"/>
+          <w:lang w:val="en-US"/>
         </w:rPr>
         <w:t>create</w:t>
       </w:r>
-      <w:proofErr w:type="spellEnd"/>
       <w:proofErr w:type="gramEnd"/>
       <w:r>
         <w:rPr>
@@ -267,35 +261,17 @@
           <w:color w:val="0000FF"/>
           <w:sz w:val="28"/>
           <w:szCs w:val="28"/>
-        </w:rPr>
-        <w:t xml:space="preserve"> </w:t>
-      </w:r>
-      <w:proofErr w:type="spellStart"/>
-      <w:r>
-        <w:rPr>
-          <w:rFonts w:ascii="Consolas" w:hAnsi="Consolas" w:cs="Consolas"/>
-          <w:color w:val="0000FF"/>
-          <w:sz w:val="28"/>
-          <w:szCs w:val="28"/>
-        </w:rPr>
-        <w:t>procedure</w:t>
-      </w:r>
-      <w:proofErr w:type="spellEnd"/>
-      <w:r>
-        <w:rPr>
-          <w:rFonts w:ascii="Consolas" w:hAnsi="Consolas" w:cs="Consolas"/>
-          <w:color w:val="0000FF"/>
-          <w:sz w:val="28"/>
-          <w:szCs w:val="28"/>
-        </w:rPr>
-        <w:t xml:space="preserve"> </w:t>
-      </w:r>
-      <w:r>
-        <w:rPr>
-          <w:rFonts w:ascii="Consolas" w:hAnsi="Consolas" w:cs="Consolas"/>
-          <w:color w:val="008080"/>
-          <w:sz w:val="28"/>
-          <w:szCs w:val="28"/>
+          <w:lang w:val="en-US"/>
+        </w:rPr>
+        <w:t xml:space="preserve"> procedure </w:t>
+      </w:r>
+      <w:r>
+        <w:rPr>
+          <w:rFonts w:ascii="Consolas" w:hAnsi="Consolas" w:cs="Consolas"/>
+          <w:color w:val="008080"/>
+          <w:sz w:val="28"/>
+          <w:szCs w:val="28"/>
+          <w:lang w:val="en-US"/>
         </w:rPr>
         <w:t>[</w:t>
       </w:r>
@@ -306,6 +282,7 @@
           <w:color w:val="008080"/>
           <w:sz w:val="28"/>
           <w:szCs w:val="28"/>
+          <w:lang w:val="en-US"/>
         </w:rPr>
         <w:t>pero_compila</w:t>
       </w:r>
@@ -316,6 +293,7 @@
           <w:color w:val="008080"/>
           <w:sz w:val="28"/>
           <w:szCs w:val="28"/>
+          <w:lang w:val="en-US"/>
         </w:rPr>
         <w:t>]</w:t>
       </w:r>
@@ -325,6 +303,7 @@
           <w:color w:val="808080"/>
           <w:sz w:val="28"/>
           <w:szCs w:val="28"/>
+          <w:lang w:val="en-US"/>
         </w:rPr>
         <w:t>.</w:t>
       </w:r>
@@ -334,6 +313,7 @@
           <w:color w:val="008080"/>
           <w:sz w:val="28"/>
           <w:szCs w:val="28"/>
+          <w:lang w:val="en-US"/>
         </w:rPr>
         <w:t>[</w:t>
       </w:r>
@@ -344,6 +324,7 @@
           <w:color w:val="008080"/>
           <w:sz w:val="28"/>
           <w:szCs w:val="28"/>
+          <w:lang w:val="en-US"/>
         </w:rPr>
         <w:t>sp_get_empresas</w:t>
       </w:r>
@@ -354,6 +335,7 @@
           <w:color w:val="008080"/>
           <w:sz w:val="28"/>
           <w:szCs w:val="28"/>
+          <w:lang w:val="en-US"/>
         </w:rPr>
         <w:t>]</w:t>
       </w:r>
@@ -369,6 +351,7 @@
           <w:color w:val="0000FF"/>
           <w:sz w:val="28"/>
           <w:szCs w:val="28"/>
+          <w:lang w:val="en-US"/>
         </w:rPr>
       </w:pPr>
     </w:p>
@@ -383,6 +366,7 @@
           <w:color w:val="0000FF"/>
           <w:sz w:val="28"/>
           <w:szCs w:val="28"/>
+          <w:lang w:val="en-US"/>
         </w:rPr>
       </w:pPr>
       <w:proofErr w:type="gramStart"/>
@@ -392,6 +376,7 @@
           <w:color w:val="0000FF"/>
           <w:sz w:val="28"/>
           <w:szCs w:val="28"/>
+          <w:lang w:val="en-US"/>
         </w:rPr>
         <w:t>as</w:t>
       </w:r>
@@ -408,9 +393,9 @@
           <w:color w:val="0000FF"/>
           <w:sz w:val="28"/>
           <w:szCs w:val="28"/>
-        </w:rPr>
-      </w:pPr>
-      <w:proofErr w:type="spellStart"/>
+          <w:lang w:val="en-US"/>
+        </w:rPr>
+      </w:pPr>
       <w:proofErr w:type="gramStart"/>
       <w:r>
         <w:rPr>
@@ -418,10 +403,10 @@
           <w:color w:val="0000FF"/>
           <w:sz w:val="28"/>
           <w:szCs w:val="28"/>
+          <w:lang w:val="en-US"/>
         </w:rPr>
         <w:t>begin</w:t>
       </w:r>
-      <w:proofErr w:type="spellEnd"/>
       <w:proofErr w:type="gramEnd"/>
     </w:p>
     <w:p>
@@ -443,6 +428,7 @@
           <w:color w:val="0000FF"/>
           <w:sz w:val="28"/>
           <w:szCs w:val="28"/>
+          <w:lang w:val="en-US"/>
         </w:rPr>
         <w:tab/>
       </w:r>
@@ -2271,180 +2257,173 @@
           <w:color w:val="0000FF"/>
           <w:sz w:val="28"/>
           <w:szCs w:val="28"/>
-          <w:lang w:val="en-US"/>
-        </w:rPr>
-      </w:pPr>
-      <w:r>
-        <w:rPr>
-          <w:rFonts w:ascii="Consolas" w:hAnsi="Consolas" w:cs="Consolas"/>
-          <w:color w:val="0000FF"/>
-          <w:sz w:val="28"/>
-          <w:szCs w:val="28"/>
-          <w:lang w:val="en-US"/>
-        </w:rPr>
-        <w:tab/>
-      </w:r>
-      <w:r>
-        <w:rPr>
-          <w:rFonts w:ascii="Consolas" w:hAnsi="Consolas" w:cs="Consolas"/>
-          <w:color w:val="0000FF"/>
-          <w:sz w:val="28"/>
-          <w:szCs w:val="28"/>
-          <w:lang w:val="en-US"/>
-        </w:rPr>
-        <w:tab/>
-      </w:r>
-      <w:r>
-        <w:rPr>
-          <w:rFonts w:ascii="Consolas" w:hAnsi="Consolas" w:cs="Consolas"/>
-          <w:color w:val="0000FF"/>
-          <w:sz w:val="28"/>
-          <w:szCs w:val="28"/>
-          <w:lang w:val="en-US"/>
-        </w:rPr>
-        <w:tab/>
-      </w:r>
-      <w:r>
-        <w:rPr>
-          <w:rFonts w:ascii="Consolas" w:hAnsi="Consolas" w:cs="Consolas"/>
-          <w:color w:val="0000FF"/>
-          <w:sz w:val="28"/>
-          <w:szCs w:val="28"/>
-          <w:lang w:val="en-US"/>
-        </w:rPr>
-        <w:tab/>
-      </w:r>
-      <w:r>
-        <w:rPr>
-          <w:rFonts w:ascii="Consolas" w:hAnsi="Consolas" w:cs="Consolas"/>
-          <w:color w:val="0000FF"/>
-          <w:sz w:val="28"/>
-          <w:szCs w:val="28"/>
-          <w:lang w:val="en-US"/>
-        </w:rPr>
-        <w:tab/>
-      </w:r>
-      <w:r>
-        <w:rPr>
-          <w:rFonts w:ascii="Consolas" w:hAnsi="Consolas" w:cs="Consolas"/>
-          <w:color w:val="0000FF"/>
-          <w:sz w:val="28"/>
-          <w:szCs w:val="28"/>
-          <w:lang w:val="en-US"/>
-        </w:rPr>
-        <w:tab/>
-      </w:r>
-      <w:r>
-        <w:rPr>
-          <w:rFonts w:ascii="Consolas" w:hAnsi="Consolas" w:cs="Consolas"/>
-          <w:color w:val="0000FF"/>
-          <w:sz w:val="28"/>
-          <w:szCs w:val="28"/>
-          <w:lang w:val="en-US"/>
-        </w:rPr>
-        <w:tab/>
-      </w:r>
-      <w:r>
-        <w:rPr>
-          <w:rFonts w:ascii="Consolas" w:hAnsi="Consolas" w:cs="Consolas"/>
-          <w:color w:val="0000FF"/>
-          <w:sz w:val="28"/>
-          <w:szCs w:val="28"/>
-          <w:lang w:val="en-US"/>
-        </w:rPr>
-        <w:tab/>
-      </w:r>
-      <w:r>
-        <w:rPr>
-          <w:rFonts w:ascii="Consolas" w:hAnsi="Consolas" w:cs="Consolas"/>
-          <w:color w:val="0000FF"/>
-          <w:sz w:val="28"/>
-          <w:szCs w:val="28"/>
-          <w:lang w:val="en-US"/>
-        </w:rPr>
-        <w:tab/>
-      </w:r>
-      <w:r>
-        <w:rPr>
-          <w:rFonts w:ascii="Consolas" w:hAnsi="Consolas" w:cs="Consolas"/>
-          <w:color w:val="0000FF"/>
-          <w:sz w:val="28"/>
-          <w:szCs w:val="28"/>
-          <w:lang w:val="en-US"/>
-        </w:rPr>
-        <w:tab/>
-      </w:r>
-      <w:r>
-        <w:rPr>
-          <w:rFonts w:ascii="Consolas" w:hAnsi="Consolas" w:cs="Consolas"/>
-          <w:color w:val="0000FF"/>
-          <w:sz w:val="28"/>
-          <w:szCs w:val="28"/>
-          <w:lang w:val="en-US"/>
-        </w:rPr>
-        <w:tab/>
-      </w:r>
-      <w:r>
-        <w:rPr>
-          <w:rFonts w:ascii="Consolas" w:hAnsi="Consolas" w:cs="Consolas"/>
-          <w:color w:val="008080"/>
-          <w:sz w:val="28"/>
-          <w:szCs w:val="28"/>
-          <w:lang w:val="en-US"/>
+        </w:rPr>
+      </w:pPr>
+      <w:r>
+        <w:rPr>
+          <w:rFonts w:ascii="Consolas" w:hAnsi="Consolas" w:cs="Consolas"/>
+          <w:color w:val="0000FF"/>
+          <w:sz w:val="28"/>
+          <w:szCs w:val="28"/>
+          <w:lang w:val="en-US"/>
+        </w:rPr>
+        <w:tab/>
+      </w:r>
+      <w:r>
+        <w:rPr>
+          <w:rFonts w:ascii="Consolas" w:hAnsi="Consolas" w:cs="Consolas"/>
+          <w:color w:val="0000FF"/>
+          <w:sz w:val="28"/>
+          <w:szCs w:val="28"/>
+          <w:lang w:val="en-US"/>
+        </w:rPr>
+        <w:tab/>
+      </w:r>
+      <w:r>
+        <w:rPr>
+          <w:rFonts w:ascii="Consolas" w:hAnsi="Consolas" w:cs="Consolas"/>
+          <w:color w:val="0000FF"/>
+          <w:sz w:val="28"/>
+          <w:szCs w:val="28"/>
+          <w:lang w:val="en-US"/>
+        </w:rPr>
+        <w:tab/>
+      </w:r>
+      <w:r>
+        <w:rPr>
+          <w:rFonts w:ascii="Consolas" w:hAnsi="Consolas" w:cs="Consolas"/>
+          <w:color w:val="0000FF"/>
+          <w:sz w:val="28"/>
+          <w:szCs w:val="28"/>
+          <w:lang w:val="en-US"/>
+        </w:rPr>
+        <w:tab/>
+      </w:r>
+      <w:r>
+        <w:rPr>
+          <w:rFonts w:ascii="Consolas" w:hAnsi="Consolas" w:cs="Consolas"/>
+          <w:color w:val="0000FF"/>
+          <w:sz w:val="28"/>
+          <w:szCs w:val="28"/>
+          <w:lang w:val="en-US"/>
+        </w:rPr>
+        <w:tab/>
+      </w:r>
+      <w:r>
+        <w:rPr>
+          <w:rFonts w:ascii="Consolas" w:hAnsi="Consolas" w:cs="Consolas"/>
+          <w:color w:val="0000FF"/>
+          <w:sz w:val="28"/>
+          <w:szCs w:val="28"/>
+          <w:lang w:val="en-US"/>
+        </w:rPr>
+        <w:tab/>
+      </w:r>
+      <w:r>
+        <w:rPr>
+          <w:rFonts w:ascii="Consolas" w:hAnsi="Consolas" w:cs="Consolas"/>
+          <w:color w:val="0000FF"/>
+          <w:sz w:val="28"/>
+          <w:szCs w:val="28"/>
+          <w:lang w:val="en-US"/>
+        </w:rPr>
+        <w:tab/>
+      </w:r>
+      <w:r>
+        <w:rPr>
+          <w:rFonts w:ascii="Consolas" w:hAnsi="Consolas" w:cs="Consolas"/>
+          <w:color w:val="0000FF"/>
+          <w:sz w:val="28"/>
+          <w:szCs w:val="28"/>
+          <w:lang w:val="en-US"/>
+        </w:rPr>
+        <w:tab/>
+      </w:r>
+      <w:r>
+        <w:rPr>
+          <w:rFonts w:ascii="Consolas" w:hAnsi="Consolas" w:cs="Consolas"/>
+          <w:color w:val="0000FF"/>
+          <w:sz w:val="28"/>
+          <w:szCs w:val="28"/>
+          <w:lang w:val="en-US"/>
+        </w:rPr>
+        <w:tab/>
+      </w:r>
+      <w:r>
+        <w:rPr>
+          <w:rFonts w:ascii="Consolas" w:hAnsi="Consolas" w:cs="Consolas"/>
+          <w:color w:val="0000FF"/>
+          <w:sz w:val="28"/>
+          <w:szCs w:val="28"/>
+          <w:lang w:val="en-US"/>
+        </w:rPr>
+        <w:tab/>
+      </w:r>
+      <w:r>
+        <w:rPr>
+          <w:rFonts w:ascii="Consolas" w:hAnsi="Consolas" w:cs="Consolas"/>
+          <w:color w:val="0000FF"/>
+          <w:sz w:val="28"/>
+          <w:szCs w:val="28"/>
+          <w:lang w:val="en-US"/>
+        </w:rPr>
+        <w:tab/>
+      </w:r>
+      <w:r>
+        <w:rPr>
+          <w:rFonts w:ascii="Consolas" w:hAnsi="Consolas" w:cs="Consolas"/>
+          <w:color w:val="008080"/>
+          <w:sz w:val="28"/>
+          <w:szCs w:val="28"/>
         </w:rPr>
         <w:t>@</w:t>
       </w:r>
-      <w:proofErr w:type="spellStart"/>
-      <w:r>
-        <w:rPr>
-          <w:rFonts w:ascii="Consolas" w:hAnsi="Consolas" w:cs="Consolas"/>
-          <w:color w:val="008080"/>
-          <w:sz w:val="28"/>
-          <w:szCs w:val="28"/>
-          <w:lang w:val="en-US"/>
+      <w:proofErr w:type="gramStart"/>
+      <w:r>
+        <w:rPr>
+          <w:rFonts w:ascii="Consolas" w:hAnsi="Consolas" w:cs="Consolas"/>
+          <w:color w:val="008080"/>
+          <w:sz w:val="28"/>
+          <w:szCs w:val="28"/>
         </w:rPr>
         <w:t>habilitado</w:t>
       </w:r>
-      <w:proofErr w:type="spellEnd"/>
-      <w:r>
-        <w:rPr>
-          <w:rFonts w:ascii="Consolas" w:hAnsi="Consolas" w:cs="Consolas"/>
-          <w:color w:val="0000FF"/>
-          <w:sz w:val="28"/>
-          <w:szCs w:val="28"/>
-          <w:lang w:val="en-US"/>
+      <w:proofErr w:type="gramEnd"/>
+      <w:r>
+        <w:rPr>
+          <w:rFonts w:ascii="Consolas" w:hAnsi="Consolas" w:cs="Consolas"/>
+          <w:color w:val="0000FF"/>
+          <w:sz w:val="28"/>
+          <w:szCs w:val="28"/>
         </w:rPr>
         <w:t xml:space="preserve"> </w:t>
       </w:r>
-      <w:proofErr w:type="gramStart"/>
-      <w:r>
-        <w:rPr>
-          <w:rFonts w:ascii="Consolas" w:hAnsi="Consolas" w:cs="Consolas"/>
-          <w:color w:val="0000FF"/>
-          <w:sz w:val="28"/>
-          <w:szCs w:val="28"/>
-          <w:lang w:val="en-US"/>
+      <w:proofErr w:type="spellStart"/>
+      <w:r>
+        <w:rPr>
+          <w:rFonts w:ascii="Consolas" w:hAnsi="Consolas" w:cs="Consolas"/>
+          <w:color w:val="0000FF"/>
+          <w:sz w:val="28"/>
+          <w:szCs w:val="28"/>
         </w:rPr>
         <w:t>numeric</w:t>
       </w:r>
-      <w:r>
-        <w:rPr>
-          <w:rFonts w:ascii="Consolas" w:hAnsi="Consolas" w:cs="Consolas"/>
-          <w:color w:val="808080"/>
-          <w:sz w:val="28"/>
-          <w:szCs w:val="28"/>
-          <w:lang w:val="en-US"/>
+      <w:proofErr w:type="spellEnd"/>
+      <w:r>
+        <w:rPr>
+          <w:rFonts w:ascii="Consolas" w:hAnsi="Consolas" w:cs="Consolas"/>
+          <w:color w:val="808080"/>
+          <w:sz w:val="28"/>
+          <w:szCs w:val="28"/>
         </w:rPr>
         <w:t>(</w:t>
       </w:r>
-      <w:proofErr w:type="gramEnd"/>
-      <w:r>
-        <w:rPr>
-          <w:rFonts w:ascii="Consolas" w:hAnsi="Consolas" w:cs="Consolas"/>
-          <w:color w:val="0000FF"/>
-          <w:sz w:val="28"/>
-          <w:szCs w:val="28"/>
-          <w:lang w:val="en-US"/>
+      <w:r>
+        <w:rPr>
+          <w:rFonts w:ascii="Consolas" w:hAnsi="Consolas" w:cs="Consolas"/>
+          <w:color w:val="0000FF"/>
+          <w:sz w:val="28"/>
+          <w:szCs w:val="28"/>
         </w:rPr>
         <w:t>1</w:t>
       </w:r>
@@ -2454,7 +2433,6 @@
           <w:color w:val="808080"/>
           <w:sz w:val="28"/>
           <w:szCs w:val="28"/>
-          <w:lang w:val="en-US"/>
         </w:rPr>
         <w:t>,</w:t>
       </w:r>
@@ -2464,7 +2442,6 @@
           <w:color w:val="0000FF"/>
           <w:sz w:val="28"/>
           <w:szCs w:val="28"/>
-          <w:lang w:val="en-US"/>
         </w:rPr>
         <w:t>0</w:t>
       </w:r>
@@ -2474,7 +2451,6 @@
           <w:color w:val="808080"/>
           <w:sz w:val="28"/>
           <w:szCs w:val="28"/>
-          <w:lang w:val="en-US"/>
         </w:rPr>
         <w:t>))</w:t>
       </w:r>
@@ -2484,7 +2460,6 @@
           <w:color w:val="0000FF"/>
           <w:sz w:val="28"/>
           <w:szCs w:val="28"/>
-          <w:lang w:val="en-US"/>
         </w:rPr>
         <w:t xml:space="preserve"> </w:t>
       </w:r>
@@ -3049,8 +3024,6 @@
       <w:r>
         <w:t xml:space="preserve"> bien ¿?</w:t>
       </w:r>
-      <w:bookmarkStart w:id="0" w:name="_GoBack"/>
-      <w:bookmarkEnd w:id="0"/>
     </w:p>
     <w:p>
       <w:pPr>
@@ -3065,28 +3038,17 @@
           <w:szCs w:val="28"/>
         </w:rPr>
       </w:pPr>
-      <w:proofErr w:type="spellStart"/>
-      <w:proofErr w:type="gramStart"/>
-      <w:r>
-        <w:rPr>
-          <w:rFonts w:ascii="Consolas" w:hAnsi="Consolas" w:cs="Consolas"/>
-          <w:color w:val="0000FF"/>
-          <w:sz w:val="28"/>
-          <w:szCs w:val="28"/>
-        </w:rPr>
-        <w:t>create</w:t>
-      </w:r>
-      <w:proofErr w:type="spellEnd"/>
-      <w:proofErr w:type="gramEnd"/>
-      <w:r>
-        <w:rPr>
-          <w:rFonts w:ascii="Consolas" w:hAnsi="Consolas" w:cs="Consolas"/>
-          <w:color w:val="0000FF"/>
-          <w:sz w:val="28"/>
-          <w:szCs w:val="28"/>
-        </w:rPr>
-        <w:t xml:space="preserve"> </w:t>
-      </w:r>
+      <w:r>
+        <w:rPr>
+          <w:rFonts w:ascii="Consolas" w:hAnsi="Consolas" w:cs="Consolas"/>
+          <w:color w:val="0000FF"/>
+          <w:sz w:val="28"/>
+          <w:szCs w:val="28"/>
+        </w:rPr>
+        <w:t xml:space="preserve">Créate </w:t>
+      </w:r>
+      <w:bookmarkStart w:id="0" w:name="_GoBack"/>
+      <w:bookmarkEnd w:id="0"/>
       <w:proofErr w:type="spellStart"/>
       <w:r>
         <w:rPr>
@@ -3216,17 +3178,131 @@
         <w:t>@</w:t>
       </w:r>
       <w:proofErr w:type="spellStart"/>
+      <w:r>
+        <w:rPr>
+          <w:rFonts w:ascii="Consolas" w:hAnsi="Consolas" w:cs="Consolas"/>
+          <w:color w:val="008080"/>
+          <w:sz w:val="28"/>
+          <w:szCs w:val="28"/>
+        </w:rPr>
+        <w:t>cliente_dni</w:t>
+      </w:r>
+      <w:proofErr w:type="spellEnd"/>
+      <w:r>
+        <w:rPr>
+          <w:rFonts w:ascii="Consolas" w:hAnsi="Consolas" w:cs="Consolas"/>
+          <w:color w:val="0000FF"/>
+          <w:sz w:val="28"/>
+          <w:szCs w:val="28"/>
+        </w:rPr>
+        <w:t xml:space="preserve"> </w:t>
+      </w:r>
+      <w:proofErr w:type="spellStart"/>
+      <w:r>
+        <w:rPr>
+          <w:rFonts w:ascii="Consolas" w:hAnsi="Consolas" w:cs="Consolas"/>
+          <w:color w:val="0000FF"/>
+          <w:sz w:val="28"/>
+          <w:szCs w:val="28"/>
+        </w:rPr>
+        <w:t>numeric</w:t>
+      </w:r>
+      <w:proofErr w:type="spellEnd"/>
+      <w:r>
+        <w:rPr>
+          <w:rFonts w:ascii="Consolas" w:hAnsi="Consolas" w:cs="Consolas"/>
+          <w:color w:val="808080"/>
+          <w:sz w:val="28"/>
+          <w:szCs w:val="28"/>
+        </w:rPr>
+        <w:t>(</w:t>
+      </w:r>
+      <w:r>
+        <w:rPr>
+          <w:rFonts w:ascii="Consolas" w:hAnsi="Consolas" w:cs="Consolas"/>
+          <w:color w:val="0000FF"/>
+          <w:sz w:val="28"/>
+          <w:szCs w:val="28"/>
+        </w:rPr>
+        <w:t>18</w:t>
+      </w:r>
+      <w:r>
+        <w:rPr>
+          <w:rFonts w:ascii="Consolas" w:hAnsi="Consolas" w:cs="Consolas"/>
+          <w:color w:val="808080"/>
+          <w:sz w:val="28"/>
+          <w:szCs w:val="28"/>
+        </w:rPr>
+        <w:t>,</w:t>
+      </w:r>
+      <w:r>
+        <w:rPr>
+          <w:rFonts w:ascii="Consolas" w:hAnsi="Consolas" w:cs="Consolas"/>
+          <w:color w:val="0000FF"/>
+          <w:sz w:val="28"/>
+          <w:szCs w:val="28"/>
+        </w:rPr>
+        <w:t>0</w:t>
+      </w:r>
+      <w:r>
+        <w:rPr>
+          <w:rFonts w:ascii="Consolas" w:hAnsi="Consolas" w:cs="Consolas"/>
+          <w:color w:val="808080"/>
+          <w:sz w:val="28"/>
+          <w:szCs w:val="28"/>
+        </w:rPr>
+        <w:t>),</w:t>
+      </w:r>
+      <w:r>
+        <w:rPr>
+          <w:rFonts w:ascii="Consolas" w:hAnsi="Consolas" w:cs="Consolas"/>
+          <w:color w:val="008080"/>
+          <w:sz w:val="28"/>
+          <w:szCs w:val="28"/>
+        </w:rPr>
+        <w:t>@</w:t>
+      </w:r>
+      <w:proofErr w:type="spellStart"/>
+      <w:r>
+        <w:rPr>
+          <w:rFonts w:ascii="Consolas" w:hAnsi="Consolas" w:cs="Consolas"/>
+          <w:color w:val="008080"/>
+          <w:sz w:val="28"/>
+          <w:szCs w:val="28"/>
+        </w:rPr>
+        <w:t>cliente_mail</w:t>
+      </w:r>
+      <w:proofErr w:type="spellEnd"/>
+      <w:r>
+        <w:rPr>
+          <w:rFonts w:ascii="Consolas" w:hAnsi="Consolas" w:cs="Consolas"/>
+          <w:color w:val="0000FF"/>
+          <w:sz w:val="28"/>
+          <w:szCs w:val="28"/>
+        </w:rPr>
+        <w:t xml:space="preserve"> </w:t>
+      </w:r>
+      <w:proofErr w:type="spellStart"/>
       <w:proofErr w:type="gramStart"/>
       <w:r>
         <w:rPr>
           <w:rFonts w:ascii="Consolas" w:hAnsi="Consolas" w:cs="Consolas"/>
-          <w:color w:val="008080"/>
-          <w:sz w:val="28"/>
-          <w:szCs w:val="28"/>
-        </w:rPr>
-        <w:t>empresaId</w:t>
-      </w:r>
-      <w:proofErr w:type="spellEnd"/>
+          <w:color w:val="0000FF"/>
+          <w:sz w:val="28"/>
+          <w:szCs w:val="28"/>
+        </w:rPr>
+        <w:t>nvarchar</w:t>
+      </w:r>
+      <w:proofErr w:type="spellEnd"/>
+      <w:r>
+        <w:rPr>
+          <w:rFonts w:ascii="Consolas" w:hAnsi="Consolas" w:cs="Consolas"/>
+          <w:color w:val="808080"/>
+          <w:sz w:val="28"/>
+          <w:szCs w:val="28"/>
+        </w:rPr>
+        <w:t>(</w:t>
+      </w:r>
       <w:proofErr w:type="gramEnd"/>
       <w:r>
         <w:rPr>
@@ -3235,27 +3311,16 @@
           <w:sz w:val="28"/>
           <w:szCs w:val="28"/>
         </w:rPr>
-        <w:t xml:space="preserve"> </w:t>
-      </w:r>
-      <w:proofErr w:type="spellStart"/>
-      <w:r>
-        <w:rPr>
-          <w:rFonts w:ascii="Consolas" w:hAnsi="Consolas" w:cs="Consolas"/>
-          <w:color w:val="0000FF"/>
-          <w:sz w:val="28"/>
-          <w:szCs w:val="28"/>
-        </w:rPr>
-        <w:t>int</w:t>
-      </w:r>
-      <w:proofErr w:type="spellEnd"/>
-      <w:r>
-        <w:rPr>
-          <w:rFonts w:ascii="Consolas" w:hAnsi="Consolas" w:cs="Consolas"/>
-          <w:color w:val="808080"/>
-          <w:sz w:val="28"/>
-          <w:szCs w:val="28"/>
-        </w:rPr>
-        <w:t>,</w:t>
+        <w:t>255</w:t>
+      </w:r>
+      <w:r>
+        <w:rPr>
+          <w:rFonts w:ascii="Consolas" w:hAnsi="Consolas" w:cs="Consolas"/>
+          <w:color w:val="808080"/>
+          <w:sz w:val="28"/>
+          <w:szCs w:val="28"/>
+        </w:rPr>
+        <w:t>),</w:t>
       </w:r>
     </w:p>
     <w:p>
@@ -3288,7 +3353,7 @@
           <w:sz w:val="28"/>
           <w:szCs w:val="28"/>
         </w:rPr>
-        <w:t>cod_factura</w:t>
+        <w:t>empresaId</w:t>
       </w:r>
       <w:proofErr w:type="spellEnd"/>
       <w:r>
@@ -3301,44 +3366,24 @@
         <w:t xml:space="preserve"> </w:t>
       </w:r>
       <w:proofErr w:type="spellStart"/>
-      <w:proofErr w:type="gramStart"/>
-      <w:r>
-        <w:rPr>
-          <w:rFonts w:ascii="Consolas" w:hAnsi="Consolas" w:cs="Consolas"/>
-          <w:color w:val="0000FF"/>
-          <w:sz w:val="28"/>
-          <w:szCs w:val="28"/>
-        </w:rPr>
-        <w:t>nvarchar</w:t>
-      </w:r>
-      <w:proofErr w:type="spellEnd"/>
-      <w:r>
-        <w:rPr>
-          <w:rFonts w:ascii="Consolas" w:hAnsi="Consolas" w:cs="Consolas"/>
-          <w:color w:val="808080"/>
-          <w:sz w:val="28"/>
-          <w:szCs w:val="28"/>
-        </w:rPr>
-        <w:t>(</w:t>
-      </w:r>
-      <w:proofErr w:type="gramEnd"/>
-      <w:r>
-        <w:rPr>
-          <w:rFonts w:ascii="Consolas" w:hAnsi="Consolas" w:cs="Consolas"/>
-          <w:color w:val="0000FF"/>
-          <w:sz w:val="28"/>
-          <w:szCs w:val="28"/>
-        </w:rPr>
-        <w:t>255</w:t>
-      </w:r>
-      <w:r>
-        <w:rPr>
-          <w:rFonts w:ascii="Consolas" w:hAnsi="Consolas" w:cs="Consolas"/>
-          <w:color w:val="808080"/>
-          <w:sz w:val="28"/>
-          <w:szCs w:val="28"/>
-        </w:rPr>
-        <w:t>),</w:t>
+      <w:r>
+        <w:rPr>
+          <w:rFonts w:ascii="Consolas" w:hAnsi="Consolas" w:cs="Consolas"/>
+          <w:color w:val="0000FF"/>
+          <w:sz w:val="28"/>
+          <w:szCs w:val="28"/>
+        </w:rPr>
+        <w:t>int</w:t>
+      </w:r>
+      <w:proofErr w:type="spellEnd"/>
+      <w:r>
+        <w:rPr>
+          <w:rFonts w:ascii="Consolas" w:hAnsi="Consolas" w:cs="Consolas"/>
+          <w:color w:val="808080"/>
+          <w:sz w:val="28"/>
+          <w:szCs w:val="28"/>
+        </w:rPr>
+        <w:t>,</w:t>
       </w:r>
     </w:p>
     <w:p>
@@ -3371,92 +3416,7 @@
           <w:sz w:val="28"/>
           <w:szCs w:val="28"/>
         </w:rPr>
-        <w:t>cliente_dni</w:t>
-      </w:r>
-      <w:proofErr w:type="spellEnd"/>
-      <w:r>
-        <w:rPr>
-          <w:rFonts w:ascii="Consolas" w:hAnsi="Consolas" w:cs="Consolas"/>
-          <w:color w:val="0000FF"/>
-          <w:sz w:val="28"/>
-          <w:szCs w:val="28"/>
-        </w:rPr>
-        <w:t xml:space="preserve"> </w:t>
-      </w:r>
-      <w:proofErr w:type="spellStart"/>
-      <w:r>
-        <w:rPr>
-          <w:rFonts w:ascii="Consolas" w:hAnsi="Consolas" w:cs="Consolas"/>
-          <w:color w:val="0000FF"/>
-          <w:sz w:val="28"/>
-          <w:szCs w:val="28"/>
-        </w:rPr>
-        <w:t>numeric</w:t>
-      </w:r>
-      <w:proofErr w:type="spellEnd"/>
-      <w:r>
-        <w:rPr>
-          <w:rFonts w:ascii="Consolas" w:hAnsi="Consolas" w:cs="Consolas"/>
-          <w:color w:val="808080"/>
-          <w:sz w:val="28"/>
-          <w:szCs w:val="28"/>
-        </w:rPr>
-        <w:t>(</w:t>
-      </w:r>
-      <w:r>
-        <w:rPr>
-          <w:rFonts w:ascii="Consolas" w:hAnsi="Consolas" w:cs="Consolas"/>
-          <w:color w:val="0000FF"/>
-          <w:sz w:val="28"/>
-          <w:szCs w:val="28"/>
-        </w:rPr>
-        <w:t>18</w:t>
-      </w:r>
-      <w:r>
-        <w:rPr>
-          <w:rFonts w:ascii="Consolas" w:hAnsi="Consolas" w:cs="Consolas"/>
-          <w:color w:val="808080"/>
-          <w:sz w:val="28"/>
-          <w:szCs w:val="28"/>
-        </w:rPr>
-        <w:t>,</w:t>
-      </w:r>
-      <w:r>
-        <w:rPr>
-          <w:rFonts w:ascii="Consolas" w:hAnsi="Consolas" w:cs="Consolas"/>
-          <w:color w:val="0000FF"/>
-          <w:sz w:val="28"/>
-          <w:szCs w:val="28"/>
-        </w:rPr>
-        <w:t>0</w:t>
-      </w:r>
-      <w:r>
-        <w:rPr>
-          <w:rFonts w:ascii="Consolas" w:hAnsi="Consolas" w:cs="Consolas"/>
-          <w:color w:val="808080"/>
-          <w:sz w:val="28"/>
-          <w:szCs w:val="28"/>
-        </w:rPr>
-        <w:t>),</w:t>
-      </w:r>
-      <w:r>
-        <w:rPr>
-          <w:rFonts w:ascii="Consolas" w:hAnsi="Consolas" w:cs="Consolas"/>
-          <w:color w:val="008080"/>
-          <w:sz w:val="28"/>
-          <w:szCs w:val="28"/>
-        </w:rPr>
-        <w:t>@</w:t>
-      </w:r>
-      <w:proofErr w:type="spellStart"/>
-      <w:r>
-        <w:rPr>
-          <w:rFonts w:ascii="Consolas" w:hAnsi="Consolas" w:cs="Consolas"/>
-          <w:color w:val="008080"/>
-          <w:sz w:val="28"/>
-          <w:szCs w:val="28"/>
-        </w:rPr>
-        <w:t>cliente_mail</w:t>
+        <w:t>cod_factura</w:t>
       </w:r>
       <w:proofErr w:type="spellEnd"/>
       <w:r>
@@ -3792,6 +3752,7 @@
           <w:sz w:val="28"/>
           <w:szCs w:val="28"/>
         </w:rPr>
+        <w:lastRenderedPageBreak/>
         <w:tab/>
       </w:r>
       <w:proofErr w:type="spellStart"/>
@@ -3890,27 +3851,7 @@
           <w:sz w:val="28"/>
           <w:szCs w:val="28"/>
         </w:rPr>
-        <w:t>[</w:t>
-      </w:r>
-      <w:proofErr w:type="spellStart"/>
-      <w:r>
-        <w:rPr>
-          <w:rFonts w:ascii="Consolas" w:hAnsi="Consolas" w:cs="Consolas"/>
-          <w:color w:val="008080"/>
-          <w:sz w:val="28"/>
-          <w:szCs w:val="28"/>
-        </w:rPr>
-        <w:t>factura_empresa</w:t>
-      </w:r>
-      <w:proofErr w:type="spellEnd"/>
-      <w:r>
-        <w:rPr>
-          <w:rFonts w:ascii="Consolas" w:hAnsi="Consolas" w:cs="Consolas"/>
-          <w:color w:val="008080"/>
-          <w:sz w:val="28"/>
-          <w:szCs w:val="28"/>
-        </w:rPr>
-        <w:t>]</w:t>
+        <w:t>[factura_cliente_dni]</w:t>
       </w:r>
       <w:r>
         <w:rPr>
@@ -3928,27 +3869,52 @@
           <w:sz w:val="28"/>
           <w:szCs w:val="28"/>
         </w:rPr>
-        <w:t>[</w:t>
-      </w:r>
-      <w:proofErr w:type="spellStart"/>
-      <w:r>
-        <w:rPr>
-          <w:rFonts w:ascii="Consolas" w:hAnsi="Consolas" w:cs="Consolas"/>
-          <w:color w:val="008080"/>
-          <w:sz w:val="28"/>
-          <w:szCs w:val="28"/>
-        </w:rPr>
-        <w:t>factura_cod_factura</w:t>
-      </w:r>
-      <w:proofErr w:type="spellEnd"/>
-      <w:r>
-        <w:rPr>
-          <w:rFonts w:ascii="Consolas" w:hAnsi="Consolas" w:cs="Consolas"/>
-          <w:color w:val="008080"/>
-          <w:sz w:val="28"/>
-          <w:szCs w:val="28"/>
-        </w:rPr>
-        <w:t>]</w:t>
+        <w:t>[factura_cliente_mail]</w:t>
+      </w:r>
+      <w:r>
+        <w:rPr>
+          <w:rFonts w:ascii="Consolas" w:hAnsi="Consolas" w:cs="Consolas"/>
+          <w:color w:val="808080"/>
+          <w:sz w:val="28"/>
+          <w:szCs w:val="28"/>
+        </w:rPr>
+        <w:t>,</w:t>
+      </w:r>
+      <w:r>
+        <w:rPr>
+          <w:rFonts w:ascii="Consolas" w:hAnsi="Consolas" w:cs="Consolas"/>
+          <w:color w:val="008080"/>
+          <w:sz w:val="28"/>
+          <w:szCs w:val="28"/>
+        </w:rPr>
+        <w:t>[factura_empresa]</w:t>
+      </w:r>
+      <w:r>
+        <w:rPr>
+          <w:rFonts w:ascii="Consolas" w:hAnsi="Consolas" w:cs="Consolas"/>
+          <w:color w:val="808080"/>
+          <w:sz w:val="28"/>
+          <w:szCs w:val="28"/>
+        </w:rPr>
+        <w:t>,</w:t>
+      </w:r>
+      <w:r>
+        <w:rPr>
+          <w:rFonts w:ascii="Consolas" w:hAnsi="Consolas" w:cs="Consolas"/>
+          <w:color w:val="008080"/>
+          <w:sz w:val="28"/>
+          <w:szCs w:val="28"/>
+        </w:rPr>
+        <w:t>[factura_cod_factura]</w:t>
+      </w:r>
+      <w:r>
+        <w:rPr>
+          <w:rFonts w:ascii="Consolas" w:hAnsi="Consolas" w:cs="Consolas"/>
+          <w:color w:val="808080"/>
+          <w:sz w:val="28"/>
+          <w:szCs w:val="28"/>
+        </w:rPr>
+        <w:t>,</w:t>
       </w:r>
     </w:p>
     <w:p>
@@ -3971,8 +3937,16 @@
           <w:sz w:val="28"/>
           <w:szCs w:val="28"/>
         </w:rPr>
-        <w:lastRenderedPageBreak/>
-        <w:tab/>
+        <w:tab/>
+      </w:r>
+      <w:r>
+        <w:rPr>
+          <w:rFonts w:ascii="Consolas" w:hAnsi="Consolas" w:cs="Consolas"/>
+          <w:color w:val="008080"/>
+          <w:sz w:val="28"/>
+          <w:szCs w:val="28"/>
+        </w:rPr>
+        <w:t>[factura_fecha_alta]</w:t>
       </w:r>
       <w:proofErr w:type="gramStart"/>
       <w:r>
@@ -3993,7 +3967,6 @@
         </w:rPr>
         <w:t>[</w:t>
       </w:r>
-      <w:proofErr w:type="spellStart"/>
       <w:proofErr w:type="gramEnd"/>
       <w:r>
         <w:rPr>
@@ -4002,17 +3975,7 @@
           <w:sz w:val="28"/>
           <w:szCs w:val="28"/>
         </w:rPr>
-        <w:t>factura_cliente_dni</w:t>
-      </w:r>
-      <w:proofErr w:type="spellEnd"/>
-      <w:r>
-        <w:rPr>
-          <w:rFonts w:ascii="Consolas" w:hAnsi="Consolas" w:cs="Consolas"/>
-          <w:color w:val="008080"/>
-          <w:sz w:val="28"/>
-          <w:szCs w:val="28"/>
-        </w:rPr>
-        <w:t>]</w:t>
+        <w:t>factura_fecha_vencimiento]</w:t>
       </w:r>
       <w:r>
         <w:rPr>
@@ -4030,36 +3993,16 @@
           <w:sz w:val="28"/>
           <w:szCs w:val="28"/>
         </w:rPr>
-        <w:t>[</w:t>
-      </w:r>
-      <w:proofErr w:type="spellStart"/>
-      <w:r>
-        <w:rPr>
-          <w:rFonts w:ascii="Consolas" w:hAnsi="Consolas" w:cs="Consolas"/>
-          <w:color w:val="008080"/>
-          <w:sz w:val="28"/>
-          <w:szCs w:val="28"/>
-        </w:rPr>
-        <w:t>factura_cliente_mail</w:t>
-      </w:r>
-      <w:proofErr w:type="spellEnd"/>
-      <w:r>
-        <w:rPr>
-          <w:rFonts w:ascii="Consolas" w:hAnsi="Consolas" w:cs="Consolas"/>
-          <w:color w:val="008080"/>
-          <w:sz w:val="28"/>
-          <w:szCs w:val="28"/>
-        </w:rPr>
-        <w:t>]</w:t>
-      </w:r>
-      <w:r>
-        <w:rPr>
-          <w:rFonts w:ascii="Consolas" w:hAnsi="Consolas" w:cs="Consolas"/>
-          <w:color w:val="808080"/>
-          <w:sz w:val="28"/>
-          <w:szCs w:val="28"/>
-        </w:rPr>
-        <w:t>,</w:t>
+        <w:t>[factura_total]</w:t>
+      </w:r>
+      <w:r>
+        <w:rPr>
+          <w:rFonts w:ascii="Consolas" w:hAnsi="Consolas" w:cs="Consolas"/>
+          <w:color w:val="808080"/>
+          <w:sz w:val="28"/>
+          <w:szCs w:val="28"/>
+        </w:rPr>
+        <w:t>)</w:t>
       </w:r>
     </w:p>
     <w:p>
@@ -4084,19 +4027,51 @@
         </w:rPr>
         <w:tab/>
       </w:r>
-      <w:r>
-        <w:rPr>
-          <w:rFonts w:ascii="Consolas" w:hAnsi="Consolas" w:cs="Consolas"/>
-          <w:color w:val="008080"/>
-          <w:sz w:val="28"/>
-          <w:szCs w:val="28"/>
-        </w:rPr>
-        <w:t>[factura_fecha_alta]</w:t>
-      </w:r>
+      <w:proofErr w:type="spellStart"/>
       <w:proofErr w:type="gramStart"/>
       <w:r>
         <w:rPr>
           <w:rFonts w:ascii="Consolas" w:hAnsi="Consolas" w:cs="Consolas"/>
+          <w:color w:val="0000FF"/>
+          <w:sz w:val="28"/>
+          <w:szCs w:val="28"/>
+        </w:rPr>
+        <w:t>values</w:t>
+      </w:r>
+      <w:proofErr w:type="spellEnd"/>
+      <w:proofErr w:type="gramEnd"/>
+      <w:r>
+        <w:rPr>
+          <w:rFonts w:ascii="Consolas" w:hAnsi="Consolas" w:cs="Consolas"/>
+          <w:color w:val="808080"/>
+          <w:sz w:val="28"/>
+          <w:szCs w:val="28"/>
+        </w:rPr>
+        <w:t>(</w:t>
+      </w:r>
+      <w:r>
+        <w:rPr>
+          <w:rFonts w:ascii="Consolas" w:hAnsi="Consolas" w:cs="Consolas"/>
+          <w:color w:val="008080"/>
+          <w:sz w:val="28"/>
+          <w:szCs w:val="28"/>
+        </w:rPr>
+        <w:t>@cliente_</w:t>
+      </w:r>
+      <w:proofErr w:type="spellStart"/>
+      <w:r>
+        <w:rPr>
+          <w:rFonts w:ascii="Consolas" w:hAnsi="Consolas" w:cs="Consolas"/>
+          <w:color w:val="008080"/>
+          <w:sz w:val="28"/>
+          <w:szCs w:val="28"/>
+        </w:rPr>
+        <w:t>dni</w:t>
+      </w:r>
+      <w:proofErr w:type="spellEnd"/>
+      <w:r>
+        <w:rPr>
+          <w:rFonts w:ascii="Consolas" w:hAnsi="Consolas" w:cs="Consolas"/>
           <w:color w:val="808080"/>
           <w:sz w:val="28"/>
           <w:szCs w:val="28"/>
@@ -4110,17 +4085,7 @@
           <w:sz w:val="28"/>
           <w:szCs w:val="28"/>
         </w:rPr>
-        <w:t>[</w:t>
-      </w:r>
-      <w:proofErr w:type="gramEnd"/>
-      <w:r>
-        <w:rPr>
-          <w:rFonts w:ascii="Consolas" w:hAnsi="Consolas" w:cs="Consolas"/>
-          <w:color w:val="008080"/>
-          <w:sz w:val="28"/>
-          <w:szCs w:val="28"/>
-        </w:rPr>
-        <w:t>factura_fecha_vencimiento]</w:t>
+        <w:t>@cliente_mail</w:t>
       </w:r>
       <w:r>
         <w:rPr>
@@ -4138,69 +4103,6 @@
           <w:sz w:val="28"/>
           <w:szCs w:val="28"/>
         </w:rPr>
-        <w:t>[factura_total]</w:t>
-      </w:r>
-      <w:r>
-        <w:rPr>
-          <w:rFonts w:ascii="Consolas" w:hAnsi="Consolas" w:cs="Consolas"/>
-          <w:color w:val="808080"/>
-          <w:sz w:val="28"/>
-          <w:szCs w:val="28"/>
-        </w:rPr>
-        <w:t>)</w:t>
-      </w:r>
-    </w:p>
-    <w:p>
-      <w:pPr>
-        <w:autoSpaceDE w:val="0"/>
-        <w:autoSpaceDN w:val="0"/>
-        <w:adjustRightInd w:val="0"/>
-        <w:spacing w:after="0" w:line="240" w:lineRule="auto"/>
-        <w:rPr>
-          <w:rFonts w:ascii="Consolas" w:hAnsi="Consolas" w:cs="Consolas"/>
-          <w:color w:val="0000FF"/>
-          <w:sz w:val="28"/>
-          <w:szCs w:val="28"/>
-        </w:rPr>
-      </w:pPr>
-      <w:r>
-        <w:rPr>
-          <w:rFonts w:ascii="Consolas" w:hAnsi="Consolas" w:cs="Consolas"/>
-          <w:color w:val="0000FF"/>
-          <w:sz w:val="28"/>
-          <w:szCs w:val="28"/>
-        </w:rPr>
-        <w:tab/>
-      </w:r>
-      <w:proofErr w:type="spellStart"/>
-      <w:proofErr w:type="gramStart"/>
-      <w:r>
-        <w:rPr>
-          <w:rFonts w:ascii="Consolas" w:hAnsi="Consolas" w:cs="Consolas"/>
-          <w:color w:val="0000FF"/>
-          <w:sz w:val="28"/>
-          <w:szCs w:val="28"/>
-        </w:rPr>
-        <w:t>values</w:t>
-      </w:r>
-      <w:proofErr w:type="spellEnd"/>
-      <w:proofErr w:type="gramEnd"/>
-      <w:r>
-        <w:rPr>
-          <w:rFonts w:ascii="Consolas" w:hAnsi="Consolas" w:cs="Consolas"/>
-          <w:color w:val="808080"/>
-          <w:sz w:val="28"/>
-          <w:szCs w:val="28"/>
-        </w:rPr>
-        <w:t>(</w:t>
-      </w:r>
-      <w:r>
-        <w:rPr>
-          <w:rFonts w:ascii="Consolas" w:hAnsi="Consolas" w:cs="Consolas"/>
-          <w:color w:val="008080"/>
-          <w:sz w:val="28"/>
-          <w:szCs w:val="28"/>
-        </w:rPr>
         <w:t>@</w:t>
       </w:r>
       <w:proofErr w:type="spellStart"/>
@@ -4230,53 +4132,6 @@
           <w:sz w:val="28"/>
           <w:szCs w:val="28"/>
         </w:rPr>
-        <w:t>@cod_factura</w:t>
-      </w:r>
-      <w:r>
-        <w:rPr>
-          <w:rFonts w:ascii="Consolas" w:hAnsi="Consolas" w:cs="Consolas"/>
-          <w:color w:val="808080"/>
-          <w:sz w:val="28"/>
-          <w:szCs w:val="28"/>
-        </w:rPr>
-        <w:t>,</w:t>
-      </w:r>
-      <w:r>
-        <w:rPr>
-          <w:rFonts w:ascii="Consolas" w:hAnsi="Consolas" w:cs="Consolas"/>
-          <w:color w:val="008080"/>
-          <w:sz w:val="28"/>
-          <w:szCs w:val="28"/>
-        </w:rPr>
-        <w:t>@cliente_</w:t>
-      </w:r>
-      <w:proofErr w:type="spellStart"/>
-      <w:r>
-        <w:rPr>
-          <w:rFonts w:ascii="Consolas" w:hAnsi="Consolas" w:cs="Consolas"/>
-          <w:color w:val="008080"/>
-          <w:sz w:val="28"/>
-          <w:szCs w:val="28"/>
-        </w:rPr>
-        <w:t>dni</w:t>
-      </w:r>
-      <w:proofErr w:type="spellEnd"/>
-      <w:r>
-        <w:rPr>
-          <w:rFonts w:ascii="Consolas" w:hAnsi="Consolas" w:cs="Consolas"/>
-          <w:color w:val="808080"/>
-          <w:sz w:val="28"/>
-          <w:szCs w:val="28"/>
-        </w:rPr>
-        <w:t>,</w:t>
-      </w:r>
-      <w:r>
-        <w:rPr>
-          <w:rFonts w:ascii="Consolas" w:hAnsi="Consolas" w:cs="Consolas"/>
-          <w:color w:val="008080"/>
-          <w:sz w:val="28"/>
-          <w:szCs w:val="28"/>
-        </w:rPr>
         <w:t>@</w:t>
       </w:r>
       <w:proofErr w:type="spellStart"/>
@@ -4287,7 +4142,7 @@
           <w:sz w:val="28"/>
           <w:szCs w:val="28"/>
         </w:rPr>
-        <w:t>cliente_mail</w:t>
+        <w:t>cod_factura</w:t>
       </w:r>
       <w:proofErr w:type="spellEnd"/>
       <w:r>

</xml_diff>

<commit_message>
Modificaciones sobre el registro de usuarios
</commit_message>
<xml_diff>
--- a/ESTRATEGIA GRUPO PERO_COMPILA.docx
+++ b/ESTRATEGIA GRUPO PERO_COMPILA.docx
@@ -3047,8 +3047,6 @@
         </w:rPr>
         <w:t xml:space="preserve">Créate </w:t>
       </w:r>
-      <w:bookmarkStart w:id="0" w:name="_GoBack"/>
-      <w:bookmarkEnd w:id="0"/>
       <w:proofErr w:type="spellStart"/>
       <w:r>
         <w:rPr>
@@ -3098,6 +3096,7 @@
         </w:rPr>
         <w:t>]</w:t>
       </w:r>
+      <w:proofErr w:type="gramStart"/>
       <w:r>
         <w:rPr>
           <w:rFonts w:ascii="Consolas" w:hAnsi="Consolas" w:cs="Consolas"/>
@@ -3117,6 +3116,7 @@
         <w:t>[</w:t>
       </w:r>
       <w:proofErr w:type="spellStart"/>
+      <w:proofErr w:type="gramEnd"/>
       <w:r>
         <w:rPr>
           <w:rFonts w:ascii="Consolas" w:hAnsi="Consolas" w:cs="Consolas"/>
@@ -4281,6 +4281,13 @@
       <w:proofErr w:type="spellEnd"/>
       <w:proofErr w:type="gramEnd"/>
     </w:p>
+    <w:p/>
+    <w:p>
+      <w:bookmarkStart w:id="0" w:name="_GoBack"/>
+      <w:bookmarkEnd w:id="0"/>
+    </w:p>
+    <w:p/>
+    <w:p/>
     <w:p/>
     <w:sectPr>
       <w:pgSz w:w="11906" w:h="16838"/>

</xml_diff>

<commit_message>
algunos cambios + agregue enviadoAPago en tabla Factura
</commit_message>
<xml_diff>
--- a/ESTRATEGIA GRUPO PERO_COMPILA.docx
+++ b/ESTRATEGIA GRUPO PERO_COMPILA.docx
@@ -195,11 +195,14 @@
       </w:r>
     </w:p>
     <w:p>
-      <w:pPr>
-        <w:rPr>
-          <w:u w:val="single"/>
-        </w:rPr>
-      </w:pPr>
+      <w:r>
+        <w:t>Para el registro de pagos, nuestra forma de corroborar que la empresa está activa es filtrar directamente las</w:t>
+      </w:r>
+      <w:bookmarkStart w:id="0" w:name="_GoBack"/>
+      <w:bookmarkEnd w:id="0"/>
+      <w:r>
+        <w:t xml:space="preserve"> activas, sin darle la opción al usuario de elegir una empresa no activa </w:t>
+      </w:r>
     </w:p>
     <w:p/>
     <w:p>
@@ -4282,10 +4285,7 @@
       <w:proofErr w:type="gramEnd"/>
     </w:p>
     <w:p/>
-    <w:p>
-      <w:bookmarkStart w:id="0" w:name="_GoBack"/>
-      <w:bookmarkEnd w:id="0"/>
-    </w:p>
+    <w:p/>
     <w:p/>
     <w:p/>
     <w:p/>

</xml_diff>

<commit_message>
Cambios Por todos lados
</commit_message>
<xml_diff>
--- a/ESTRATEGIA GRUPO PERO_COMPILA.docx
+++ b/ESTRATEGIA GRUPO PERO_COMPILA.docx
@@ -196,15 +196,34 @@
     </w:p>
     <w:p>
       <w:r>
-        <w:t>Para el registro de pagos, nuestra forma de corroborar que la empresa está activa es filtrar directamente las</w:t>
+        <w:t xml:space="preserve">Para el registro de pagos, nuestra forma de corroborar que la empresa está activa es filtrar directamente las activas, sin darle la opción al usuario de elegir una empresa no activa </w:t>
+      </w:r>
+    </w:p>
+    <w:p>
+      <w:r>
+        <w:t xml:space="preserve">En la entidad Factura agregamos el campo </w:t>
+      </w:r>
+      <w:proofErr w:type="spellStart"/>
+      <w:r>
+        <w:t>enviadoAPago</w:t>
+      </w:r>
+      <w:proofErr w:type="spellEnd"/>
+      <w:r>
+        <w:t xml:space="preserve"> para el momento en el que se realice una devolución vuelva a estar activa para pagarse.</w:t>
+      </w:r>
+    </w:p>
+    <w:p>
+      <w:pPr>
+        <w:rPr>
+          <w:u w:val="single"/>
+        </w:rPr>
+      </w:pPr>
+      <w:r>
+        <w:t>Para los medios de pago, usamos los existentes provistos por la tabla maestra y por cada clase pusimos algunos datos relevantes, pero nosotros asumimos que una persona puede ir a pagar una o varias facturas de diferentes personas y a su vez pagar sin necesidad que sea propietario de esa o esas facturas.</w:t>
       </w:r>
       <w:bookmarkStart w:id="0" w:name="_GoBack"/>
       <w:bookmarkEnd w:id="0"/>
-      <w:r>
-        <w:t xml:space="preserve"> activas, sin darle la opción al usuario de elegir una empresa no activa </w:t>
-      </w:r>
-    </w:p>
-    <w:p/>
+    </w:p>
     <w:p>
       <w:r>
         <w:t xml:space="preserve">Agregue estos </w:t>
@@ -243,9 +262,9 @@
           <w:color w:val="0000FF"/>
           <w:sz w:val="28"/>
           <w:szCs w:val="28"/>
-          <w:lang w:val="en-US"/>
-        </w:rPr>
-      </w:pPr>
+        </w:rPr>
+      </w:pPr>
+      <w:proofErr w:type="spellStart"/>
       <w:proofErr w:type="gramStart"/>
       <w:r>
         <w:rPr>
@@ -253,10 +272,10 @@
           <w:color w:val="0000FF"/>
           <w:sz w:val="28"/>
           <w:szCs w:val="28"/>
-          <w:lang w:val="en-US"/>
         </w:rPr>
         <w:t>create</w:t>
       </w:r>
+      <w:proofErr w:type="spellEnd"/>
       <w:proofErr w:type="gramEnd"/>
       <w:r>
         <w:rPr>
@@ -264,17 +283,35 @@
           <w:color w:val="0000FF"/>
           <w:sz w:val="28"/>
           <w:szCs w:val="28"/>
-          <w:lang w:val="en-US"/>
-        </w:rPr>
-        <w:t xml:space="preserve"> procedure </w:t>
-      </w:r>
-      <w:r>
-        <w:rPr>
-          <w:rFonts w:ascii="Consolas" w:hAnsi="Consolas" w:cs="Consolas"/>
-          <w:color w:val="008080"/>
-          <w:sz w:val="28"/>
-          <w:szCs w:val="28"/>
-          <w:lang w:val="en-US"/>
+        </w:rPr>
+        <w:t xml:space="preserve"> </w:t>
+      </w:r>
+      <w:proofErr w:type="spellStart"/>
+      <w:r>
+        <w:rPr>
+          <w:rFonts w:ascii="Consolas" w:hAnsi="Consolas" w:cs="Consolas"/>
+          <w:color w:val="0000FF"/>
+          <w:sz w:val="28"/>
+          <w:szCs w:val="28"/>
+        </w:rPr>
+        <w:t>procedure</w:t>
+      </w:r>
+      <w:proofErr w:type="spellEnd"/>
+      <w:r>
+        <w:rPr>
+          <w:rFonts w:ascii="Consolas" w:hAnsi="Consolas" w:cs="Consolas"/>
+          <w:color w:val="0000FF"/>
+          <w:sz w:val="28"/>
+          <w:szCs w:val="28"/>
+        </w:rPr>
+        <w:t xml:space="preserve"> </w:t>
+      </w:r>
+      <w:r>
+        <w:rPr>
+          <w:rFonts w:ascii="Consolas" w:hAnsi="Consolas" w:cs="Consolas"/>
+          <w:color w:val="008080"/>
+          <w:sz w:val="28"/>
+          <w:szCs w:val="28"/>
         </w:rPr>
         <w:t>[</w:t>
       </w:r>
@@ -285,7 +322,6 @@
           <w:color w:val="008080"/>
           <w:sz w:val="28"/>
           <w:szCs w:val="28"/>
-          <w:lang w:val="en-US"/>
         </w:rPr>
         <w:t>pero_compila</w:t>
       </w:r>
@@ -296,7 +332,6 @@
           <w:color w:val="008080"/>
           <w:sz w:val="28"/>
           <w:szCs w:val="28"/>
-          <w:lang w:val="en-US"/>
         </w:rPr>
         <w:t>]</w:t>
       </w:r>
@@ -306,7 +341,6 @@
           <w:color w:val="808080"/>
           <w:sz w:val="28"/>
           <w:szCs w:val="28"/>
-          <w:lang w:val="en-US"/>
         </w:rPr>
         <w:t>.</w:t>
       </w:r>
@@ -316,7 +350,6 @@
           <w:color w:val="008080"/>
           <w:sz w:val="28"/>
           <w:szCs w:val="28"/>
-          <w:lang w:val="en-US"/>
         </w:rPr>
         <w:t>[</w:t>
       </w:r>
@@ -327,7 +360,6 @@
           <w:color w:val="008080"/>
           <w:sz w:val="28"/>
           <w:szCs w:val="28"/>
-          <w:lang w:val="en-US"/>
         </w:rPr>
         <w:t>sp_get_empresas</w:t>
       </w:r>
@@ -338,7 +370,6 @@
           <w:color w:val="008080"/>
           <w:sz w:val="28"/>
           <w:szCs w:val="28"/>
-          <w:lang w:val="en-US"/>
         </w:rPr>
         <w:t>]</w:t>
       </w:r>
@@ -354,7 +385,6 @@
           <w:color w:val="0000FF"/>
           <w:sz w:val="28"/>
           <w:szCs w:val="28"/>
-          <w:lang w:val="en-US"/>
         </w:rPr>
       </w:pPr>
     </w:p>
@@ -423,19 +453,19 @@
           <w:color w:val="0000FF"/>
           <w:sz w:val="28"/>
           <w:szCs w:val="28"/>
-        </w:rPr>
-      </w:pPr>
-      <w:r>
-        <w:rPr>
-          <w:rFonts w:ascii="Consolas" w:hAnsi="Consolas" w:cs="Consolas"/>
-          <w:color w:val="0000FF"/>
-          <w:sz w:val="28"/>
-          <w:szCs w:val="28"/>
-          <w:lang w:val="en-US"/>
-        </w:rPr>
-        <w:tab/>
-      </w:r>
-      <w:proofErr w:type="spellStart"/>
+          <w:lang w:val="en-US"/>
+        </w:rPr>
+      </w:pPr>
+      <w:r>
+        <w:rPr>
+          <w:rFonts w:ascii="Consolas" w:hAnsi="Consolas" w:cs="Consolas"/>
+          <w:color w:val="0000FF"/>
+          <w:sz w:val="28"/>
+          <w:szCs w:val="28"/>
+          <w:lang w:val="en-US"/>
+        </w:rPr>
+        <w:tab/>
+      </w:r>
       <w:proofErr w:type="gramStart"/>
       <w:r>
         <w:rPr>
@@ -443,10 +473,10 @@
           <w:color w:val="0000FF"/>
           <w:sz w:val="28"/>
           <w:szCs w:val="28"/>
+          <w:lang w:val="en-US"/>
         </w:rPr>
         <w:t>select</w:t>
       </w:r>
-      <w:proofErr w:type="spellEnd"/>
       <w:proofErr w:type="gramEnd"/>
       <w:r>
         <w:rPr>
@@ -454,6 +484,7 @@
           <w:color w:val="0000FF"/>
           <w:sz w:val="28"/>
           <w:szCs w:val="28"/>
+          <w:lang w:val="en-US"/>
         </w:rPr>
         <w:t xml:space="preserve"> </w:t>
       </w:r>
@@ -463,6 +494,7 @@
           <w:color w:val="808080"/>
           <w:sz w:val="28"/>
           <w:szCs w:val="28"/>
+          <w:lang w:val="en-US"/>
         </w:rPr>
         <w:t>*</w:t>
       </w:r>
@@ -472,36 +504,18 @@
           <w:color w:val="0000FF"/>
           <w:sz w:val="28"/>
           <w:szCs w:val="28"/>
-        </w:rPr>
-        <w:t xml:space="preserve"> </w:t>
-      </w:r>
-      <w:proofErr w:type="spellStart"/>
-      <w:r>
-        <w:rPr>
-          <w:rFonts w:ascii="Consolas" w:hAnsi="Consolas" w:cs="Consolas"/>
-          <w:color w:val="0000FF"/>
-          <w:sz w:val="28"/>
-          <w:szCs w:val="28"/>
-        </w:rPr>
-        <w:t>from</w:t>
-      </w:r>
-      <w:proofErr w:type="spellEnd"/>
-      <w:r>
-        <w:rPr>
-          <w:rFonts w:ascii="Consolas" w:hAnsi="Consolas" w:cs="Consolas"/>
-          <w:color w:val="0000FF"/>
-          <w:sz w:val="28"/>
-          <w:szCs w:val="28"/>
-        </w:rPr>
-        <w:t xml:space="preserve"> </w:t>
-      </w:r>
-      <w:proofErr w:type="spellStart"/>
-      <w:r>
-        <w:rPr>
-          <w:rFonts w:ascii="Consolas" w:hAnsi="Consolas" w:cs="Consolas"/>
-          <w:color w:val="008080"/>
-          <w:sz w:val="28"/>
-          <w:szCs w:val="28"/>
+          <w:lang w:val="en-US"/>
+        </w:rPr>
+        <w:t xml:space="preserve"> from </w:t>
+      </w:r>
+      <w:proofErr w:type="spellStart"/>
+      <w:r>
+        <w:rPr>
+          <w:rFonts w:ascii="Consolas" w:hAnsi="Consolas" w:cs="Consolas"/>
+          <w:color w:val="008080"/>
+          <w:sz w:val="28"/>
+          <w:szCs w:val="28"/>
+          <w:lang w:val="en-US"/>
         </w:rPr>
         <w:t>pero_compila</w:t>
       </w:r>
@@ -511,6 +525,7 @@
           <w:color w:val="808080"/>
           <w:sz w:val="28"/>
           <w:szCs w:val="28"/>
+          <w:lang w:val="en-US"/>
         </w:rPr>
         <w:t>.</w:t>
       </w:r>
@@ -520,6 +535,7 @@
           <w:color w:val="008080"/>
           <w:sz w:val="28"/>
           <w:szCs w:val="28"/>
+          <w:lang w:val="en-US"/>
         </w:rPr>
         <w:t>Empresa</w:t>
       </w:r>
@@ -530,36 +546,18 @@
           <w:color w:val="0000FF"/>
           <w:sz w:val="28"/>
           <w:szCs w:val="28"/>
-        </w:rPr>
-        <w:t xml:space="preserve"> </w:t>
-      </w:r>
-      <w:proofErr w:type="spellStart"/>
-      <w:r>
-        <w:rPr>
-          <w:rFonts w:ascii="Consolas" w:hAnsi="Consolas" w:cs="Consolas"/>
-          <w:color w:val="0000FF"/>
-          <w:sz w:val="28"/>
-          <w:szCs w:val="28"/>
-        </w:rPr>
-        <w:t>where</w:t>
-      </w:r>
-      <w:proofErr w:type="spellEnd"/>
-      <w:r>
-        <w:rPr>
-          <w:rFonts w:ascii="Consolas" w:hAnsi="Consolas" w:cs="Consolas"/>
-          <w:color w:val="0000FF"/>
-          <w:sz w:val="28"/>
-          <w:szCs w:val="28"/>
-        </w:rPr>
-        <w:t xml:space="preserve"> </w:t>
-      </w:r>
-      <w:proofErr w:type="spellStart"/>
-      <w:r>
-        <w:rPr>
-          <w:rFonts w:ascii="Consolas" w:hAnsi="Consolas" w:cs="Consolas"/>
-          <w:color w:val="008080"/>
-          <w:sz w:val="28"/>
-          <w:szCs w:val="28"/>
+          <w:lang w:val="en-US"/>
+        </w:rPr>
+        <w:t xml:space="preserve"> where </w:t>
+      </w:r>
+      <w:proofErr w:type="spellStart"/>
+      <w:r>
+        <w:rPr>
+          <w:rFonts w:ascii="Consolas" w:hAnsi="Consolas" w:cs="Consolas"/>
+          <w:color w:val="008080"/>
+          <w:sz w:val="28"/>
+          <w:szCs w:val="28"/>
+          <w:lang w:val="en-US"/>
         </w:rPr>
         <w:t>empresa_estado</w:t>
       </w:r>
@@ -570,6 +568,7 @@
           <w:color w:val="808080"/>
           <w:sz w:val="28"/>
           <w:szCs w:val="28"/>
+          <w:lang w:val="en-US"/>
         </w:rPr>
         <w:t>=</w:t>
       </w:r>
@@ -579,6 +578,7 @@
           <w:color w:val="0000FF"/>
           <w:sz w:val="28"/>
           <w:szCs w:val="28"/>
+          <w:lang w:val="en-US"/>
         </w:rPr>
         <w:t>1</w:t>
       </w:r>
@@ -935,6 +935,7 @@
           <w:szCs w:val="28"/>
           <w:lang w:val="en-US"/>
         </w:rPr>
+        <w:lastRenderedPageBreak/>
         <w:t xml:space="preserve">IF </w:t>
       </w:r>
       <w:r>
@@ -1237,7 +1238,6 @@
           <w:sz w:val="28"/>
           <w:szCs w:val="28"/>
         </w:rPr>
-        <w:lastRenderedPageBreak/>
         <w:t>create</w:t>
       </w:r>
       <w:proofErr w:type="spellEnd"/>
@@ -2260,136 +2260,171 @@
           <w:color w:val="0000FF"/>
           <w:sz w:val="28"/>
           <w:szCs w:val="28"/>
-        </w:rPr>
-      </w:pPr>
-      <w:r>
-        <w:rPr>
-          <w:rFonts w:ascii="Consolas" w:hAnsi="Consolas" w:cs="Consolas"/>
-          <w:color w:val="0000FF"/>
-          <w:sz w:val="28"/>
-          <w:szCs w:val="28"/>
-          <w:lang w:val="en-US"/>
-        </w:rPr>
-        <w:tab/>
-      </w:r>
-      <w:r>
-        <w:rPr>
-          <w:rFonts w:ascii="Consolas" w:hAnsi="Consolas" w:cs="Consolas"/>
-          <w:color w:val="0000FF"/>
-          <w:sz w:val="28"/>
-          <w:szCs w:val="28"/>
-          <w:lang w:val="en-US"/>
-        </w:rPr>
-        <w:tab/>
-      </w:r>
-      <w:r>
-        <w:rPr>
-          <w:rFonts w:ascii="Consolas" w:hAnsi="Consolas" w:cs="Consolas"/>
-          <w:color w:val="0000FF"/>
-          <w:sz w:val="28"/>
-          <w:szCs w:val="28"/>
-          <w:lang w:val="en-US"/>
-        </w:rPr>
-        <w:tab/>
-      </w:r>
-      <w:r>
-        <w:rPr>
-          <w:rFonts w:ascii="Consolas" w:hAnsi="Consolas" w:cs="Consolas"/>
-          <w:color w:val="0000FF"/>
-          <w:sz w:val="28"/>
-          <w:szCs w:val="28"/>
-          <w:lang w:val="en-US"/>
-        </w:rPr>
-        <w:tab/>
-      </w:r>
-      <w:r>
-        <w:rPr>
-          <w:rFonts w:ascii="Consolas" w:hAnsi="Consolas" w:cs="Consolas"/>
-          <w:color w:val="0000FF"/>
-          <w:sz w:val="28"/>
-          <w:szCs w:val="28"/>
-          <w:lang w:val="en-US"/>
-        </w:rPr>
-        <w:tab/>
-      </w:r>
-      <w:r>
-        <w:rPr>
-          <w:rFonts w:ascii="Consolas" w:hAnsi="Consolas" w:cs="Consolas"/>
-          <w:color w:val="0000FF"/>
-          <w:sz w:val="28"/>
-          <w:szCs w:val="28"/>
-          <w:lang w:val="en-US"/>
-        </w:rPr>
-        <w:tab/>
-      </w:r>
-      <w:r>
-        <w:rPr>
-          <w:rFonts w:ascii="Consolas" w:hAnsi="Consolas" w:cs="Consolas"/>
-          <w:color w:val="0000FF"/>
-          <w:sz w:val="28"/>
-          <w:szCs w:val="28"/>
-          <w:lang w:val="en-US"/>
-        </w:rPr>
-        <w:tab/>
-      </w:r>
-      <w:r>
-        <w:rPr>
-          <w:rFonts w:ascii="Consolas" w:hAnsi="Consolas" w:cs="Consolas"/>
-          <w:color w:val="0000FF"/>
-          <w:sz w:val="28"/>
-          <w:szCs w:val="28"/>
-          <w:lang w:val="en-US"/>
-        </w:rPr>
-        <w:tab/>
-      </w:r>
-      <w:r>
-        <w:rPr>
-          <w:rFonts w:ascii="Consolas" w:hAnsi="Consolas" w:cs="Consolas"/>
-          <w:color w:val="0000FF"/>
-          <w:sz w:val="28"/>
-          <w:szCs w:val="28"/>
-          <w:lang w:val="en-US"/>
-        </w:rPr>
-        <w:tab/>
-      </w:r>
-      <w:r>
-        <w:rPr>
-          <w:rFonts w:ascii="Consolas" w:hAnsi="Consolas" w:cs="Consolas"/>
-          <w:color w:val="0000FF"/>
-          <w:sz w:val="28"/>
-          <w:szCs w:val="28"/>
-          <w:lang w:val="en-US"/>
-        </w:rPr>
-        <w:tab/>
-      </w:r>
-      <w:r>
-        <w:rPr>
-          <w:rFonts w:ascii="Consolas" w:hAnsi="Consolas" w:cs="Consolas"/>
-          <w:color w:val="0000FF"/>
-          <w:sz w:val="28"/>
-          <w:szCs w:val="28"/>
-          <w:lang w:val="en-US"/>
-        </w:rPr>
-        <w:tab/>
-      </w:r>
-      <w:r>
-        <w:rPr>
-          <w:rFonts w:ascii="Consolas" w:hAnsi="Consolas" w:cs="Consolas"/>
-          <w:color w:val="008080"/>
-          <w:sz w:val="28"/>
-          <w:szCs w:val="28"/>
+          <w:lang w:val="en-US"/>
+        </w:rPr>
+      </w:pPr>
+      <w:r>
+        <w:rPr>
+          <w:rFonts w:ascii="Consolas" w:hAnsi="Consolas" w:cs="Consolas"/>
+          <w:color w:val="0000FF"/>
+          <w:sz w:val="28"/>
+          <w:szCs w:val="28"/>
+          <w:lang w:val="en-US"/>
+        </w:rPr>
+        <w:tab/>
+      </w:r>
+      <w:r>
+        <w:rPr>
+          <w:rFonts w:ascii="Consolas" w:hAnsi="Consolas" w:cs="Consolas"/>
+          <w:color w:val="0000FF"/>
+          <w:sz w:val="28"/>
+          <w:szCs w:val="28"/>
+          <w:lang w:val="en-US"/>
+        </w:rPr>
+        <w:tab/>
+      </w:r>
+      <w:r>
+        <w:rPr>
+          <w:rFonts w:ascii="Consolas" w:hAnsi="Consolas" w:cs="Consolas"/>
+          <w:color w:val="0000FF"/>
+          <w:sz w:val="28"/>
+          <w:szCs w:val="28"/>
+          <w:lang w:val="en-US"/>
+        </w:rPr>
+        <w:tab/>
+      </w:r>
+      <w:r>
+        <w:rPr>
+          <w:rFonts w:ascii="Consolas" w:hAnsi="Consolas" w:cs="Consolas"/>
+          <w:color w:val="0000FF"/>
+          <w:sz w:val="28"/>
+          <w:szCs w:val="28"/>
+          <w:lang w:val="en-US"/>
+        </w:rPr>
+        <w:tab/>
+      </w:r>
+      <w:r>
+        <w:rPr>
+          <w:rFonts w:ascii="Consolas" w:hAnsi="Consolas" w:cs="Consolas"/>
+          <w:color w:val="0000FF"/>
+          <w:sz w:val="28"/>
+          <w:szCs w:val="28"/>
+          <w:lang w:val="en-US"/>
+        </w:rPr>
+        <w:tab/>
+      </w:r>
+      <w:r>
+        <w:rPr>
+          <w:rFonts w:ascii="Consolas" w:hAnsi="Consolas" w:cs="Consolas"/>
+          <w:color w:val="0000FF"/>
+          <w:sz w:val="28"/>
+          <w:szCs w:val="28"/>
+          <w:lang w:val="en-US"/>
+        </w:rPr>
+        <w:tab/>
+      </w:r>
+      <w:r>
+        <w:rPr>
+          <w:rFonts w:ascii="Consolas" w:hAnsi="Consolas" w:cs="Consolas"/>
+          <w:color w:val="0000FF"/>
+          <w:sz w:val="28"/>
+          <w:szCs w:val="28"/>
+          <w:lang w:val="en-US"/>
+        </w:rPr>
+        <w:tab/>
+      </w:r>
+      <w:r>
+        <w:rPr>
+          <w:rFonts w:ascii="Consolas" w:hAnsi="Consolas" w:cs="Consolas"/>
+          <w:color w:val="0000FF"/>
+          <w:sz w:val="28"/>
+          <w:szCs w:val="28"/>
+          <w:lang w:val="en-US"/>
+        </w:rPr>
+        <w:tab/>
+      </w:r>
+      <w:r>
+        <w:rPr>
+          <w:rFonts w:ascii="Consolas" w:hAnsi="Consolas" w:cs="Consolas"/>
+          <w:color w:val="0000FF"/>
+          <w:sz w:val="28"/>
+          <w:szCs w:val="28"/>
+          <w:lang w:val="en-US"/>
+        </w:rPr>
+        <w:tab/>
+      </w:r>
+      <w:r>
+        <w:rPr>
+          <w:rFonts w:ascii="Consolas" w:hAnsi="Consolas" w:cs="Consolas"/>
+          <w:color w:val="0000FF"/>
+          <w:sz w:val="28"/>
+          <w:szCs w:val="28"/>
+          <w:lang w:val="en-US"/>
+        </w:rPr>
+        <w:tab/>
+      </w:r>
+      <w:r>
+        <w:rPr>
+          <w:rFonts w:ascii="Consolas" w:hAnsi="Consolas" w:cs="Consolas"/>
+          <w:color w:val="0000FF"/>
+          <w:sz w:val="28"/>
+          <w:szCs w:val="28"/>
+          <w:lang w:val="en-US"/>
+        </w:rPr>
+        <w:tab/>
+      </w:r>
+      <w:r>
+        <w:rPr>
+          <w:rFonts w:ascii="Consolas" w:hAnsi="Consolas" w:cs="Consolas"/>
+          <w:color w:val="008080"/>
+          <w:sz w:val="28"/>
+          <w:szCs w:val="28"/>
+          <w:lang w:val="en-US"/>
         </w:rPr>
         <w:t>@</w:t>
       </w:r>
+      <w:proofErr w:type="spellStart"/>
+      <w:r>
+        <w:rPr>
+          <w:rFonts w:ascii="Consolas" w:hAnsi="Consolas" w:cs="Consolas"/>
+          <w:color w:val="008080"/>
+          <w:sz w:val="28"/>
+          <w:szCs w:val="28"/>
+          <w:lang w:val="en-US"/>
+        </w:rPr>
+        <w:t>habilitado</w:t>
+      </w:r>
+      <w:proofErr w:type="spellEnd"/>
+      <w:r>
+        <w:rPr>
+          <w:rFonts w:ascii="Consolas" w:hAnsi="Consolas" w:cs="Consolas"/>
+          <w:color w:val="0000FF"/>
+          <w:sz w:val="28"/>
+          <w:szCs w:val="28"/>
+          <w:lang w:val="en-US"/>
+        </w:rPr>
+        <w:t xml:space="preserve"> </w:t>
+      </w:r>
       <w:proofErr w:type="gramStart"/>
       <w:r>
         <w:rPr>
           <w:rFonts w:ascii="Consolas" w:hAnsi="Consolas" w:cs="Consolas"/>
-          <w:color w:val="008080"/>
-          <w:sz w:val="28"/>
-          <w:szCs w:val="28"/>
-        </w:rPr>
-        <w:t>habilitado</w:t>
+          <w:color w:val="0000FF"/>
+          <w:sz w:val="28"/>
+          <w:szCs w:val="28"/>
+          <w:lang w:val="en-US"/>
+        </w:rPr>
+        <w:t>numeric</w:t>
+      </w:r>
+      <w:r>
+        <w:rPr>
+          <w:rFonts w:ascii="Consolas" w:hAnsi="Consolas" w:cs="Consolas"/>
+          <w:color w:val="808080"/>
+          <w:sz w:val="28"/>
+          <w:szCs w:val="28"/>
+          <w:lang w:val="en-US"/>
+        </w:rPr>
+        <w:t>(</w:t>
       </w:r>
       <w:proofErr w:type="gramEnd"/>
       <w:r>
@@ -2398,35 +2433,7 @@
           <w:color w:val="0000FF"/>
           <w:sz w:val="28"/>
           <w:szCs w:val="28"/>
-        </w:rPr>
-        <w:t xml:space="preserve"> </w:t>
-      </w:r>
-      <w:proofErr w:type="spellStart"/>
-      <w:r>
-        <w:rPr>
-          <w:rFonts w:ascii="Consolas" w:hAnsi="Consolas" w:cs="Consolas"/>
-          <w:color w:val="0000FF"/>
-          <w:sz w:val="28"/>
-          <w:szCs w:val="28"/>
-        </w:rPr>
-        <w:t>numeric</w:t>
-      </w:r>
-      <w:proofErr w:type="spellEnd"/>
-      <w:r>
-        <w:rPr>
-          <w:rFonts w:ascii="Consolas" w:hAnsi="Consolas" w:cs="Consolas"/>
-          <w:color w:val="808080"/>
-          <w:sz w:val="28"/>
-          <w:szCs w:val="28"/>
-        </w:rPr>
-        <w:t>(</w:t>
-      </w:r>
-      <w:r>
-        <w:rPr>
-          <w:rFonts w:ascii="Consolas" w:hAnsi="Consolas" w:cs="Consolas"/>
-          <w:color w:val="0000FF"/>
-          <w:sz w:val="28"/>
-          <w:szCs w:val="28"/>
+          <w:lang w:val="en-US"/>
         </w:rPr>
         <w:t>1</w:t>
       </w:r>
@@ -2436,6 +2443,7 @@
           <w:color w:val="808080"/>
           <w:sz w:val="28"/>
           <w:szCs w:val="28"/>
+          <w:lang w:val="en-US"/>
         </w:rPr>
         <w:t>,</w:t>
       </w:r>
@@ -2445,6 +2453,7 @@
           <w:color w:val="0000FF"/>
           <w:sz w:val="28"/>
           <w:szCs w:val="28"/>
+          <w:lang w:val="en-US"/>
         </w:rPr>
         <w:t>0</w:t>
       </w:r>
@@ -2454,6 +2463,7 @@
           <w:color w:val="808080"/>
           <w:sz w:val="28"/>
           <w:szCs w:val="28"/>
+          <w:lang w:val="en-US"/>
         </w:rPr>
         <w:t>))</w:t>
       </w:r>
@@ -2463,6 +2473,7 @@
           <w:color w:val="0000FF"/>
           <w:sz w:val="28"/>
           <w:szCs w:val="28"/>
+          <w:lang w:val="en-US"/>
         </w:rPr>
         <w:t xml:space="preserve"> </w:t>
       </w:r>
@@ -3409,6 +3420,7 @@
           <w:sz w:val="28"/>
           <w:szCs w:val="28"/>
         </w:rPr>
+        <w:lastRenderedPageBreak/>
         <w:t>@</w:t>
       </w:r>
       <w:proofErr w:type="spellStart"/>
@@ -3755,7 +3767,6 @@
           <w:sz w:val="28"/>
           <w:szCs w:val="28"/>
         </w:rPr>
-        <w:lastRenderedPageBreak/>
         <w:tab/>
       </w:r>
       <w:proofErr w:type="spellStart"/>

</xml_diff>

<commit_message>
Cambios en modificacion de factura
</commit_message>
<xml_diff>
--- a/ESTRATEGIA GRUPO PERO_COMPILA.docx
+++ b/ESTRATEGIA GRUPO PERO_COMPILA.docx
@@ -964,8 +964,6 @@
         </w:rPr>
         <w:t>PK</w:t>
       </w:r>
-      <w:bookmarkStart w:id="1" w:name="_GoBack"/>
-      <w:bookmarkEnd w:id="1"/>
       <w:r>
         <w:rPr>
           <w:b/>
@@ -2383,14 +2381,16 @@
           <w:sz w:val="34"/>
           <w:szCs w:val="34"/>
           <w:u w:val="single"/>
-        </w:rPr>
-      </w:pPr>
-      <w:r>
-        <w:rPr>
-          <w:b/>
-          <w:sz w:val="34"/>
-          <w:szCs w:val="34"/>
-          <w:u w:val="single"/>
+          <w:lang w:val="en-US"/>
+        </w:rPr>
+      </w:pPr>
+      <w:r>
+        <w:rPr>
+          <w:b/>
+          <w:sz w:val="34"/>
+          <w:szCs w:val="34"/>
+          <w:u w:val="single"/>
+          <w:lang w:val="en-US"/>
         </w:rPr>
         <w:lastRenderedPageBreak/>
         <w:t>ITEM X FACTURA</w:t>
@@ -2405,13 +2405,15 @@
         <w:rPr>
           <w:sz w:val="28"/>
           <w:szCs w:val="28"/>
-        </w:rPr>
-      </w:pPr>
-      <w:r>
-        <w:rPr>
-          <w:b/>
-          <w:sz w:val="28"/>
-          <w:szCs w:val="28"/>
+          <w:lang w:val="en-US"/>
+        </w:rPr>
+      </w:pPr>
+      <w:r>
+        <w:rPr>
+          <w:b/>
+          <w:sz w:val="28"/>
+          <w:szCs w:val="28"/>
+          <w:lang w:val="en-US"/>
         </w:rPr>
         <w:t>PK:</w:t>
       </w:r>
@@ -2420,6 +2422,7 @@
           <w:b/>
           <w:sz w:val="28"/>
           <w:szCs w:val="28"/>
+          <w:lang w:val="en-US"/>
         </w:rPr>
         <w:t xml:space="preserve"> </w:t>
       </w:r>
@@ -2427,6 +2430,7 @@
         <w:rPr>
           <w:sz w:val="28"/>
           <w:szCs w:val="28"/>
+          <w:lang w:val="en-US"/>
         </w:rPr>
         <w:t>Id</w:t>
       </w:r>
@@ -2440,13 +2444,15 @@
         <w:rPr>
           <w:sz w:val="28"/>
           <w:szCs w:val="28"/>
-        </w:rPr>
-      </w:pPr>
-      <w:r>
-        <w:rPr>
-          <w:b/>
-          <w:sz w:val="28"/>
-          <w:szCs w:val="28"/>
+          <w:lang w:val="en-US"/>
+        </w:rPr>
+      </w:pPr>
+      <w:r>
+        <w:rPr>
+          <w:b/>
+          <w:sz w:val="28"/>
+          <w:szCs w:val="28"/>
+          <w:lang w:val="en-US"/>
         </w:rPr>
         <w:t>FK:</w:t>
       </w:r>
@@ -2455,6 +2461,7 @@
           <w:b/>
           <w:sz w:val="28"/>
           <w:szCs w:val="28"/>
+          <w:lang w:val="en-US"/>
         </w:rPr>
         <w:t xml:space="preserve"> </w:t>
       </w:r>
@@ -2462,6 +2469,7 @@
         <w:rPr>
           <w:sz w:val="28"/>
           <w:szCs w:val="28"/>
+          <w:lang w:val="en-US"/>
         </w:rPr>
         <w:t xml:space="preserve">Factura, </w:t>
       </w:r>
@@ -2469,6 +2477,7 @@
         <w:rPr>
           <w:sz w:val="28"/>
           <w:szCs w:val="28"/>
+          <w:lang w:val="en-US"/>
         </w:rPr>
         <w:t>Ítem</w:t>
       </w:r>
@@ -3168,17 +3177,8 @@
           <w:sz w:val="28"/>
           <w:szCs w:val="28"/>
         </w:rPr>
-        <w:t xml:space="preserve">, </w:t>
-      </w:r>
-      <w:proofErr w:type="spellStart"/>
-      <w:r>
-        <w:rPr>
-          <w:sz w:val="28"/>
-          <w:szCs w:val="28"/>
-        </w:rPr>
-        <w:t>dni</w:t>
-      </w:r>
-      <w:proofErr w:type="spellEnd"/>
+        <w:t>, dni</w:t>
+      </w:r>
       <w:r>
         <w:rPr>
           <w:sz w:val="28"/>
@@ -3385,14 +3385,7 @@
           <w:sz w:val="28"/>
           <w:szCs w:val="28"/>
         </w:rPr>
-        <w:t xml:space="preserve">Tabla creada para situaciones en las que las </w:t>
-      </w:r>
-      <w:r>
-        <w:rPr>
-          <w:sz w:val="28"/>
-          <w:szCs w:val="28"/>
-        </w:rPr>
-        <w:t>devoluciones tengan muchas facturas y además la factura se encuentre en muchas devoluciones</w:t>
+        <w:t>Tabla creada para situaciones en las que las devoluciones tengan muchas facturas y además la factura se encuentre en muchas devoluciones</w:t>
       </w:r>
     </w:p>
     <w:p>
@@ -3507,14 +3500,14 @@
           <w:u w:val="single"/>
         </w:rPr>
       </w:pPr>
-      <w:bookmarkStart w:id="2" w:name="_Toc500278585"/>
+      <w:bookmarkStart w:id="1" w:name="_Toc500278585"/>
       <w:r>
         <w:rPr>
           <w:rStyle w:val="Ttulo1Car"/>
         </w:rPr>
         <w:t>Estrategia detallada de algunas tablas</w:t>
       </w:r>
-      <w:bookmarkEnd w:id="2"/>
+      <w:bookmarkEnd w:id="1"/>
     </w:p>
     <w:p>
       <w:pPr>
@@ -3830,6 +3823,25 @@
       </w:r>
       <w:r>
         <w:t>, usamos los existentes provistos por la tabla maestra y por cada clase pusimos algunos datos relevantes, pero nosotros asumimos que una persona puede ir a pagar una o varias facturas de diferentes personas y a su vez pagar sin necesidad que sea propietario de esa o esas facturas.</w:t>
+      </w:r>
+    </w:p>
+    <w:p>
+      <w:r>
+        <w:t xml:space="preserve">Para el </w:t>
+      </w:r>
+      <w:r>
+        <w:rPr>
+          <w:u w:val="single"/>
+        </w:rPr>
+        <w:t>ABM de Facturas</w:t>
+      </w:r>
+      <w:r>
+        <w:t xml:space="preserve">, NO CONTEMPLAMOS EL CASO EN QUE NO EXISTA NI EL CLIENTE NI LA EMPRESA, </w:t>
+      </w:r>
+      <w:bookmarkStart w:id="2" w:name="_GoBack"/>
+      <w:bookmarkEnd w:id="2"/>
+      <w:r>
+        <w:t>debido a que ya EXISTEN los ABMS correspondientes a cada uno…</w:t>
       </w:r>
     </w:p>
     <w:p>
@@ -3976,7 +3988,7 @@
 
 <file path=word/numbering.xml><?xml version="1.0" encoding="utf-8"?>
 <w:numbering xmlns:wpc="http://schemas.microsoft.com/office/word/2010/wordprocessingCanvas" xmlns:mc="http://schemas.openxmlformats.org/markup-compatibility/2006" xmlns:o="urn:schemas-microsoft-com:office:office" xmlns:r="http://schemas.openxmlformats.org/officeDocument/2006/relationships" xmlns:m="http://schemas.openxmlformats.org/officeDocument/2006/math" xmlns:v="urn:schemas-microsoft-com:vml" xmlns:wp14="http://schemas.microsoft.com/office/word/2010/wordprocessingDrawing" xmlns:wp="http://schemas.openxmlformats.org/drawingml/2006/wordprocessingDrawing" xmlns:w10="urn:schemas-microsoft-com:office:word" xmlns:w="http://schemas.openxmlformats.org/wordprocessingml/2006/main" xmlns:w14="http://schemas.microsoft.com/office/word/2010/wordml" xmlns:w15="http://schemas.microsoft.com/office/word/2012/wordml" xmlns:wpg="http://schemas.microsoft.com/office/word/2010/wordprocessingGroup" xmlns:wpi="http://schemas.microsoft.com/office/word/2010/wordprocessingInk" xmlns:wne="http://schemas.microsoft.com/office/word/2006/wordml" xmlns:wps="http://schemas.microsoft.com/office/word/2010/wordprocessingShape" mc:Ignorable="w14 w15 wp14">
-  <w:abstractNum w:abstractNumId="0">
+  <w:abstractNum w:abstractNumId="0" w15:restartNumberingAfterBreak="0">
     <w:nsid w:val="19E4028B"/>
     <w:multiLevelType w:val="hybridMultilevel"/>
     <w:tmpl w:val="B4ACBE9E"/>
@@ -4885,7 +4897,7 @@
 </file>
 
 <file path=customXml/itemProps1.xml><?xml version="1.0" encoding="utf-8"?>
-<ds:datastoreItem xmlns:ds="http://schemas.openxmlformats.org/officeDocument/2006/customXml" ds:itemID="{C1F9CD9B-381F-49EA-B3C6-93402C0F3323}">
+<ds:datastoreItem xmlns:ds="http://schemas.openxmlformats.org/officeDocument/2006/customXml" ds:itemID="{60A2A3BD-1C8E-4F89-9FC9-34AB25B6A2BD}">
   <ds:schemaRefs>
     <ds:schemaRef ds:uri="http://schemas.openxmlformats.org/officeDocument/2006/bibliography"/>
   </ds:schemaRefs>

</xml_diff>